<commit_message>
Latest final report edited
</commit_message>
<xml_diff>
--- a/Final report.docx
+++ b/Final report.docx
@@ -308,17 +308,8 @@
                                 <w:color w:val="000000"/>
                                 <w:sz w:val="28"/>
                               </w:rPr>
-                              <w:t xml:space="preserve">Neo Shi </w:t>
+                              <w:t>Neo Shi Shiong</w:t>
                             </w:r>
-                            <w:proofErr w:type="spellStart"/>
-                            <w:r>
-                              <w:rPr>
-                                <w:color w:val="000000"/>
-                                <w:sz w:val="28"/>
-                              </w:rPr>
-                              <w:t>Shiong</w:t>
-                            </w:r>
-                            <w:proofErr w:type="spellEnd"/>
                           </w:p>
                           <w:p>
                             <w:pPr>
@@ -358,7 +349,7 @@
                 <v:stroke joinstyle="miter"/>
                 <v:path gradientshapeok="t" o:connecttype="rect"/>
               </v:shapetype>
-              <v:shape id="Text Box 1" o:spid="_x0000_s1026" type="#_x0000_t202" style="position:absolute;left:0;text-align:left;margin-left:0;margin-top:57.55pt;width:297.75pt;height:261.75pt;z-index:251659264;visibility:visible;mso-wrap-style:square;mso-wrap-distance-left:9pt;mso-wrap-distance-top:0;mso-wrap-distance-right:9pt;mso-wrap-distance-bottom:0;mso-position-horizontal:center;mso-position-horizontal-relative:margin;mso-position-vertical:absolute;mso-position-vertical-relative:text;v-text-anchor:top" o:gfxdata="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" filled="f" stroked="f">
+              <v:shape id="Text Box 1" o:spid="_x0000_s1026" type="#_x0000_t202" style="position:absolute;left:0;text-align:left;margin-left:0;margin-top:57.55pt;width:297.75pt;height:261.75pt;z-index:251659264;visibility:visible;mso-wrap-style:square;mso-wrap-distance-left:9pt;mso-wrap-distance-top:0;mso-wrap-distance-right:9pt;mso-wrap-distance-bottom:0;mso-position-horizontal:center;mso-position-horizontal-relative:margin;mso-position-vertical:absolute;mso-position-vertical-relative:text;v-text-anchor:top" o:gfxdata="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" filled="f" stroked="f">
                 <v:textbox inset="2.53958mm,2.53958mm,2.53958mm,2.53958mm">
                   <w:txbxContent>
                     <w:p>
@@ -498,17 +489,8 @@
                           <w:color w:val="000000"/>
                           <w:sz w:val="28"/>
                         </w:rPr>
-                        <w:t xml:space="preserve">Neo Shi </w:t>
+                        <w:t>Neo Shi Shiong</w:t>
                       </w:r>
-                      <w:proofErr w:type="spellStart"/>
-                      <w:r>
-                        <w:rPr>
-                          <w:color w:val="000000"/>
-                          <w:sz w:val="28"/>
-                        </w:rPr>
-                        <w:t>Shiong</w:t>
-                      </w:r>
-                      <w:proofErr w:type="spellEnd"/>
                     </w:p>
                     <w:p>
                       <w:pPr>
@@ -1028,15 +1010,7 @@
                 <w:rFonts w:eastAsia="Calibri"/>
                 <w:noProof/>
               </w:rPr>
-              <w:t>Business and User main Scenario 4: User finds</w:t>
-            </w:r>
-            <w:r>
-              <w:rPr>
-                <w:rStyle w:val="Hyperlink"/>
-                <w:rFonts w:eastAsia="Calibri"/>
-                <w:noProof/>
-              </w:rPr>
-              <w:t xml:space="preserve"> jobs using Job Scraper</w:t>
+              <w:t>Business and User main Scenario 4: User finds jobs using Job Scraper</w:t>
             </w:r>
             <w:r>
               <w:rPr>
@@ -1673,23 +1647,7 @@
                 <w:rFonts w:eastAsia="Calibri"/>
                 <w:noProof/>
               </w:rPr>
-              <w:t>: User sends ema</w:t>
-            </w:r>
-            <w:r>
-              <w:rPr>
-                <w:rStyle w:val="Hyperlink"/>
-                <w:rFonts w:eastAsia="Calibri"/>
-                <w:noProof/>
-              </w:rPr>
-              <w:t>i</w:t>
-            </w:r>
-            <w:r>
-              <w:rPr>
-                <w:rStyle w:val="Hyperlink"/>
-                <w:rFonts w:eastAsia="Calibri"/>
-                <w:noProof/>
-              </w:rPr>
-              <w:t>l to desired recipients</w:t>
+              <w:t>: User sends email to desired recipients</w:t>
             </w:r>
             <w:r>
               <w:rPr>
@@ -2550,7 +2508,13 @@
         <w:jc w:val="both"/>
       </w:pPr>
       <w:r>
-        <w:t xml:space="preserve">The UI will display a drop down list of all the user’s </w:t>
+        <w:t xml:space="preserve">The UI will display a </w:t>
+      </w:r>
+      <w:r>
+        <w:t>drop-down</w:t>
+      </w:r>
+      <w:r>
+        <w:t xml:space="preserve"> list of all the user’s </w:t>
       </w:r>
       <w:proofErr w:type="spellStart"/>
       <w:r>
@@ -2598,7 +2562,25 @@
         <w:t xml:space="preserve">. </w:t>
       </w:r>
       <w:r>
-        <w:t>The user then crafts an email and the app sends the same email out to each recipient with each their name in the salutation (e.g. “Dear Michael”)</w:t>
+        <w:t>The user then crafts an email</w:t>
+      </w:r>
+      <w:r>
+        <w:t>,</w:t>
+      </w:r>
+      <w:r>
+        <w:t xml:space="preserve"> </w:t>
+      </w:r>
+      <w:r>
+        <w:t xml:space="preserve">which the application sends out to </w:t>
+      </w:r>
+      <w:r>
+        <w:t>each recipient with their name in the salutation</w:t>
+      </w:r>
+      <w:r>
+        <w:t>.</w:t>
+      </w:r>
+      <w:r>
+        <w:t xml:space="preserve"> (e.g. “Dear Michael”)</w:t>
       </w:r>
     </w:p>
     <w:p>
@@ -2699,125 +2681,98 @@
         </w:pBdr>
         <w:spacing w:line="360" w:lineRule="auto"/>
         <w:jc w:val="both"/>
-      </w:pPr>
-      <w:r>
-        <w:t xml:space="preserve">The user </w:t>
-      </w:r>
-      <w:r>
-        <w:t>look</w:t>
-      </w:r>
-      <w:r>
-        <w:t>s</w:t>
-      </w:r>
-      <w:r>
-        <w:t xml:space="preserve"> </w:t>
-      </w:r>
-      <w:bookmarkStart w:id="9" w:name="_GoBack"/>
-      <w:bookmarkEnd w:id="9"/>
-      <w:r>
-        <w:t>for</w:t>
-      </w:r>
-      <w:r>
-        <w:t xml:space="preserve"> jobs</w:t>
-      </w:r>
-      <w:r>
-        <w:t xml:space="preserve"> </w:t>
-      </w:r>
-      <w:r>
-        <w:t>(</w:t>
-      </w:r>
-      <w:r>
-        <w:t>e.g.</w:t>
-      </w:r>
-      <w:r>
-        <w:t xml:space="preserve"> Analytics Internship) </w:t>
-      </w:r>
-      <w:r>
-        <w:t>on NAP that scrapes multiple job sites, not needing</w:t>
-      </w:r>
-      <w:r>
-        <w:t xml:space="preserve"> </w:t>
-      </w:r>
-      <w:r>
-        <w:t>search</w:t>
-      </w:r>
-      <w:r>
-        <w:t xml:space="preserve"> </w:t>
-      </w:r>
-      <w:r>
-        <w:t>individual</w:t>
-      </w:r>
-      <w:r>
-        <w:t xml:space="preserve"> website</w:t>
-      </w:r>
-      <w:r>
-        <w:t>s</w:t>
-      </w:r>
-      <w:r>
-        <w:t xml:space="preserve">. He keys in the specific </w:t>
-      </w:r>
-      <w:r>
-        <w:t>job and</w:t>
-      </w:r>
-      <w:r>
-        <w:t xml:space="preserve"> </w:t>
-      </w:r>
-      <w:r>
-        <w:t>NAP job</w:t>
-      </w:r>
-      <w:r>
-        <w:t xml:space="preserve"> scraper </w:t>
-      </w:r>
-      <w:r>
-        <w:t>lists</w:t>
-      </w:r>
-      <w:r>
-        <w:t xml:space="preserve"> </w:t>
-      </w:r>
-      <w:r>
-        <w:t>job titles and links</w:t>
-      </w:r>
-      <w:r>
-        <w:t xml:space="preserve"> from </w:t>
-      </w:r>
-      <w:r>
         <w:rPr>
           <w:i/>
           <w:iCs/>
         </w:rPr>
-        <w:t>Indeed</w:t>
+      </w:pPr>
+      <w:r>
+        <w:t xml:space="preserve">The user </w:t>
+      </w:r>
+      <w:r>
+        <w:t>look</w:t>
+      </w:r>
+      <w:r>
+        <w:t>s</w:t>
+      </w:r>
+      <w:r>
+        <w:t xml:space="preserve"> for</w:t>
+      </w:r>
+      <w:r>
+        <w:t xml:space="preserve"> jobs</w:t>
       </w:r>
       <w:r>
         <w:t xml:space="preserve"> </w:t>
       </w:r>
       <w:r>
-        <w:t xml:space="preserve">and </w:t>
+        <w:t xml:space="preserve">on NAP by keying in a specific keyword </w:t>
+      </w:r>
+      <w:r>
+        <w:t>(e.g. Analytics Internship)</w:t>
+      </w:r>
+      <w:r>
+        <w:t>. The job scraper</w:t>
+      </w:r>
+      <w:r>
+        <w:t xml:space="preserve"> </w:t>
+      </w:r>
+      <w:r>
+        <w:t>then</w:t>
+      </w:r>
+      <w:r>
+        <w:t xml:space="preserve"> scrapes</w:t>
+      </w:r>
+      <w:r>
+        <w:t xml:space="preserve"> Indeed and </w:t>
       </w:r>
       <w:proofErr w:type="spellStart"/>
       <w:r>
-        <w:rPr>
-          <w:i/>
-          <w:iCs/>
-        </w:rPr>
         <w:t>Internjobs</w:t>
       </w:r>
       <w:proofErr w:type="spellEnd"/>
       <w:r>
-        <w:rPr>
-          <w:i/>
-          <w:iCs/>
-        </w:rPr>
+        <w:t>,</w:t>
+      </w:r>
+      <w:r>
+        <w:t xml:space="preserve"> returning a </w:t>
+      </w:r>
+      <w:r>
+        <w:t>list</w:t>
+      </w:r>
+      <w:r>
+        <w:t xml:space="preserve"> of</w:t>
+      </w:r>
+      <w:r>
         <w:t xml:space="preserve"> </w:t>
       </w:r>
       <w:r>
-        <w:t>sites.</w:t>
+        <w:t xml:space="preserve">the </w:t>
+      </w:r>
+      <w:r>
+        <w:t xml:space="preserve">job titles and </w:t>
+      </w:r>
+      <w:r>
+        <w:t>links</w:t>
+      </w:r>
+      <w:bookmarkStart w:id="9" w:name="_Toc36993796"/>
+      <w:r>
+        <w:t xml:space="preserve"> for the user to choose from.</w:t>
       </w:r>
     </w:p>
     <w:p>
       <w:pPr>
-        <w:pStyle w:val="Heading1"/>
-        <w:spacing w:before="0" w:after="0" w:line="360" w:lineRule="auto"/>
+        <w:widowControl w:val="0"/>
+        <w:pBdr>
+          <w:top w:val="nil"/>
+          <w:left w:val="nil"/>
+          <w:bottom w:val="nil"/>
+          <w:right w:val="nil"/>
+          <w:between w:val="nil"/>
+        </w:pBdr>
+        <w:spacing w:line="360" w:lineRule="auto"/>
         <w:jc w:val="both"/>
+      </w:pPr>
+      <w:r>
         <w:rPr>
           <w:rFonts w:eastAsia="Calibri"/>
           <w:color w:val="2E75B5"/>
@@ -2825,8 +2780,8 @@
           <w:szCs w:val="28"/>
           <w:u w:val="single"/>
         </w:rPr>
-      </w:pPr>
-      <w:bookmarkStart w:id="10" w:name="_Toc36993796"/>
+        <w:t>Technical Overview Dia</w:t>
+      </w:r>
       <w:r>
         <w:rPr>
           <w:rFonts w:eastAsia="Calibri"/>
@@ -2835,9 +2790,19 @@
           <w:szCs w:val="28"/>
           <w:u w:val="single"/>
         </w:rPr>
-        <w:t>Technical Overview Diagram</w:t>
-      </w:r>
-      <w:bookmarkEnd w:id="10"/>
+        <w:t>g</w:t>
+      </w:r>
+      <w:r>
+        <w:rPr>
+          <w:rFonts w:eastAsia="Calibri"/>
+          <w:color w:val="2E75B5"/>
+          <w:sz w:val="28"/>
+          <w:szCs w:val="28"/>
+          <w:u w:val="single"/>
+        </w:rPr>
+        <w:t>ram</w:t>
+      </w:r>
+      <w:bookmarkEnd w:id="9"/>
     </w:p>
     <w:p>
       <w:pPr>
@@ -2857,10 +2822,10 @@
           <w:noProof/>
         </w:rPr>
         <w:drawing>
-          <wp:inline distT="0" distB="0" distL="0" distR="0" wp14:anchorId="23C9EB66" wp14:editId="4A6B2AEF">
-            <wp:extent cx="5350213" cy="5222288"/>
+          <wp:inline distT="0" distB="0" distL="0" distR="0" wp14:anchorId="0F8131D9" wp14:editId="58706A52">
+            <wp:extent cx="5168900" cy="5030034"/>
             <wp:effectExtent l="0" t="0" r="0" b="0"/>
-            <wp:docPr id="646" name="Picture 646"/>
+            <wp:docPr id="5" name="Picture 5"/>
             <wp:cNvGraphicFramePr>
               <a:graphicFrameLocks xmlns:a="http://schemas.openxmlformats.org/drawingml/2006/main" noChangeAspect="1"/>
             </wp:cNvGraphicFramePr>
@@ -2880,7 +2845,7 @@
                   <pic:spPr>
                     <a:xfrm>
                       <a:off x="0" y="0"/>
-                      <a:ext cx="5390620" cy="5261728"/>
+                      <a:ext cx="5179185" cy="5040042"/>
                     </a:xfrm>
                     <a:prstGeom prst="rect">
                       <a:avLst/>
@@ -2892,6 +2857,8 @@
           </wp:inline>
         </w:drawing>
       </w:r>
+      <w:bookmarkStart w:id="10" w:name="_GoBack"/>
+      <w:bookmarkEnd w:id="10"/>
     </w:p>
     <w:p>
       <w:pPr>
@@ -3044,7 +3011,6 @@
       </w:r>
       <w:bookmarkEnd w:id="13"/>
     </w:p>
-    <w:bookmarkStart w:id="14" w:name="_Toc36993799"/>
     <w:p>
       <w:pPr>
         <w:pStyle w:val="Heading2"/>
@@ -3057,6 +3023,7 @@
           <w:szCs w:val="26"/>
         </w:rPr>
       </w:pPr>
+      <w:bookmarkStart w:id="14" w:name="_Toc36993799"/>
       <w:r>
         <w:rPr>
           <w:rFonts w:eastAsia="Calibri"/>
@@ -3167,7 +3134,7 @@
           </mc:Choice>
           <mc:Fallback>
             <w:pict>
-              <v:shape w14:anchorId="5CF96E1F" id="Text Box 57" o:spid="_x0000_s1027" type="#_x0000_t202" style="position:absolute;left:0;text-align:left;margin-left:140.1pt;margin-top:1.05pt;width:174pt;height:33.5pt;z-index:251743232;visibility:visible;mso-wrap-style:square;mso-wrap-distance-left:9pt;mso-wrap-distance-top:0;mso-wrap-distance-right:9pt;mso-wrap-distance-bottom:0;mso-position-horizontal:absolute;mso-position-horizontal-relative:text;mso-position-vertical:absolute;mso-position-vertical-relative:text;v-text-anchor:top" o:gfxdata="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" fillcolor="white [3201]" stroked="f" strokeweight=".5pt">
+              <v:shape w14:anchorId="5CF96E1F" id="Text Box 57" o:spid="_x0000_s1027" type="#_x0000_t202" style="position:absolute;left:0;text-align:left;margin-left:140.1pt;margin-top:1.05pt;width:174pt;height:33.5pt;z-index:251743232;visibility:visible;mso-wrap-style:square;mso-wrap-distance-left:9pt;mso-wrap-distance-top:0;mso-wrap-distance-right:9pt;mso-wrap-distance-bottom:0;mso-position-horizontal:absolute;mso-position-horizontal-relative:text;mso-position-vertical:absolute;mso-position-vertical-relative:text;v-text-anchor:top" o:gfxdata="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" fillcolor="white [3201]" stroked="f" strokeweight=".5pt">
                 <v:textbox>
                   <w:txbxContent>
                     <w:p>
@@ -3318,7 +3285,7 @@
           </mc:Choice>
           <mc:Fallback>
             <w:pict>
-              <v:shape w14:anchorId="5476254D" id="Text Box 61" o:spid="_x0000_s1028" type="#_x0000_t202" style="position:absolute;left:0;text-align:left;margin-left:145.6pt;margin-top:17.25pt;width:66.5pt;height:16pt;z-index:251749376;visibility:visible;mso-wrap-style:square;mso-width-percent:0;mso-height-percent:0;mso-wrap-distance-left:9pt;mso-wrap-distance-top:0;mso-wrap-distance-right:9pt;mso-wrap-distance-bottom:0;mso-position-horizontal:absolute;mso-position-horizontal-relative:text;mso-position-vertical:absolute;mso-position-vertical-relative:text;mso-width-percent:0;mso-height-percent:0;mso-width-relative:margin;mso-height-relative:margin;v-text-anchor:top" o:gfxdata="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" filled="f" stroked="f" strokeweight=".5pt">
+              <v:shape w14:anchorId="5476254D" id="Text Box 61" o:spid="_x0000_s1028" type="#_x0000_t202" style="position:absolute;left:0;text-align:left;margin-left:145.6pt;margin-top:17.25pt;width:66.5pt;height:16pt;z-index:251749376;visibility:visible;mso-wrap-style:square;mso-width-percent:0;mso-height-percent:0;mso-wrap-distance-left:9pt;mso-wrap-distance-top:0;mso-wrap-distance-right:9pt;mso-wrap-distance-bottom:0;mso-position-horizontal:absolute;mso-position-horizontal-relative:text;mso-position-vertical:absolute;mso-position-vertical-relative:text;mso-width-percent:0;mso-height-percent:0;mso-width-relative:margin;mso-height-relative:margin;v-text-anchor:top" o:gfxdata="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" filled="f" stroked="f" strokeweight=".5pt">
                 <v:textbox>
                   <w:txbxContent>
                     <w:p>
@@ -3437,7 +3404,7 @@
           </mc:Choice>
           <mc:Fallback>
             <w:pict>
-              <v:roundrect w14:anchorId="4729907A" id="Rectangle: Rounded Corners 419" o:spid="_x0000_s1029" style="position:absolute;left:0;text-align:left;margin-left:326.6pt;margin-top:.75pt;width:139pt;height:47pt;z-index:251706368;visibility:visible;mso-wrap-style:square;mso-width-percent:0;mso-height-percent:0;mso-wrap-distance-left:9pt;mso-wrap-distance-top:0;mso-wrap-distance-right:9pt;mso-wrap-distance-bottom:0;mso-position-horizontal:absolute;mso-position-horizontal-relative:margin;mso-position-vertical:absolute;mso-position-vertical-relative:text;mso-width-percent:0;mso-height-percent:0;mso-width-relative:margin;mso-height-relative:margin;v-text-anchor:middle" arcsize="10923f" o:gfxdata="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" fillcolor="yellow" strokecolor="#4f81bd [3204]" strokeweight="2pt">
+              <v:roundrect w14:anchorId="4729907A" id="Rectangle: Rounded Corners 419" o:spid="_x0000_s1029" style="position:absolute;left:0;text-align:left;margin-left:326.6pt;margin-top:.75pt;width:139pt;height:47pt;z-index:251706368;visibility:visible;mso-wrap-style:square;mso-width-percent:0;mso-height-percent:0;mso-wrap-distance-left:9pt;mso-wrap-distance-top:0;mso-wrap-distance-right:9pt;mso-wrap-distance-bottom:0;mso-position-horizontal:absolute;mso-position-horizontal-relative:margin;mso-position-vertical:absolute;mso-position-vertical-relative:text;mso-width-percent:0;mso-height-percent:0;mso-width-relative:margin;mso-height-relative:margin;v-text-anchor:middle" arcsize="10923f" o:gfxdata="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" fillcolor="yellow" strokecolor="#4f81bd [3204]" strokeweight="2pt">
                 <v:textbox>
                   <w:txbxContent>
                     <w:p>
@@ -3622,7 +3589,7 @@
           </mc:Choice>
           <mc:Fallback>
             <w:pict>
-              <v:roundrect w14:anchorId="590AC24E" id="Rectangle: Rounded Corners 418" o:spid="_x0000_s1030" style="position:absolute;left:0;text-align:left;margin-left:16pt;margin-top:.9pt;width:100.5pt;height:42.5pt;z-index:251704320;visibility:visible;mso-wrap-style:square;mso-wrap-distance-left:9pt;mso-wrap-distance-top:0;mso-wrap-distance-right:9pt;mso-wrap-distance-bottom:0;mso-position-horizontal:absolute;mso-position-horizontal-relative:margin;mso-position-vertical:absolute;mso-position-vertical-relative:text;v-text-anchor:middle" arcsize="10923f" o:gfxdata="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" fillcolor="white [3201]" strokecolor="#4f81bd [3204]" strokeweight="2pt">
+              <v:roundrect w14:anchorId="590AC24E" id="Rectangle: Rounded Corners 418" o:spid="_x0000_s1030" style="position:absolute;left:0;text-align:left;margin-left:16pt;margin-top:.9pt;width:100.5pt;height:42.5pt;z-index:251704320;visibility:visible;mso-wrap-style:square;mso-wrap-distance-left:9pt;mso-wrap-distance-top:0;mso-wrap-distance-right:9pt;mso-wrap-distance-bottom:0;mso-position-horizontal:absolute;mso-position-horizontal-relative:margin;mso-position-vertical:absolute;mso-position-vertical-relative:text;v-text-anchor:middle" arcsize="10923f" o:gfxdata="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" fillcolor="white [3201]" strokecolor="#4f81bd [3204]" strokeweight="2pt">
                 <v:textbox>
                   <w:txbxContent>
                     <w:p>
@@ -3840,7 +3807,7 @@
           </mc:Choice>
           <mc:Fallback>
             <w:pict>
-              <v:shape w14:anchorId="56C03A46" id="Text Box 60" o:spid="_x0000_s1031" type="#_x0000_t202" style="position:absolute;left:0;text-align:left;margin-left:136.1pt;margin-top:12.75pt;width:174pt;height:20pt;z-index:251748352;visibility:visible;mso-wrap-style:square;mso-height-percent:0;mso-wrap-distance-left:9pt;mso-wrap-distance-top:0;mso-wrap-distance-right:9pt;mso-wrap-distance-bottom:0;mso-position-horizontal:absolute;mso-position-horizontal-relative:text;mso-position-vertical:absolute;mso-position-vertical-relative:text;mso-height-percent:0;mso-height-relative:margin;v-text-anchor:top" o:gfxdata="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" fillcolor="white [3201]" stroked="f" strokeweight=".5pt">
+              <v:shape w14:anchorId="56C03A46" id="Text Box 60" o:spid="_x0000_s1031" type="#_x0000_t202" style="position:absolute;left:0;text-align:left;margin-left:136.1pt;margin-top:12.75pt;width:174pt;height:20pt;z-index:251748352;visibility:visible;mso-wrap-style:square;mso-height-percent:0;mso-wrap-distance-left:9pt;mso-wrap-distance-top:0;mso-wrap-distance-right:9pt;mso-wrap-distance-bottom:0;mso-position-horizontal:absolute;mso-position-horizontal-relative:text;mso-position-vertical:absolute;mso-position-vertical-relative:text;mso-height-percent:0;mso-height-relative:margin;v-text-anchor:top" o:gfxdata="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" fillcolor="white [3201]" stroked="f" strokeweight=".5pt">
                 <v:textbox>
                   <w:txbxContent>
                     <w:p>
@@ -3968,7 +3935,6 @@
       </w:r>
       <w:bookmarkEnd w:id="15"/>
     </w:p>
-    <w:bookmarkStart w:id="16" w:name="_Toc36993801"/>
     <w:p>
       <w:pPr>
         <w:pStyle w:val="Heading2"/>
@@ -3981,6 +3947,7 @@
           <w:szCs w:val="26"/>
         </w:rPr>
       </w:pPr>
+      <w:bookmarkStart w:id="16" w:name="_Toc36993801"/>
       <w:r>
         <w:rPr>
           <w:rFonts w:eastAsia="Calibri"/>
@@ -4091,7 +4058,7 @@
           </mc:Choice>
           <mc:Fallback>
             <w:pict>
-              <v:shape w14:anchorId="57C816ED" id="Text Box 62" o:spid="_x0000_s1032" type="#_x0000_t202" style="position:absolute;left:0;text-align:left;margin-left:140.1pt;margin-top:1.05pt;width:174pt;height:33.5pt;z-index:251753472;visibility:visible;mso-wrap-style:square;mso-wrap-distance-left:9pt;mso-wrap-distance-top:0;mso-wrap-distance-right:9pt;mso-wrap-distance-bottom:0;mso-position-horizontal:absolute;mso-position-horizontal-relative:text;mso-position-vertical:absolute;mso-position-vertical-relative:text;v-text-anchor:top" o:gfxdata="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" fillcolor="white [3201]" stroked="f" strokeweight=".5pt">
+              <v:shape w14:anchorId="57C816ED" id="Text Box 62" o:spid="_x0000_s1032" type="#_x0000_t202" style="position:absolute;left:0;text-align:left;margin-left:140.1pt;margin-top:1.05pt;width:174pt;height:33.5pt;z-index:251753472;visibility:visible;mso-wrap-style:square;mso-wrap-distance-left:9pt;mso-wrap-distance-top:0;mso-wrap-distance-right:9pt;mso-wrap-distance-bottom:0;mso-position-horizontal:absolute;mso-position-horizontal-relative:text;mso-position-vertical:absolute;mso-position-vertical-relative:text;v-text-anchor:top" o:gfxdata="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" fillcolor="white [3201]" stroked="f" strokeweight=".5pt">
                 <v:textbox>
                   <w:txbxContent>
                     <w:p>
@@ -4242,7 +4209,7 @@
           </mc:Choice>
           <mc:Fallback>
             <w:pict>
-              <v:shape w14:anchorId="3AC7B6C1" id="Text Box 63" o:spid="_x0000_s1033" type="#_x0000_t202" style="position:absolute;left:0;text-align:left;margin-left:145.6pt;margin-top:17.25pt;width:66.5pt;height:16pt;z-index:251757568;visibility:visible;mso-wrap-style:square;mso-width-percent:0;mso-height-percent:0;mso-wrap-distance-left:9pt;mso-wrap-distance-top:0;mso-wrap-distance-right:9pt;mso-wrap-distance-bottom:0;mso-position-horizontal:absolute;mso-position-horizontal-relative:text;mso-position-vertical:absolute;mso-position-vertical-relative:text;mso-width-percent:0;mso-height-percent:0;mso-width-relative:margin;mso-height-relative:margin;v-text-anchor:top" o:gfxdata="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" filled="f" stroked="f" strokeweight=".5pt">
+              <v:shape w14:anchorId="3AC7B6C1" id="Text Box 63" o:spid="_x0000_s1033" type="#_x0000_t202" style="position:absolute;left:0;text-align:left;margin-left:145.6pt;margin-top:17.25pt;width:66.5pt;height:16pt;z-index:251757568;visibility:visible;mso-wrap-style:square;mso-width-percent:0;mso-height-percent:0;mso-wrap-distance-left:9pt;mso-wrap-distance-top:0;mso-wrap-distance-right:9pt;mso-wrap-distance-bottom:0;mso-position-horizontal:absolute;mso-position-horizontal-relative:text;mso-position-vertical:absolute;mso-position-vertical-relative:text;mso-width-percent:0;mso-height-percent:0;mso-width-relative:margin;mso-height-relative:margin;v-text-anchor:top" o:gfxdata="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" filled="f" stroked="f" strokeweight=".5pt">
                 <v:textbox>
                   <w:txbxContent>
                     <w:p>
@@ -4361,7 +4328,7 @@
           </mc:Choice>
           <mc:Fallback>
             <w:pict>
-              <v:roundrect w14:anchorId="0BD6BB33" id="Rectangle: Rounded Corners 192" o:spid="_x0000_s1034" style="position:absolute;left:0;text-align:left;margin-left:326.6pt;margin-top:.75pt;width:139pt;height:47pt;z-index:251752448;visibility:visible;mso-wrap-style:square;mso-width-percent:0;mso-height-percent:0;mso-wrap-distance-left:9pt;mso-wrap-distance-top:0;mso-wrap-distance-right:9pt;mso-wrap-distance-bottom:0;mso-position-horizontal:absolute;mso-position-horizontal-relative:margin;mso-position-vertical:absolute;mso-position-vertical-relative:text;mso-width-percent:0;mso-height-percent:0;mso-width-relative:margin;mso-height-relative:margin;v-text-anchor:middle" arcsize="10923f" o:gfxdata="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" fillcolor="yellow" strokecolor="#4f81bd [3204]" strokeweight="2pt">
+              <v:roundrect w14:anchorId="0BD6BB33" id="Rectangle: Rounded Corners 192" o:spid="_x0000_s1034" style="position:absolute;left:0;text-align:left;margin-left:326.6pt;margin-top:.75pt;width:139pt;height:47pt;z-index:251752448;visibility:visible;mso-wrap-style:square;mso-width-percent:0;mso-height-percent:0;mso-wrap-distance-left:9pt;mso-wrap-distance-top:0;mso-wrap-distance-right:9pt;mso-wrap-distance-bottom:0;mso-position-horizontal:absolute;mso-position-horizontal-relative:margin;mso-position-vertical:absolute;mso-position-vertical-relative:text;mso-width-percent:0;mso-height-percent:0;mso-width-relative:margin;mso-height-relative:margin;v-text-anchor:middle" arcsize="10923f" o:gfxdata="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" fillcolor="yellow" strokecolor="#4f81bd [3204]" strokeweight="2pt">
                 <v:textbox>
                   <w:txbxContent>
                     <w:p>
@@ -4546,7 +4513,7 @@
           </mc:Choice>
           <mc:Fallback>
             <w:pict>
-              <v:roundrect w14:anchorId="26F7B469" id="Rectangle: Rounded Corners 194" o:spid="_x0000_s1035" style="position:absolute;left:0;text-align:left;margin-left:16pt;margin-top:.9pt;width:100.5pt;height:42.5pt;z-index:251751424;visibility:visible;mso-wrap-style:square;mso-wrap-distance-left:9pt;mso-wrap-distance-top:0;mso-wrap-distance-right:9pt;mso-wrap-distance-bottom:0;mso-position-horizontal:absolute;mso-position-horizontal-relative:margin;mso-position-vertical:absolute;mso-position-vertical-relative:text;v-text-anchor:middle" arcsize="10923f" o:gfxdata="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" fillcolor="white [3201]" strokecolor="#4f81bd [3204]" strokeweight="2pt">
+              <v:roundrect w14:anchorId="26F7B469" id="Rectangle: Rounded Corners 194" o:spid="_x0000_s1035" style="position:absolute;left:0;text-align:left;margin-left:16pt;margin-top:.9pt;width:100.5pt;height:42.5pt;z-index:251751424;visibility:visible;mso-wrap-style:square;mso-wrap-distance-left:9pt;mso-wrap-distance-top:0;mso-wrap-distance-right:9pt;mso-wrap-distance-bottom:0;mso-position-horizontal:absolute;mso-position-horizontal-relative:margin;mso-position-vertical:absolute;mso-position-vertical-relative:text;v-text-anchor:middle" arcsize="10923f" o:gfxdata="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" fillcolor="white [3201]" strokecolor="#4f81bd [3204]" strokeweight="2pt">
                 <v:textbox>
                   <w:txbxContent>
                     <w:p>
@@ -4767,7 +4734,7 @@
           </mc:Choice>
           <mc:Fallback>
             <w:pict>
-              <v:shape w14:anchorId="16413E56" id="Text Box 196" o:spid="_x0000_s1036" type="#_x0000_t202" style="position:absolute;left:0;text-align:left;margin-left:136.1pt;margin-top:12.95pt;width:190pt;height:19pt;z-index:251756544;visibility:visible;mso-wrap-style:square;mso-width-percent:0;mso-height-percent:0;mso-wrap-distance-left:9pt;mso-wrap-distance-top:0;mso-wrap-distance-right:9pt;mso-wrap-distance-bottom:0;mso-position-horizontal:absolute;mso-position-horizontal-relative:text;mso-position-vertical:absolute;mso-position-vertical-relative:text;mso-width-percent:0;mso-height-percent:0;mso-width-relative:margin;mso-height-relative:margin;v-text-anchor:top" o:gfxdata="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" fillcolor="white [3201]" stroked="f" strokeweight=".5pt">
+              <v:shape w14:anchorId="16413E56" id="Text Box 196" o:spid="_x0000_s1036" type="#_x0000_t202" style="position:absolute;left:0;text-align:left;margin-left:136.1pt;margin-top:12.95pt;width:190pt;height:19pt;z-index:251756544;visibility:visible;mso-wrap-style:square;mso-width-percent:0;mso-height-percent:0;mso-wrap-distance-left:9pt;mso-wrap-distance-top:0;mso-wrap-distance-right:9pt;mso-wrap-distance-bottom:0;mso-position-horizontal:absolute;mso-position-horizontal-relative:text;mso-position-vertical:absolute;mso-position-vertical-relative:text;mso-width-percent:0;mso-height-percent:0;mso-width-relative:margin;mso-height-relative:margin;v-text-anchor:top" o:gfxdata="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" fillcolor="white [3201]" stroked="f" strokeweight=".5pt">
                 <v:textbox>
                   <w:txbxContent>
                     <w:p>
@@ -4901,7 +4868,6 @@
         </w:rPr>
         <w:t xml:space="preserve">: </w:t>
       </w:r>
-      <w:proofErr w:type="spellStart"/>
       <w:r>
         <w:rPr>
           <w:rFonts w:eastAsia="Calibri"/>
@@ -4910,7 +4876,6 @@
         </w:rPr>
         <w:t>uid</w:t>
       </w:r>
-      <w:proofErr w:type="spellEnd"/>
       <w:r>
         <w:rPr>
           <w:rFonts w:eastAsia="Calibri"/>
@@ -5136,21 +5101,13 @@
         <w:rPr>
           <w:rFonts w:eastAsia="Calibri"/>
         </w:rPr>
-        <w:t>checks if username(</w:t>
-      </w:r>
-      <w:proofErr w:type="spellStart"/>
-      <w:r>
-        <w:rPr>
-          <w:rFonts w:eastAsia="Calibri"/>
-        </w:rPr>
-        <w:t>uid</w:t>
-      </w:r>
-      <w:proofErr w:type="spellEnd"/>
-      <w:r>
-        <w:rPr>
-          <w:rFonts w:eastAsia="Calibri"/>
-        </w:rPr>
-        <w:t>) exists and correctness of password. Status of the login is returned to the UI</w:t>
+        <w:t>checks if username(uid) exists and correctness of password. Status of the login is returned to the UI</w:t>
+      </w:r>
+      <w:r>
+        <w:rPr>
+          <w:rFonts w:eastAsia="Calibri"/>
+        </w:rPr>
+        <w:t>.</w:t>
       </w:r>
     </w:p>
     <w:p>
@@ -5193,21 +5150,7 @@
         <w:rPr>
           <w:rFonts w:eastAsia="Calibri"/>
         </w:rPr>
-        <w:t xml:space="preserve"> and the </w:t>
-      </w:r>
-      <w:proofErr w:type="spellStart"/>
-      <w:r>
-        <w:rPr>
-          <w:rFonts w:eastAsia="Calibri"/>
-        </w:rPr>
-        <w:t>uid</w:t>
-      </w:r>
-      <w:proofErr w:type="spellEnd"/>
-      <w:r>
-        <w:rPr>
-          <w:rFonts w:eastAsia="Calibri"/>
-        </w:rPr>
-        <w:t xml:space="preserve"> is stored in a session to be used again</w:t>
+        <w:t xml:space="preserve"> and the uid is stored in a session to be used again</w:t>
       </w:r>
       <w:r>
         <w:rPr>
@@ -5219,33 +5162,32 @@
         <w:rPr>
           <w:rFonts w:eastAsia="Calibri"/>
         </w:rPr>
-        <w:t xml:space="preserve"> Else, user will notified and prompted to try again. </w:t>
-      </w:r>
-    </w:p>
-    <w:p>
-      <w:pPr>
-        <w:spacing w:line="360" w:lineRule="auto"/>
-        <w:ind w:left="360"/>
-        <w:jc w:val="both"/>
-        <w:rPr>
-          <w:rFonts w:eastAsia="Calibri"/>
-        </w:rPr>
-      </w:pPr>
-    </w:p>
-    <w:p>
-      <w:pPr>
-        <w:pStyle w:val="Heading3"/>
-        <w:spacing w:before="0" w:after="0" w:line="360" w:lineRule="auto"/>
-        <w:jc w:val="both"/>
-        <w:rPr>
-          <w:rFonts w:eastAsia="Calibri"/>
-          <w:color w:val="1E4D78"/>
-          <w:sz w:val="24"/>
-          <w:szCs w:val="24"/>
-        </w:rPr>
-      </w:pPr>
-      <w:bookmarkStart w:id="18" w:name="_2et92p0" w:colFirst="0" w:colLast="0"/>
-      <w:bookmarkEnd w:id="18"/>
+        <w:t xml:space="preserve"> Else, user will </w:t>
+      </w:r>
+      <w:r>
+        <w:rPr>
+          <w:rFonts w:eastAsia="Calibri"/>
+        </w:rPr>
+        <w:t xml:space="preserve">be </w:t>
+      </w:r>
+      <w:r>
+        <w:rPr>
+          <w:rFonts w:eastAsia="Calibri"/>
+        </w:rPr>
+        <w:t>notified</w:t>
+      </w:r>
+      <w:r>
+        <w:rPr>
+          <w:rFonts w:eastAsia="Calibri"/>
+        </w:rPr>
+        <w:t xml:space="preserve"> </w:t>
+      </w:r>
+      <w:r>
+        <w:rPr>
+          <w:rFonts w:eastAsia="Calibri"/>
+        </w:rPr>
+        <w:t xml:space="preserve">and prompted to try again. </w:t>
+      </w:r>
     </w:p>
     <w:p>
       <w:pPr>
@@ -5260,7 +5202,23 @@
           <w:u w:val="single"/>
         </w:rPr>
       </w:pPr>
+      <w:bookmarkStart w:id="18" w:name="_2et92p0" w:colFirst="0" w:colLast="0"/>
       <w:bookmarkStart w:id="19" w:name="_Toc36993802"/>
+      <w:bookmarkEnd w:id="18"/>
+    </w:p>
+    <w:p>
+      <w:pPr>
+        <w:pStyle w:val="Heading3"/>
+        <w:spacing w:before="0" w:after="0" w:line="360" w:lineRule="auto"/>
+        <w:jc w:val="both"/>
+        <w:rPr>
+          <w:rFonts w:eastAsia="Calibri"/>
+          <w:color w:val="1E4D78"/>
+          <w:sz w:val="24"/>
+          <w:szCs w:val="24"/>
+          <w:u w:val="single"/>
+        </w:rPr>
+      </w:pPr>
       <w:r>
         <w:rPr>
           <w:rFonts w:eastAsia="Calibri"/>
@@ -5572,27 +5530,7 @@
                 <w:sz w:val="20"/>
                 <w:szCs w:val="20"/>
               </w:rPr>
-              <w:t>{</w:t>
-            </w:r>
-            <w:proofErr w:type="spellStart"/>
-            <w:r>
-              <w:rPr>
-                <w:rFonts w:ascii="Arial" w:hAnsi="Arial" w:cs="Arial"/>
-                <w:color w:val="000000"/>
-                <w:sz w:val="20"/>
-                <w:szCs w:val="20"/>
-              </w:rPr>
-              <w:t>uid,name,email,password</w:t>
-            </w:r>
-            <w:proofErr w:type="spellEnd"/>
-            <w:r>
-              <w:rPr>
-                <w:rFonts w:ascii="Arial" w:hAnsi="Arial" w:cs="Arial"/>
-                <w:color w:val="000000"/>
-                <w:sz w:val="20"/>
-                <w:szCs w:val="20"/>
-              </w:rPr>
-              <w:t>,</w:t>
+              <w:t>{uid,name,email,password,</w:t>
             </w:r>
           </w:p>
           <w:p>
@@ -6180,7 +6118,7 @@
           </mc:Choice>
           <mc:Fallback>
             <w:pict>
-              <v:shape w14:anchorId="0DFDB5CA" id="Text Box 199" o:spid="_x0000_s1037" type="#_x0000_t202" style="position:absolute;margin-left:138.5pt;margin-top:.45pt;width:182pt;height:41pt;z-index:251761664;visibility:visible;mso-wrap-style:square;mso-width-percent:0;mso-height-percent:0;mso-wrap-distance-left:9pt;mso-wrap-distance-top:0;mso-wrap-distance-right:9pt;mso-wrap-distance-bottom:0;mso-position-horizontal:absolute;mso-position-horizontal-relative:text;mso-position-vertical:absolute;mso-position-vertical-relative:text;mso-width-percent:0;mso-height-percent:0;mso-width-relative:margin;mso-height-relative:margin;v-text-anchor:top" o:gfxdata="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" fillcolor="white [3201]" stroked="f" strokeweight=".5pt">
+              <v:shape w14:anchorId="0DFDB5CA" id="Text Box 199" o:spid="_x0000_s1037" type="#_x0000_t202" style="position:absolute;margin-left:138.5pt;margin-top:.45pt;width:182pt;height:41pt;z-index:251761664;visibility:visible;mso-wrap-style:square;mso-width-percent:0;mso-height-percent:0;mso-wrap-distance-left:9pt;mso-wrap-distance-top:0;mso-wrap-distance-right:9pt;mso-wrap-distance-bottom:0;mso-position-horizontal:absolute;mso-position-horizontal-relative:text;mso-position-vertical:absolute;mso-position-vertical-relative:text;mso-width-percent:0;mso-height-percent:0;mso-width-relative:margin;mso-height-relative:margin;v-text-anchor:top" o:gfxdata="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" fillcolor="white [3201]" stroked="f" strokeweight=".5pt">
                 <v:textbox>
                   <w:txbxContent>
                     <w:p>
@@ -6501,7 +6439,7 @@
           </mc:Choice>
           <mc:Fallback>
             <w:pict>
-              <v:shape w14:anchorId="32622818" id="Text Box 200" o:spid="_x0000_s1038" type="#_x0000_t202" style="position:absolute;left:0;text-align:left;margin-left:145.6pt;margin-top:17.25pt;width:66.5pt;height:16pt;z-index:251764736;visibility:visible;mso-wrap-style:square;mso-width-percent:0;mso-height-percent:0;mso-wrap-distance-left:9pt;mso-wrap-distance-top:0;mso-wrap-distance-right:9pt;mso-wrap-distance-bottom:0;mso-position-horizontal:absolute;mso-position-horizontal-relative:text;mso-position-vertical:absolute;mso-position-vertical-relative:text;mso-width-percent:0;mso-height-percent:0;mso-width-relative:margin;mso-height-relative:margin;v-text-anchor:top" o:gfxdata="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" filled="f" stroked="f" strokeweight=".5pt">
+              <v:shape w14:anchorId="32622818" id="Text Box 200" o:spid="_x0000_s1038" type="#_x0000_t202" style="position:absolute;left:0;text-align:left;margin-left:145.6pt;margin-top:17.25pt;width:66.5pt;height:16pt;z-index:251764736;visibility:visible;mso-wrap-style:square;mso-width-percent:0;mso-height-percent:0;mso-wrap-distance-left:9pt;mso-wrap-distance-top:0;mso-wrap-distance-right:9pt;mso-wrap-distance-bottom:0;mso-position-horizontal:absolute;mso-position-horizontal-relative:text;mso-position-vertical:absolute;mso-position-vertical-relative:text;mso-width-percent:0;mso-height-percent:0;mso-width-relative:margin;mso-height-relative:margin;v-text-anchor:top" o:gfxdata="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" filled="f" stroked="f" strokeweight=".5pt">
                 <v:textbox>
                   <w:txbxContent>
                     <w:p>
@@ -6628,7 +6566,7 @@
           </mc:Choice>
           <mc:Fallback>
             <w:pict>
-              <v:roundrect w14:anchorId="3B96402E" id="Rectangle: Rounded Corners 201" o:spid="_x0000_s1039" style="position:absolute;left:0;text-align:left;margin-left:326.6pt;margin-top:.75pt;width:139pt;height:47pt;z-index:251760640;visibility:visible;mso-wrap-style:square;mso-width-percent:0;mso-height-percent:0;mso-wrap-distance-left:9pt;mso-wrap-distance-top:0;mso-wrap-distance-right:9pt;mso-wrap-distance-bottom:0;mso-position-horizontal:absolute;mso-position-horizontal-relative:margin;mso-position-vertical:absolute;mso-position-vertical-relative:text;mso-width-percent:0;mso-height-percent:0;mso-width-relative:margin;mso-height-relative:margin;v-text-anchor:middle" arcsize="10923f" o:gfxdata="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" fillcolor="yellow" strokecolor="#4f81bd [3204]" strokeweight="2pt">
+              <v:roundrect w14:anchorId="3B96402E" id="Rectangle: Rounded Corners 201" o:spid="_x0000_s1039" style="position:absolute;left:0;text-align:left;margin-left:326.6pt;margin-top:.75pt;width:139pt;height:47pt;z-index:251760640;visibility:visible;mso-wrap-style:square;mso-width-percent:0;mso-height-percent:0;mso-wrap-distance-left:9pt;mso-wrap-distance-top:0;mso-wrap-distance-right:9pt;mso-wrap-distance-bottom:0;mso-position-horizontal:absolute;mso-position-horizontal-relative:margin;mso-position-vertical:absolute;mso-position-vertical-relative:text;mso-width-percent:0;mso-height-percent:0;mso-width-relative:margin;mso-height-relative:margin;v-text-anchor:middle" arcsize="10923f" o:gfxdata="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" fillcolor="yellow" strokecolor="#4f81bd [3204]" strokeweight="2pt">
                 <v:textbox>
                   <w:txbxContent>
                     <w:p>
@@ -6828,7 +6766,7 @@
           </mc:Choice>
           <mc:Fallback>
             <w:pict>
-              <v:roundrect w14:anchorId="56C9797A" id="Rectangle: Rounded Corners 203" o:spid="_x0000_s1040" style="position:absolute;left:0;text-align:left;margin-left:16pt;margin-top:.9pt;width:100.5pt;height:42.5pt;z-index:251759616;visibility:visible;mso-wrap-style:square;mso-height-percent:0;mso-wrap-distance-left:9pt;mso-wrap-distance-top:0;mso-wrap-distance-right:9pt;mso-wrap-distance-bottom:0;mso-position-horizontal:absolute;mso-position-horizontal-relative:margin;mso-position-vertical:absolute;mso-position-vertical-relative:text;mso-height-percent:0;mso-height-relative:margin;v-text-anchor:middle" arcsize="10923f" o:gfxdata="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" fillcolor="white [3201]" strokecolor="#4f81bd [3204]" strokeweight="2pt">
+              <v:roundrect w14:anchorId="56C9797A" id="Rectangle: Rounded Corners 203" o:spid="_x0000_s1040" style="position:absolute;left:0;text-align:left;margin-left:16pt;margin-top:.9pt;width:100.5pt;height:42.5pt;z-index:251759616;visibility:visible;mso-wrap-style:square;mso-height-percent:0;mso-wrap-distance-left:9pt;mso-wrap-distance-top:0;mso-wrap-distance-right:9pt;mso-wrap-distance-bottom:0;mso-position-horizontal:absolute;mso-position-horizontal-relative:margin;mso-position-vertical:absolute;mso-position-vertical-relative:text;mso-height-percent:0;mso-height-relative:margin;v-text-anchor:middle" arcsize="10923f" o:gfxdata="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" fillcolor="white [3201]" strokecolor="#4f81bd [3204]" strokeweight="2pt">
                 <v:textbox>
                   <w:txbxContent>
                     <w:p>
@@ -7031,7 +6969,7 @@
           </mc:Choice>
           <mc:Fallback>
             <w:pict>
-              <v:shape w14:anchorId="434DFD88" id="Google Shape;685;p31" o:spid="_x0000_s1041" type="#_x0000_t202" style="position:absolute;left:0;text-align:left;margin-left:141.6pt;margin-top:6.35pt;width:180pt;height:34pt;z-index:251773952;visibility:visible;mso-wrap-style:square;mso-width-percent:0;mso-height-percent:0;mso-wrap-distance-left:9pt;mso-wrap-distance-top:0;mso-wrap-distance-right:9pt;mso-wrap-distance-bottom:0;mso-position-horizontal:absolute;mso-position-horizontal-relative:text;mso-position-vertical:absolute;mso-position-vertical-relative:text;mso-width-percent:0;mso-height-percent:0;mso-width-relative:margin;mso-height-relative:margin;v-text-anchor:top" o:gfxdata="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" filled="f" stroked="f">
+              <v:shape w14:anchorId="434DFD88" id="Google Shape;685;p31" o:spid="_x0000_s1041" type="#_x0000_t202" style="position:absolute;left:0;text-align:left;margin-left:141.6pt;margin-top:6.35pt;width:180pt;height:34pt;z-index:251773952;visibility:visible;mso-wrap-style:square;mso-width-percent:0;mso-height-percent:0;mso-wrap-distance-left:9pt;mso-wrap-distance-top:0;mso-wrap-distance-right:9pt;mso-wrap-distance-bottom:0;mso-position-horizontal:absolute;mso-position-horizontal-relative:text;mso-position-vertical:absolute;mso-position-vertical-relative:text;mso-width-percent:0;mso-height-percent:0;mso-width-relative:margin;mso-height-relative:margin;v-text-anchor:top" o:gfxdata="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" filled="f" stroked="f">
                 <v:textbox inset="2.53958mm,2.53958mm,2.53958mm,2.53958mm">
                   <w:txbxContent>
                     <w:p>
@@ -7276,7 +7214,7 @@
           </mc:Choice>
           <mc:Fallback>
             <w:pict>
-              <v:shape w14:anchorId="5E13ED85" id="Google Shape;711;p33" o:spid="_x0000_s1042" type="#_x0000_t202" style="position:absolute;margin-left:147.85pt;margin-top:.45pt;width:159.5pt;height:41.8pt;z-index:251776000;visibility:visible;mso-wrap-style:square;mso-width-percent:0;mso-wrap-distance-left:9pt;mso-wrap-distance-top:0;mso-wrap-distance-right:9pt;mso-wrap-distance-bottom:0;mso-position-horizontal:absolute;mso-position-horizontal-relative:text;mso-position-vertical:absolute;mso-position-vertical-relative:text;mso-width-percent:0;mso-width-relative:margin;v-text-anchor:top" o:gfxdata="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" filled="f" stroked="f">
+              <v:shape w14:anchorId="5E13ED85" id="Google Shape;711;p33" o:spid="_x0000_s1042" type="#_x0000_t202" style="position:absolute;margin-left:147.85pt;margin-top:.45pt;width:159.5pt;height:41.8pt;z-index:251776000;visibility:visible;mso-wrap-style:square;mso-width-percent:0;mso-wrap-distance-left:9pt;mso-wrap-distance-top:0;mso-wrap-distance-right:9pt;mso-wrap-distance-bottom:0;mso-position-horizontal:absolute;mso-position-horizontal-relative:text;mso-position-vertical:absolute;mso-position-vertical-relative:text;mso-width-percent:0;mso-width-relative:margin;v-text-anchor:top" o:gfxdata="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" filled="f" stroked="f">
                 <v:textbox inset="2.53958mm,2.53958mm,2.53958mm,2.53958mm">
                   <w:txbxContent>
                     <w:p>
@@ -7421,7 +7359,7 @@
           </mc:Choice>
           <mc:Fallback>
             <w:pict>
-              <v:shape w14:anchorId="7A272213" id="Text Box 206" o:spid="_x0000_s1043" type="#_x0000_t202" style="position:absolute;left:0;text-align:left;margin-left:145.6pt;margin-top:17.25pt;width:66.5pt;height:16pt;z-index:251771904;visibility:visible;mso-wrap-style:square;mso-width-percent:0;mso-height-percent:0;mso-wrap-distance-left:9pt;mso-wrap-distance-top:0;mso-wrap-distance-right:9pt;mso-wrap-distance-bottom:0;mso-position-horizontal:absolute;mso-position-horizontal-relative:text;mso-position-vertical:absolute;mso-position-vertical-relative:text;mso-width-percent:0;mso-height-percent:0;mso-width-relative:margin;mso-height-relative:margin;v-text-anchor:top" o:gfxdata="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" filled="f" stroked="f" strokeweight=".5pt">
+              <v:shape w14:anchorId="7A272213" id="Text Box 206" o:spid="_x0000_s1043" type="#_x0000_t202" style="position:absolute;left:0;text-align:left;margin-left:145.6pt;margin-top:17.25pt;width:66.5pt;height:16pt;z-index:251771904;visibility:visible;mso-wrap-style:square;mso-width-percent:0;mso-height-percent:0;mso-wrap-distance-left:9pt;mso-wrap-distance-top:0;mso-wrap-distance-right:9pt;mso-wrap-distance-bottom:0;mso-position-horizontal:absolute;mso-position-horizontal-relative:text;mso-position-vertical:absolute;mso-position-vertical-relative:text;mso-width-percent:0;mso-height-percent:0;mso-width-relative:margin;mso-height-relative:margin;v-text-anchor:top" o:gfxdata="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" filled="f" stroked="f" strokeweight=".5pt">
                 <v:textbox>
                   <w:txbxContent>
                     <w:p>
@@ -7548,7 +7486,7 @@
           </mc:Choice>
           <mc:Fallback>
             <w:pict>
-              <v:roundrect w14:anchorId="7127CF3B" id="Rectangle: Rounded Corners 207" o:spid="_x0000_s1044" style="position:absolute;left:0;text-align:left;margin-left:326.6pt;margin-top:.75pt;width:139pt;height:47pt;z-index:251767808;visibility:visible;mso-wrap-style:square;mso-width-percent:0;mso-height-percent:0;mso-wrap-distance-left:9pt;mso-wrap-distance-top:0;mso-wrap-distance-right:9pt;mso-wrap-distance-bottom:0;mso-position-horizontal:absolute;mso-position-horizontal-relative:margin;mso-position-vertical:absolute;mso-position-vertical-relative:text;mso-width-percent:0;mso-height-percent:0;mso-width-relative:margin;mso-height-relative:margin;v-text-anchor:middle" arcsize="10923f" o:gfxdata="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" fillcolor="yellow" strokecolor="#4f81bd [3204]" strokeweight="2pt">
+              <v:roundrect w14:anchorId="7127CF3B" id="Rectangle: Rounded Corners 207" o:spid="_x0000_s1044" style="position:absolute;left:0;text-align:left;margin-left:326.6pt;margin-top:.75pt;width:139pt;height:47pt;z-index:251767808;visibility:visible;mso-wrap-style:square;mso-width-percent:0;mso-height-percent:0;mso-wrap-distance-left:9pt;mso-wrap-distance-top:0;mso-wrap-distance-right:9pt;mso-wrap-distance-bottom:0;mso-position-horizontal:absolute;mso-position-horizontal-relative:margin;mso-position-vertical:absolute;mso-position-vertical-relative:text;mso-width-percent:0;mso-height-percent:0;mso-width-relative:margin;mso-height-relative:margin;v-text-anchor:middle" arcsize="10923f" o:gfxdata="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" fillcolor="yellow" strokecolor="#4f81bd [3204]" strokeweight="2pt">
                 <v:textbox>
                   <w:txbxContent>
                     <w:p>
@@ -7741,7 +7679,7 @@
           </mc:Choice>
           <mc:Fallback>
             <w:pict>
-              <v:roundrect w14:anchorId="1012B13F" id="Rectangle: Rounded Corners 209" o:spid="_x0000_s1045" style="position:absolute;left:0;text-align:left;margin-left:16pt;margin-top:.9pt;width:100.5pt;height:42.5pt;z-index:251766784;visibility:visible;mso-wrap-style:square;mso-wrap-distance-left:9pt;mso-wrap-distance-top:0;mso-wrap-distance-right:9pt;mso-wrap-distance-bottom:0;mso-position-horizontal:absolute;mso-position-horizontal-relative:margin;mso-position-vertical:absolute;mso-position-vertical-relative:text;v-text-anchor:middle" arcsize="10923f" o:gfxdata="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" fillcolor="white [3201]" strokecolor="#4f81bd [3204]" strokeweight="2pt">
+              <v:roundrect w14:anchorId="1012B13F" id="Rectangle: Rounded Corners 209" o:spid="_x0000_s1045" style="position:absolute;left:0;text-align:left;margin-left:16pt;margin-top:.9pt;width:100.5pt;height:42.5pt;z-index:251766784;visibility:visible;mso-wrap-style:square;mso-wrap-distance-left:9pt;mso-wrap-distance-top:0;mso-wrap-distance-right:9pt;mso-wrap-distance-bottom:0;mso-position-horizontal:absolute;mso-position-horizontal-relative:margin;mso-position-vertical:absolute;mso-position-vertical-relative:text;v-text-anchor:middle" arcsize="10923f" o:gfxdata="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" fillcolor="white [3201]" strokecolor="#4f81bd [3204]" strokeweight="2pt">
                 <v:textbox>
                   <w:txbxContent>
                     <w:p>
@@ -7987,7 +7925,7 @@
           </mc:Choice>
           <mc:Fallback>
             <w:pict>
-              <v:shape w14:anchorId="3AE4A700" id="Google Shape;710;p33" o:spid="_x0000_s1046" type="#_x0000_t202" style="position:absolute;left:0;text-align:left;margin-left:115.6pt;margin-top:1.6pt;width:231pt;height:35pt;z-index:251778048;visibility:visible;mso-wrap-style:square;mso-width-percent:0;mso-height-percent:0;mso-wrap-distance-left:9pt;mso-wrap-distance-top:0;mso-wrap-distance-right:9pt;mso-wrap-distance-bottom:0;mso-position-horizontal:absolute;mso-position-horizontal-relative:text;mso-position-vertical:absolute;mso-position-vertical-relative:text;mso-width-percent:0;mso-height-percent:0;mso-width-relative:margin;mso-height-relative:margin;v-text-anchor:top" o:gfxdata="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" filled="f" stroked="f">
+              <v:shape w14:anchorId="3AE4A700" id="Google Shape;710;p33" o:spid="_x0000_s1046" type="#_x0000_t202" style="position:absolute;left:0;text-align:left;margin-left:115.6pt;margin-top:1.6pt;width:231pt;height:35pt;z-index:251778048;visibility:visible;mso-wrap-style:square;mso-width-percent:0;mso-height-percent:0;mso-wrap-distance-left:9pt;mso-wrap-distance-top:0;mso-wrap-distance-right:9pt;mso-wrap-distance-bottom:0;mso-position-horizontal:absolute;mso-position-horizontal-relative:text;mso-position-vertical:absolute;mso-position-vertical-relative:text;mso-width-percent:0;mso-height-percent:0;mso-width-relative:margin;mso-height-relative:margin;v-text-anchor:top" o:gfxdata="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" filled="f" stroked="f">
                 <v:textbox inset="2.53958mm,2.53958mm,2.53958mm,2.53958mm">
                   <w:txbxContent>
                     <w:p>
@@ -8282,29 +8220,27 @@
         <w:rPr>
           <w:rFonts w:eastAsia="Calibri"/>
         </w:rPr>
-        <w:t>Namecard</w:t>
+        <w:t>n</w:t>
+      </w:r>
+      <w:r>
+        <w:rPr>
+          <w:rFonts w:eastAsia="Calibri"/>
+        </w:rPr>
+        <w:t>amecard</w:t>
       </w:r>
       <w:proofErr w:type="spellEnd"/>
       <w:r>
         <w:rPr>
           <w:rFonts w:eastAsia="Calibri"/>
         </w:rPr>
-        <w:t xml:space="preserve"> </w:t>
-      </w:r>
-      <w:proofErr w:type="spellStart"/>
-      <w:r>
-        <w:rPr>
-          <w:rFonts w:eastAsia="Calibri"/>
-        </w:rPr>
-        <w:t>d</w:t>
-      </w:r>
-      <w:r>
-        <w:rPr>
-          <w:rFonts w:eastAsia="Calibri"/>
-        </w:rPr>
-        <w:t>b</w:t>
-      </w:r>
-      <w:proofErr w:type="spellEnd"/>
+        <w:t xml:space="preserve"> d</w:t>
+      </w:r>
+      <w:r>
+        <w:rPr>
+          <w:rFonts w:eastAsia="Calibri"/>
+        </w:rPr>
+        <w:t>atabase</w:t>
+      </w:r>
       <w:r>
         <w:rPr>
           <w:rFonts w:eastAsia="Calibri"/>
@@ -8459,7 +8395,21 @@
         <w:rPr>
           <w:rFonts w:eastAsia="Times New Roman"/>
         </w:rPr>
-        <w:t xml:space="preserve">The UI then invokes the namecard microservice via HTTP GET to display the </w:t>
+        <w:t xml:space="preserve">The UI then invokes the </w:t>
+      </w:r>
+      <w:proofErr w:type="spellStart"/>
+      <w:r>
+        <w:rPr>
+          <w:rFonts w:eastAsia="Times New Roman"/>
+        </w:rPr>
+        <w:t>namecard</w:t>
+      </w:r>
+      <w:proofErr w:type="spellEnd"/>
+      <w:r>
+        <w:rPr>
+          <w:rFonts w:eastAsia="Times New Roman"/>
+        </w:rPr>
+        <w:t xml:space="preserve"> microservice via HTTP GET to display the </w:t>
       </w:r>
       <w:r>
         <w:rPr>
@@ -8597,8 +8547,15 @@
         </w:rPr>
       </w:pPr>
       <w:bookmarkStart w:id="24" w:name="_2s8eyo1" w:colFirst="0" w:colLast="0"/>
+      <w:bookmarkStart w:id="25" w:name="_Toc36993805"/>
       <w:bookmarkEnd w:id="24"/>
     </w:p>
+    <w:p/>
+    <w:p/>
+    <w:p/>
+    <w:p/>
+    <w:p/>
+    <w:p/>
     <w:p>
       <w:pPr>
         <w:pStyle w:val="Heading3"/>
@@ -8611,7 +8568,6 @@
           <w:szCs w:val="24"/>
         </w:rPr>
       </w:pPr>
-      <w:bookmarkStart w:id="25" w:name="_Toc36993805"/>
       <w:r>
         <w:rPr>
           <w:rFonts w:eastAsia="Calibri"/>
@@ -8970,27 +8926,7 @@
                 <w:sz w:val="20"/>
                 <w:szCs w:val="20"/>
               </w:rPr>
-              <w:t>{</w:t>
-            </w:r>
-            <w:proofErr w:type="spellStart"/>
-            <w:r>
-              <w:rPr>
-                <w:rFonts w:eastAsia="Tahoma"/>
-                <w:color w:val="000000"/>
-                <w:sz w:val="20"/>
-                <w:szCs w:val="20"/>
-              </w:rPr>
-              <w:t>uid</w:t>
-            </w:r>
-            <w:proofErr w:type="spellEnd"/>
-            <w:r>
-              <w:rPr>
-                <w:rFonts w:eastAsia="Tahoma"/>
-                <w:color w:val="000000"/>
-                <w:sz w:val="20"/>
-                <w:szCs w:val="20"/>
-              </w:rPr>
-              <w:t>, name}</w:t>
+              <w:t>{uid, name}</w:t>
             </w:r>
             <w:r>
               <w:rPr>
@@ -9045,13 +8981,23 @@
               </w:rPr>
               <w:t xml:space="preserve">, </w:t>
             </w:r>
+            <w:proofErr w:type="gramStart"/>
             <w:r>
               <w:rPr>
                 <w:rFonts w:eastAsia="Tahoma"/>
                 <w:sz w:val="20"/>
                 <w:szCs w:val="20"/>
               </w:rPr>
-              <w:t xml:space="preserve">company ,title, industry, email} </w:t>
+              <w:t>company ,title</w:t>
+            </w:r>
+            <w:proofErr w:type="gramEnd"/>
+            <w:r>
+              <w:rPr>
+                <w:rFonts w:eastAsia="Tahoma"/>
+                <w:sz w:val="20"/>
+                <w:szCs w:val="20"/>
+              </w:rPr>
+              <w:t xml:space="preserve">, industry, email} </w:t>
             </w:r>
           </w:p>
           <w:p>
@@ -9268,19 +9214,8 @@
                 <w:sz w:val="20"/>
                 <w:szCs w:val="20"/>
               </w:rPr>
-              <w:t xml:space="preserve"> </w:t>
-            </w:r>
-            <w:proofErr w:type="spellStart"/>
-            <w:r>
-              <w:rPr>
-                <w:rFonts w:eastAsia="Tahoma"/>
-                <w:color w:val="000000"/>
-                <w:sz w:val="20"/>
-                <w:szCs w:val="20"/>
-              </w:rPr>
-              <w:t>uid</w:t>
-            </w:r>
-            <w:proofErr w:type="spellEnd"/>
+              <w:t xml:space="preserve"> uid</w:t>
+            </w:r>
             <w:r>
               <w:rPr>
                 <w:rFonts w:eastAsia="Times New Roman"/>
@@ -9348,13 +9283,39 @@
               </w:rPr>
               <w:t xml:space="preserve">, </w:t>
             </w:r>
+            <w:proofErr w:type="gramStart"/>
             <w:r>
               <w:rPr>
                 <w:rFonts w:eastAsia="Tahoma"/>
                 <w:sz w:val="20"/>
                 <w:szCs w:val="20"/>
               </w:rPr>
-              <w:t xml:space="preserve">company ,title, industry, email} </w:t>
+              <w:t>company</w:t>
+            </w:r>
+            <w:r>
+              <w:rPr>
+                <w:rFonts w:eastAsia="Tahoma"/>
+                <w:sz w:val="20"/>
+                <w:szCs w:val="20"/>
+              </w:rPr>
+              <w:t xml:space="preserve"> </w:t>
+            </w:r>
+            <w:r>
+              <w:rPr>
+                <w:rFonts w:eastAsia="Tahoma"/>
+                <w:sz w:val="20"/>
+                <w:szCs w:val="20"/>
+              </w:rPr>
+              <w:t>,title</w:t>
+            </w:r>
+            <w:proofErr w:type="gramEnd"/>
+            <w:r>
+              <w:rPr>
+                <w:rFonts w:eastAsia="Tahoma"/>
+                <w:sz w:val="20"/>
+                <w:szCs w:val="20"/>
+              </w:rPr>
+              <w:t xml:space="preserve">, industry, email} </w:t>
             </w:r>
           </w:p>
           <w:p>
@@ -9510,25 +9471,7 @@
                 <w:sz w:val="20"/>
                 <w:szCs w:val="20"/>
               </w:rPr>
-              <w:t>{</w:t>
-            </w:r>
-            <w:proofErr w:type="spellStart"/>
-            <w:r>
-              <w:rPr>
-                <w:rFonts w:eastAsia="Tahoma"/>
-                <w:sz w:val="20"/>
-                <w:szCs w:val="20"/>
-              </w:rPr>
-              <w:t>uid</w:t>
-            </w:r>
-            <w:proofErr w:type="spellEnd"/>
-            <w:r>
-              <w:rPr>
-                <w:rFonts w:eastAsia="Tahoma"/>
-                <w:sz w:val="20"/>
-                <w:szCs w:val="20"/>
-              </w:rPr>
-              <w:t xml:space="preserve">, name, </w:t>
+              <w:t xml:space="preserve">{uid, name, </w:t>
             </w:r>
             <w:hyperlink r:id="rId15" w:history="1">
               <w:proofErr w:type="spellStart"/>
@@ -9705,7 +9648,6 @@
         <w:t>s</w:t>
       </w:r>
     </w:p>
-    <w:bookmarkStart w:id="31" w:name="_Toc36993807"/>
     <w:p>
       <w:pPr>
         <w:pStyle w:val="Heading2"/>
@@ -9718,6 +9660,7 @@
           <w:szCs w:val="26"/>
         </w:rPr>
       </w:pPr>
+      <w:bookmarkStart w:id="31" w:name="_Toc36993807"/>
       <w:r>
         <w:rPr>
           <w:rFonts w:eastAsia="Calibri"/>
@@ -9830,7 +9773,7 @@
           </mc:Choice>
           <mc:Fallback>
             <w:pict>
-              <v:shape w14:anchorId="65CB2C66" id="Text Box 211" o:spid="_x0000_s1047" type="#_x0000_t202" style="position:absolute;left:0;text-align:left;margin-left:140.1pt;margin-top:1.05pt;width:174pt;height:33.5pt;z-index:251782144;visibility:visible;mso-wrap-style:square;mso-wrap-distance-left:9pt;mso-wrap-distance-top:0;mso-wrap-distance-right:9pt;mso-wrap-distance-bottom:0;mso-position-horizontal:absolute;mso-position-horizontal-relative:text;mso-position-vertical:absolute;mso-position-vertical-relative:text;v-text-anchor:top" o:gfxdata="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" fillcolor="white [3201]" stroked="f" strokeweight=".5pt">
+              <v:shape w14:anchorId="65CB2C66" id="Text Box 211" o:spid="_x0000_s1047" type="#_x0000_t202" style="position:absolute;left:0;text-align:left;margin-left:140.1pt;margin-top:1.05pt;width:174pt;height:33.5pt;z-index:251782144;visibility:visible;mso-wrap-style:square;mso-wrap-distance-left:9pt;mso-wrap-distance-top:0;mso-wrap-distance-right:9pt;mso-wrap-distance-bottom:0;mso-position-horizontal:absolute;mso-position-horizontal-relative:text;mso-position-vertical:absolute;mso-position-vertical-relative:text;v-text-anchor:top" o:gfxdata="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" fillcolor="white [3201]" stroked="f" strokeweight=".5pt">
                 <v:textbox>
                   <w:txbxContent>
                     <w:p>
@@ -9991,7 +9934,7 @@
           </mc:Choice>
           <mc:Fallback>
             <w:pict>
-              <v:shape w14:anchorId="667CCEEC" id="Text Box 212" o:spid="_x0000_s1048" type="#_x0000_t202" style="position:absolute;left:0;text-align:left;margin-left:145.6pt;margin-top:9.75pt;width:66.5pt;height:16pt;z-index:251786240;visibility:visible;mso-wrap-style:square;mso-width-percent:0;mso-height-percent:0;mso-wrap-distance-left:9pt;mso-wrap-distance-top:0;mso-wrap-distance-right:9pt;mso-wrap-distance-bottom:0;mso-position-horizontal:absolute;mso-position-horizontal-relative:text;mso-position-vertical:absolute;mso-position-vertical-relative:text;mso-width-percent:0;mso-height-percent:0;mso-width-relative:margin;mso-height-relative:margin;v-text-anchor:top" o:gfxdata="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" filled="f" stroked="f" strokeweight=".5pt">
+              <v:shape w14:anchorId="667CCEEC" id="Text Box 212" o:spid="_x0000_s1048" type="#_x0000_t202" style="position:absolute;left:0;text-align:left;margin-left:145.6pt;margin-top:9.75pt;width:66.5pt;height:16pt;z-index:251786240;visibility:visible;mso-wrap-style:square;mso-width-percent:0;mso-height-percent:0;mso-wrap-distance-left:9pt;mso-wrap-distance-top:0;mso-wrap-distance-right:9pt;mso-wrap-distance-bottom:0;mso-position-horizontal:absolute;mso-position-horizontal-relative:text;mso-position-vertical:absolute;mso-position-vertical-relative:text;mso-width-percent:0;mso-height-percent:0;mso-width-relative:margin;mso-height-relative:margin;v-text-anchor:top" o:gfxdata="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" filled="f" stroked="f" strokeweight=".5pt">
                 <v:textbox>
                   <w:txbxContent>
                     <w:p>
@@ -10203,7 +10146,7 @@
           </mc:Choice>
           <mc:Fallback>
             <w:pict>
-              <v:roundrect w14:anchorId="76DB18E9" id="Rectangle: Rounded Corners 213" o:spid="_x0000_s1049" style="position:absolute;left:0;text-align:left;margin-left:326.8pt;margin-top:1pt;width:139pt;height:30.8pt;z-index:251781120;visibility:visible;mso-wrap-style:square;mso-width-percent:0;mso-height-percent:0;mso-wrap-distance-left:9pt;mso-wrap-distance-top:0;mso-wrap-distance-right:9pt;mso-wrap-distance-bottom:0;mso-position-horizontal:absolute;mso-position-horizontal-relative:margin;mso-position-vertical:absolute;mso-position-vertical-relative:text;mso-width-percent:0;mso-height-percent:0;mso-width-relative:margin;mso-height-relative:margin;v-text-anchor:middle" arcsize="10923f" o:gfxdata="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" fillcolor="yellow" strokecolor="#4f81bd [3204]" strokeweight="2pt">
+              <v:roundrect w14:anchorId="76DB18E9" id="Rectangle: Rounded Corners 213" o:spid="_x0000_s1049" style="position:absolute;left:0;text-align:left;margin-left:326.8pt;margin-top:1pt;width:139pt;height:30.8pt;z-index:251781120;visibility:visible;mso-wrap-style:square;mso-width-percent:0;mso-height-percent:0;mso-wrap-distance-left:9pt;mso-wrap-distance-top:0;mso-wrap-distance-right:9pt;mso-wrap-distance-bottom:0;mso-position-horizontal:absolute;mso-position-horizontal-relative:margin;mso-position-vertical:absolute;mso-position-vertical-relative:text;mso-width-percent:0;mso-height-percent:0;mso-width-relative:margin;mso-height-relative:margin;v-text-anchor:middle" arcsize="10923f" o:gfxdata="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" fillcolor="yellow" strokecolor="#4f81bd [3204]" strokeweight="2pt">
                 <v:textbox>
                   <w:txbxContent>
                     <w:p>
@@ -10322,7 +10265,7 @@
           </mc:Choice>
           <mc:Fallback>
             <w:pict>
-              <v:roundrect w14:anchorId="691F68A1" id="Rectangle: Rounded Corners 215" o:spid="_x0000_s1050" style="position:absolute;left:0;text-align:left;margin-left:15.85pt;margin-top:1pt;width:100.5pt;height:26.6pt;z-index:251780096;visibility:visible;mso-wrap-style:square;mso-height-percent:0;mso-wrap-distance-left:9pt;mso-wrap-distance-top:0;mso-wrap-distance-right:9pt;mso-wrap-distance-bottom:0;mso-position-horizontal:absolute;mso-position-horizontal-relative:margin;mso-position-vertical:absolute;mso-position-vertical-relative:text;mso-height-percent:0;mso-height-relative:margin;v-text-anchor:middle" arcsize="10923f" o:gfxdata="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" fillcolor="white [3201]" strokecolor="#4f81bd [3204]" strokeweight="2pt">
+              <v:roundrect w14:anchorId="691F68A1" id="Rectangle: Rounded Corners 215" o:spid="_x0000_s1050" style="position:absolute;left:0;text-align:left;margin-left:15.85pt;margin-top:1pt;width:100.5pt;height:26.6pt;z-index:251780096;visibility:visible;mso-wrap-style:square;mso-height-percent:0;mso-wrap-distance-left:9pt;mso-wrap-distance-top:0;mso-wrap-distance-right:9pt;mso-wrap-distance-bottom:0;mso-position-horizontal:absolute;mso-position-horizontal-relative:margin;mso-position-vertical:absolute;mso-position-vertical-relative:text;mso-height-percent:0;mso-height-relative:margin;v-text-anchor:middle" arcsize="10923f" o:gfxdata="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" fillcolor="white [3201]" strokecolor="#4f81bd [3204]" strokeweight="2pt">
                 <v:textbox>
                   <w:txbxContent>
                     <w:p>
@@ -10518,7 +10461,7 @@
           </mc:Choice>
           <mc:Fallback>
             <w:pict>
-              <v:shape w14:anchorId="178AE79D" id="Text Box 218" o:spid="_x0000_s1051" type="#_x0000_t202" style="position:absolute;left:0;text-align:left;margin-left:115.3pt;margin-top:15.85pt;width:222.25pt;height:43.3pt;z-index:251785216;visibility:visible;mso-wrap-style:square;mso-width-percent:0;mso-height-percent:0;mso-wrap-distance-left:9pt;mso-wrap-distance-top:0;mso-wrap-distance-right:9pt;mso-wrap-distance-bottom:0;mso-position-horizontal:absolute;mso-position-horizontal-relative:text;mso-position-vertical:absolute;mso-position-vertical-relative:text;mso-width-percent:0;mso-height-percent:0;mso-width-relative:margin;mso-height-relative:margin;v-text-anchor:top" o:gfxdata="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" fillcolor="white [3201]" stroked="f" strokeweight=".5pt">
+              <v:shape w14:anchorId="178AE79D" id="Text Box 218" o:spid="_x0000_s1051" type="#_x0000_t202" style="position:absolute;left:0;text-align:left;margin-left:115.3pt;margin-top:15.85pt;width:222.25pt;height:43.3pt;z-index:251785216;visibility:visible;mso-wrap-style:square;mso-width-percent:0;mso-height-percent:0;mso-wrap-distance-left:9pt;mso-wrap-distance-top:0;mso-wrap-distance-right:9pt;mso-wrap-distance-bottom:0;mso-position-horizontal:absolute;mso-position-horizontal-relative:text;mso-position-vertical:absolute;mso-position-vertical-relative:text;mso-width-percent:0;mso-height-percent:0;mso-width-relative:margin;mso-height-relative:margin;v-text-anchor:top" o:gfxdata="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" fillcolor="white [3201]" stroked="f" strokeweight=".5pt">
                 <v:textbox>
                   <w:txbxContent>
                     <w:p>
@@ -10878,6 +10821,7 @@
                                 <w:szCs w:val="12"/>
                               </w:rPr>
                             </w:pPr>
+                            <w:proofErr w:type="gramStart"/>
                             <w:r>
                               <w:rPr>
                                 <w:rFonts w:eastAsia="Tahoma"/>
@@ -10909,6 +10853,7 @@
                               <w:t>uid</w:t>
                             </w:r>
                             <w:proofErr w:type="spellEnd"/>
+                            <w:proofErr w:type="gramEnd"/>
                             <w:r>
                               <w:rPr>
                                 <w:rFonts w:eastAsia="Tahoma"/>
@@ -11071,7 +11016,7 @@
           </mc:Choice>
           <mc:Fallback>
             <w:pict>
-              <v:shape w14:anchorId="113A718F" id="Google Shape;784;p37" o:spid="_x0000_s1052" type="#_x0000_t202" style="position:absolute;margin-left:111.85pt;margin-top:7.15pt;width:121.45pt;height:70.95pt;z-index:251848704;visibility:visible;mso-wrap-style:square;mso-width-percent:0;mso-height-percent:0;mso-wrap-distance-left:9pt;mso-wrap-distance-top:0;mso-wrap-distance-right:9pt;mso-wrap-distance-bottom:0;mso-position-horizontal:absolute;mso-position-horizontal-relative:text;mso-position-vertical:absolute;mso-position-vertical-relative:text;mso-width-percent:0;mso-height-percent:0;mso-width-relative:margin;mso-height-relative:margin;v-text-anchor:top" o:gfxdata="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" filled="f" stroked="f">
+              <v:shape w14:anchorId="113A718F" id="Google Shape;784;p37" o:spid="_x0000_s1052" type="#_x0000_t202" style="position:absolute;margin-left:111.85pt;margin-top:7.15pt;width:121.45pt;height:70.95pt;z-index:251848704;visibility:visible;mso-wrap-style:square;mso-width-percent:0;mso-height-percent:0;mso-wrap-distance-left:9pt;mso-wrap-distance-top:0;mso-wrap-distance-right:9pt;mso-wrap-distance-bottom:0;mso-position-horizontal:absolute;mso-position-horizontal-relative:text;mso-position-vertical:absolute;mso-position-vertical-relative:text;mso-width-percent:0;mso-height-percent:0;mso-width-relative:margin;mso-height-relative:margin;v-text-anchor:top" o:gfxdata="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" filled="f" stroked="f">
                 <v:textbox inset="2.53958mm,2.53958mm,2.53958mm,2.53958mm">
                   <w:txbxContent>
                     <w:p>
@@ -11098,6 +11043,7 @@
                           <w:szCs w:val="12"/>
                         </w:rPr>
                       </w:pPr>
+                      <w:proofErr w:type="gramStart"/>
                       <w:r>
                         <w:rPr>
                           <w:rFonts w:eastAsia="Tahoma"/>
@@ -11129,6 +11075,7 @@
                         <w:t>uid</w:t>
                       </w:r>
                       <w:proofErr w:type="spellEnd"/>
+                      <w:proofErr w:type="gramEnd"/>
                       <w:r>
                         <w:rPr>
                           <w:rFonts w:eastAsia="Tahoma"/>
@@ -11365,7 +11312,7 @@
           </mc:Choice>
           <mc:Fallback>
             <w:pict>
-              <v:roundrect w14:anchorId="73818AB3" id="Rectangle: Rounded Corners 240" o:spid="_x0000_s1053" style="position:absolute;margin-left:0;margin-top:10.85pt;width:100.5pt;height:28.15pt;z-index:251803648;visibility:visible;mso-wrap-style:square;mso-height-percent:0;mso-wrap-distance-left:9pt;mso-wrap-distance-top:0;mso-wrap-distance-right:9pt;mso-wrap-distance-bottom:0;mso-position-horizontal:left;mso-position-horizontal-relative:margin;mso-position-vertical:absolute;mso-position-vertical-relative:text;mso-height-percent:0;mso-height-relative:margin;v-text-anchor:middle" arcsize="10923f" o:gfxdata="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" fillcolor="white [3201]" strokecolor="#4f81bd [3204]" strokeweight="2pt">
+              <v:roundrect w14:anchorId="73818AB3" id="Rectangle: Rounded Corners 240" o:spid="_x0000_s1053" style="position:absolute;margin-left:0;margin-top:10.85pt;width:100.5pt;height:28.15pt;z-index:251803648;visibility:visible;mso-wrap-style:square;mso-height-percent:0;mso-wrap-distance-left:9pt;mso-wrap-distance-top:0;mso-wrap-distance-right:9pt;mso-wrap-distance-bottom:0;mso-position-horizontal:left;mso-position-horizontal-relative:margin;mso-position-vertical:absolute;mso-position-vertical-relative:text;mso-height-percent:0;mso-height-relative:margin;v-text-anchor:middle" arcsize="10923f" o:gfxdata="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" fillcolor="white [3201]" strokecolor="#4f81bd [3204]" strokeweight="2pt">
                 <v:textbox>
                   <w:txbxContent>
                     <w:p>
@@ -11391,7 +11338,6 @@
         </mc:AlternateContent>
       </w:r>
     </w:p>
-    <w:bookmarkStart w:id="33" w:name="_Toc36993809"/>
     <w:p>
       <w:pPr>
         <w:pStyle w:val="Heading2"/>
@@ -11405,6 +11351,7 @@
           <w:lang w:val="en-US"/>
         </w:rPr>
       </w:pPr>
+      <w:bookmarkStart w:id="33" w:name="_Toc36993809"/>
       <w:r>
         <w:rPr>
           <w:rFonts w:eastAsia="Calibri"/>
@@ -11497,7 +11444,7 @@
           </mc:Choice>
           <mc:Fallback>
             <w:pict>
-              <v:roundrect w14:anchorId="178EEC08" id="Rectangle: Rounded Corners 252" o:spid="_x0000_s1054" style="position:absolute;left:0;text-align:left;margin-left:396.7pt;margin-top:2.5pt;width:118.45pt;height:30.25pt;z-index:251842560;visibility:visible;mso-wrap-style:square;mso-width-percent:0;mso-height-percent:0;mso-wrap-distance-left:9pt;mso-wrap-distance-top:0;mso-wrap-distance-right:9pt;mso-wrap-distance-bottom:0;mso-position-horizontal:absolute;mso-position-horizontal-relative:margin;mso-position-vertical:absolute;mso-position-vertical-relative:text;mso-width-percent:0;mso-height-percent:0;mso-width-relative:margin;mso-height-relative:margin;v-text-anchor:middle" arcsize="10923f" o:gfxdata="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" fillcolor="yellow" strokecolor="#4f81bd [3204]" strokeweight="2pt">
+              <v:roundrect w14:anchorId="178EEC08" id="Rectangle: Rounded Corners 252" o:spid="_x0000_s1054" style="position:absolute;left:0;text-align:left;margin-left:396.7pt;margin-top:2.5pt;width:118.45pt;height:30.25pt;z-index:251842560;visibility:visible;mso-wrap-style:square;mso-width-percent:0;mso-height-percent:0;mso-wrap-distance-left:9pt;mso-wrap-distance-top:0;mso-wrap-distance-right:9pt;mso-wrap-distance-bottom:0;mso-position-horizontal:absolute;mso-position-horizontal-relative:margin;mso-position-vertical:absolute;mso-position-vertical-relative:text;mso-width-percent:0;mso-height-percent:0;mso-width-relative:margin;mso-height-relative:margin;v-text-anchor:middle" arcsize="10923f" o:gfxdata="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" fillcolor="yellow" strokecolor="#4f81bd [3204]" strokeweight="2pt">
                 <v:textbox>
                   <w:txbxContent>
                     <w:p>
@@ -11579,7 +11526,6 @@
                               </w:rPr>
                               <w:t>2. Query user email and email password {</w:t>
                             </w:r>
-                            <w:proofErr w:type="spellStart"/>
                             <w:r>
                               <w:rPr>
                                 <w:rFonts w:eastAsia="Tahoma"/>
@@ -11596,17 +11542,7 @@
                                 <w:sz w:val="16"/>
                                 <w:szCs w:val="16"/>
                               </w:rPr>
-                              <w:t>id</w:t>
-                            </w:r>
-                            <w:proofErr w:type="spellEnd"/>
-                            <w:r>
-                              <w:rPr>
-                                <w:rFonts w:eastAsia="Tahoma"/>
-                                <w:color w:val="000000"/>
-                                <w:sz w:val="16"/>
-                                <w:szCs w:val="16"/>
-                              </w:rPr>
-                              <w:t>}</w:t>
+                              <w:t>id}</w:t>
                             </w:r>
                           </w:p>
                         </w:txbxContent>
@@ -11622,7 +11558,7 @@
           </mc:Choice>
           <mc:Fallback>
             <w:pict>
-              <v:shape w14:anchorId="50FBB81D" id="Google Shape;777;p37" o:spid="_x0000_s1055" type="#_x0000_t202" style="position:absolute;left:0;text-align:left;margin-left:230.55pt;margin-top:6.05pt;width:171.25pt;height:39.85pt;rotation:-1451771fd;z-index:251863040;visibility:visible;mso-wrap-style:square;mso-wrap-distance-left:9pt;mso-wrap-distance-top:0;mso-wrap-distance-right:9pt;mso-wrap-distance-bottom:0;mso-position-horizontal:absolute;mso-position-horizontal-relative:text;mso-position-vertical:absolute;mso-position-vertical-relative:text;v-text-anchor:top" o:gfxdata="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" filled="f" stroked="f">
+              <v:shape w14:anchorId="50FBB81D" id="Google Shape;777;p37" o:spid="_x0000_s1055" type="#_x0000_t202" style="position:absolute;left:0;text-align:left;margin-left:230.55pt;margin-top:6.05pt;width:171.25pt;height:39.85pt;rotation:-1451771fd;z-index:251863040;visibility:visible;mso-wrap-style:square;mso-wrap-distance-left:9pt;mso-wrap-distance-top:0;mso-wrap-distance-right:9pt;mso-wrap-distance-bottom:0;mso-position-horizontal:absolute;mso-position-horizontal-relative:text;mso-position-vertical:absolute;mso-position-vertical-relative:text;v-text-anchor:top" o:gfxdata="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" filled="f" stroked="f">
                 <v:textbox inset="2.53958mm,2.53958mm,2.53958mm,2.53958mm">
                   <w:txbxContent>
                     <w:p>
@@ -11641,7 +11577,6 @@
                         </w:rPr>
                         <w:t>2. Query user email and email password {</w:t>
                       </w:r>
-                      <w:proofErr w:type="spellStart"/>
                       <w:r>
                         <w:rPr>
                           <w:rFonts w:eastAsia="Tahoma"/>
@@ -11658,17 +11593,7 @@
                           <w:sz w:val="16"/>
                           <w:szCs w:val="16"/>
                         </w:rPr>
-                        <w:t>id</w:t>
-                      </w:r>
-                      <w:proofErr w:type="spellEnd"/>
-                      <w:r>
-                        <w:rPr>
-                          <w:rFonts w:eastAsia="Tahoma"/>
-                          <w:color w:val="000000"/>
-                          <w:sz w:val="16"/>
-                          <w:szCs w:val="16"/>
-                        </w:rPr>
-                        <w:t>}</w:t>
+                        <w:t>id}</w:t>
                       </w:r>
                     </w:p>
                   </w:txbxContent>
@@ -11864,7 +11789,7 @@
           </mc:Choice>
           <mc:Fallback>
             <w:pict>
-              <v:shape w14:anchorId="09CB384E" id="Google Shape;776;p37" o:spid="_x0000_s1056" type="#_x0000_t202" style="position:absolute;left:0;text-align:left;margin-left:67.9pt;margin-top:14.75pt;width:63.6pt;height:23.45pt;rotation:3086015fd;z-index:251844608;visibility:visible;mso-wrap-style:square;mso-width-percent:0;mso-height-percent:0;mso-wrap-distance-left:9pt;mso-wrap-distance-top:0;mso-wrap-distance-right:9pt;mso-wrap-distance-bottom:0;mso-position-horizontal:absolute;mso-position-horizontal-relative:text;mso-position-vertical:absolute;mso-position-vertical-relative:text;mso-width-percent:0;mso-height-percent:0;mso-width-relative:margin;mso-height-relative:margin;v-text-anchor:top" o:gfxdata="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" filled="f" stroked="f">
+              <v:shape w14:anchorId="09CB384E" id="Google Shape;776;p37" o:spid="_x0000_s1056" type="#_x0000_t202" style="position:absolute;left:0;text-align:left;margin-left:67.9pt;margin-top:14.75pt;width:63.6pt;height:23.45pt;rotation:3086015fd;z-index:251844608;visibility:visible;mso-wrap-style:square;mso-width-percent:0;mso-height-percent:0;mso-wrap-distance-left:9pt;mso-wrap-distance-top:0;mso-wrap-distance-right:9pt;mso-wrap-distance-bottom:0;mso-position-horizontal:absolute;mso-position-horizontal-relative:text;mso-position-vertical:absolute;mso-position-vertical-relative:text;mso-width-percent:0;mso-height-percent:0;mso-width-relative:margin;mso-height-relative:margin;v-text-anchor:top" o:gfxdata="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" filled="f" stroked="f">
                 <v:textbox inset="2.53958mm,2.53958mm,2.53958mm,2.53958mm">
                   <w:txbxContent>
                     <w:p>
@@ -11982,7 +11907,7 @@
                 <v:path arrowok="t" fillok="f" o:connecttype="none"/>
                 <o:lock v:ext="edit" shapetype="t"/>
               </v:shapetype>
-              <v:shape id="Straight Arrow Connector 643" o:spid="_x0000_s1026" type="#_x0000_t32" style="position:absolute;margin-left:238.95pt;margin-top:6.6pt;width:138.35pt;height:57.85pt;flip:x;z-index:251860992;visibility:visible;mso-wrap-style:square;mso-width-percent:0;mso-height-percent:0;mso-wrap-distance-left:9pt;mso-wrap-distance-top:0;mso-wrap-distance-right:9pt;mso-wrap-distance-bottom:0;mso-position-horizontal:absolute;mso-position-horizontal-relative:text;mso-position-vertical:absolute;mso-position-vertical-relative:text;mso-width-percent:0;mso-height-percent:0;mso-width-relative:margin;mso-height-relative:margin" o:gfxdata="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" strokecolor="#4f81bd [3204]" strokeweight="2pt">
+              <v:shape id="Straight Arrow Connector 643" o:spid="_x0000_s1026" type="#_x0000_t32" style="position:absolute;margin-left:238.95pt;margin-top:6.6pt;width:138.35pt;height:57.85pt;flip:x;z-index:251860992;visibility:visible;mso-wrap-style:square;mso-width-percent:0;mso-height-percent:0;mso-wrap-distance-left:9pt;mso-wrap-distance-top:0;mso-wrap-distance-right:9pt;mso-wrap-distance-bottom:0;mso-position-horizontal:absolute;mso-position-horizontal-relative:text;mso-position-vertical:absolute;mso-position-vertical-relative:text;mso-width-percent:0;mso-height-percent:0;mso-width-relative:margin;mso-height-relative:margin" o:gfxdata="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" strokecolor="#4f81bd [3204]" strokeweight="2pt">
                 <v:stroke endarrow="block"/>
                 <v:shadow on="t" color="black" opacity="24903f" origin=",.5" offset="0,.55556mm"/>
               </v:shape>
@@ -12244,7 +12169,7 @@
           </mc:Choice>
           <mc:Fallback>
             <w:pict>
-              <v:shape w14:anchorId="48B046B3" id="Text Box 2" o:spid="_x0000_s1057" type="#_x0000_t202" style="position:absolute;left:0;text-align:left;margin-left:233.65pt;margin-top:16.6pt;width:66.5pt;height:16pt;rotation:-1669314fd;z-index:251869184;visibility:visible;mso-wrap-style:square;mso-width-percent:0;mso-height-percent:0;mso-wrap-distance-left:9pt;mso-wrap-distance-top:0;mso-wrap-distance-right:9pt;mso-wrap-distance-bottom:0;mso-position-horizontal:absolute;mso-position-horizontal-relative:text;mso-position-vertical:absolute;mso-position-vertical-relative:text;mso-width-percent:0;mso-height-percent:0;mso-width-relative:margin;mso-height-relative:margin;v-text-anchor:top" o:gfxdata="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" filled="f" stroked="f" strokeweight=".5pt">
+              <v:shape w14:anchorId="48B046B3" id="Text Box 2" o:spid="_x0000_s1057" type="#_x0000_t202" style="position:absolute;left:0;text-align:left;margin-left:233.65pt;margin-top:16.6pt;width:66.5pt;height:16pt;rotation:-1669314fd;z-index:251869184;visibility:visible;mso-wrap-style:square;mso-width-percent:0;mso-height-percent:0;mso-wrap-distance-left:9pt;mso-wrap-distance-top:0;mso-wrap-distance-right:9pt;mso-wrap-distance-bottom:0;mso-position-horizontal:absolute;mso-position-horizontal-relative:text;mso-position-vertical:absolute;mso-position-vertical-relative:text;mso-width-percent:0;mso-height-percent:0;mso-width-relative:margin;mso-height-relative:margin;v-text-anchor:top" o:gfxdata="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" filled="f" stroked="f" strokeweight=".5pt">
                 <v:textbox>
                   <w:txbxContent>
                     <w:p>
@@ -12369,7 +12294,7 @@
           </mc:Choice>
           <mc:Fallback>
             <w:pict>
-              <v:shape w14:anchorId="17DECF4A" id="Google Shape;780;p37" o:spid="_x0000_s1058" type="#_x0000_t202" style="position:absolute;left:0;text-align:left;margin-left:254.7pt;margin-top:11.2pt;width:166.8pt;height:56.35pt;rotation:-1384922fd;z-index:251865088;visibility:visible;mso-wrap-style:square;mso-wrap-distance-left:9pt;mso-wrap-distance-top:0;mso-wrap-distance-right:9pt;mso-wrap-distance-bottom:0;mso-position-horizontal:absolute;mso-position-horizontal-relative:text;mso-position-vertical:absolute;mso-position-vertical-relative:text;v-text-anchor:top" o:gfxdata="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" filled="f" stroked="f">
+              <v:shape w14:anchorId="17DECF4A" id="Google Shape;780;p37" o:spid="_x0000_s1058" type="#_x0000_t202" style="position:absolute;left:0;text-align:left;margin-left:254.7pt;margin-top:11.2pt;width:166.8pt;height:56.35pt;rotation:-1384922fd;z-index:251865088;visibility:visible;mso-wrap-style:square;mso-wrap-distance-left:9pt;mso-wrap-distance-top:0;mso-wrap-distance-right:9pt;mso-wrap-distance-bottom:0;mso-position-horizontal:absolute;mso-position-horizontal-relative:text;mso-position-vertical:absolute;mso-position-vertical-relative:text;v-text-anchor:top" o:gfxdata="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" filled="f" stroked="f">
                 <v:textbox inset="2.53958mm,2.53958mm,2.53958mm,2.53958mm">
                   <w:txbxContent>
                     <w:p>
@@ -12498,7 +12423,7 @@
           </mc:Choice>
           <mc:Fallback>
             <w:pict>
-              <v:shape w14:anchorId="55D9CD54" id="Google Shape;781;p37" o:spid="_x0000_s1059" type="#_x0000_t202" style="position:absolute;left:0;text-align:left;margin-left:-6.1pt;margin-top:3.45pt;width:95.4pt;height:34.45pt;rotation:-1859fd;z-index:251850752;visibility:visible;mso-wrap-style:square;mso-height-percent:0;mso-wrap-distance-left:9pt;mso-wrap-distance-top:0;mso-wrap-distance-right:9pt;mso-wrap-distance-bottom:0;mso-position-horizontal:absolute;mso-position-horizontal-relative:text;mso-position-vertical:absolute;mso-position-vertical-relative:text;mso-height-percent:0;mso-height-relative:margin;v-text-anchor:top" o:gfxdata="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" filled="f" stroked="f">
+              <v:shape w14:anchorId="55D9CD54" id="Google Shape;781;p37" o:spid="_x0000_s1059" type="#_x0000_t202" style="position:absolute;left:0;text-align:left;margin-left:-6.1pt;margin-top:3.45pt;width:95.4pt;height:34.45pt;rotation:-1859fd;z-index:251850752;visibility:visible;mso-wrap-style:square;mso-height-percent:0;mso-wrap-distance-left:9pt;mso-wrap-distance-top:0;mso-wrap-distance-right:9pt;mso-wrap-distance-bottom:0;mso-position-horizontal:absolute;mso-position-horizontal-relative:text;mso-position-vertical:absolute;mso-position-vertical-relative:text;mso-height-percent:0;mso-height-relative:margin;v-text-anchor:top" o:gfxdata="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" filled="f" stroked="f">
                 <v:textbox inset="2.53958mm,2.53958mm,2.53958mm,2.53958mm">
                   <w:txbxContent>
                     <w:p>
@@ -12638,7 +12563,7 @@
           </mc:Choice>
           <mc:Fallback>
             <w:pict>
-              <v:roundrect w14:anchorId="57837769" id="Rectangle: Rounded Corners 250" o:spid="_x0000_s1060" style="position:absolute;left:0;text-align:left;margin-left:117.5pt;margin-top:8.45pt;width:100.5pt;height:38.6pt;z-index:251838464;visibility:visible;mso-wrap-style:square;mso-width-percent:0;mso-height-percent:0;mso-wrap-distance-left:9pt;mso-wrap-distance-top:0;mso-wrap-distance-right:9pt;mso-wrap-distance-bottom:0;mso-position-horizontal:absolute;mso-position-horizontal-relative:margin;mso-position-vertical:absolute;mso-position-vertical-relative:text;mso-width-percent:0;mso-height-percent:0;mso-width-relative:margin;mso-height-relative:margin;v-text-anchor:middle" arcsize="10923f" o:gfxdata="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" fillcolor="yellow" strokecolor="#4f81bd [3204]" strokeweight="2pt">
+              <v:roundrect w14:anchorId="57837769" id="Rectangle: Rounded Corners 250" o:spid="_x0000_s1060" style="position:absolute;left:0;text-align:left;margin-left:117.5pt;margin-top:8.45pt;width:100.5pt;height:38.6pt;z-index:251838464;visibility:visible;mso-wrap-style:square;mso-width-percent:0;mso-height-percent:0;mso-wrap-distance-left:9pt;mso-wrap-distance-top:0;mso-wrap-distance-right:9pt;mso-wrap-distance-bottom:0;mso-position-horizontal:absolute;mso-position-horizontal-relative:margin;mso-position-vertical:absolute;mso-position-vertical-relative:text;mso-width-percent:0;mso-height-percent:0;mso-width-relative:margin;mso-height-relative:margin;v-text-anchor:middle" arcsize="10923f" o:gfxdata="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" fillcolor="yellow" strokecolor="#4f81bd [3204]" strokeweight="2pt">
                 <v:textbox>
                   <w:txbxContent>
                     <w:p>
@@ -12766,7 +12691,7 @@
           </mc:Choice>
           <mc:Fallback>
             <w:pict>
-              <v:shape w14:anchorId="1372DE2C" id="Google Shape;783;p37" o:spid="_x0000_s1061" type="#_x0000_t202" style="position:absolute;left:0;text-align:left;margin-left:187pt;margin-top:13.2pt;width:44.35pt;height:25.05pt;z-index:251867136;visibility:visible;mso-wrap-style:square;mso-width-percent:0;mso-height-percent:0;mso-wrap-distance-left:9pt;mso-wrap-distance-top:0;mso-wrap-distance-right:9pt;mso-wrap-distance-bottom:0;mso-position-horizontal:absolute;mso-position-horizontal-relative:text;mso-position-vertical:absolute;mso-position-vertical-relative:text;mso-width-percent:0;mso-height-percent:0;mso-width-relative:margin;mso-height-relative:margin;v-text-anchor:top" o:gfxdata="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" filled="f" stroked="f">
+              <v:shape w14:anchorId="1372DE2C" id="Google Shape;783;p37" o:spid="_x0000_s1061" type="#_x0000_t202" style="position:absolute;left:0;text-align:left;margin-left:187pt;margin-top:13.2pt;width:44.35pt;height:25.05pt;z-index:251867136;visibility:visible;mso-wrap-style:square;mso-width-percent:0;mso-height-percent:0;mso-wrap-distance-left:9pt;mso-wrap-distance-top:0;mso-wrap-distance-right:9pt;mso-wrap-distance-bottom:0;mso-position-horizontal:absolute;mso-position-horizontal-relative:text;mso-position-vertical:absolute;mso-position-vertical-relative:text;mso-width-percent:0;mso-height-percent:0;mso-width-relative:margin;mso-height-relative:margin;v-text-anchor:top" o:gfxdata="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" filled="f" stroked="f">
                 <v:textbox inset="2.53958mm,2.53958mm,2.53958mm,2.53958mm">
                   <w:txbxContent>
                     <w:p>
@@ -13162,7 +13087,7 @@
           </mc:Choice>
           <mc:Fallback>
             <w:pict>
-              <v:shape w14:anchorId="5FC36A55" id="_x0000_s1062" type="#_x0000_t202" style="position:absolute;left:0;text-align:left;margin-left:185.25pt;margin-top:.45pt;width:134.55pt;height:57.65pt;z-index:251856896;visibility:visible;mso-wrap-style:square;mso-width-percent:0;mso-wrap-distance-left:9pt;mso-wrap-distance-top:0;mso-wrap-distance-right:9pt;mso-wrap-distance-bottom:0;mso-position-horizontal:absolute;mso-position-horizontal-relative:margin;mso-position-vertical:absolute;mso-position-vertical-relative:text;mso-width-percent:0;mso-width-relative:margin;v-text-anchor:top" o:gfxdata="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" filled="f" stroked="f">
+              <v:shape w14:anchorId="5FC36A55" id="_x0000_s1062" type="#_x0000_t202" style="position:absolute;left:0;text-align:left;margin-left:185.25pt;margin-top:.45pt;width:134.55pt;height:57.65pt;z-index:251856896;visibility:visible;mso-wrap-style:square;mso-width-percent:0;mso-wrap-distance-left:9pt;mso-wrap-distance-top:0;mso-wrap-distance-right:9pt;mso-wrap-distance-bottom:0;mso-position-horizontal:absolute;mso-position-horizontal-relative:margin;mso-position-vertical:absolute;mso-position-vertical-relative:text;mso-width-percent:0;mso-width-relative:margin;v-text-anchor:top" o:gfxdata="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" filled="f" stroked="f">
                 <v:textbox inset="2.53958mm,2.53958mm,2.53958mm,2.53958mm">
                   <w:txbxContent>
                     <w:p>
@@ -13500,7 +13425,7 @@
           </mc:Choice>
           <mc:Fallback>
             <w:pict>
-              <v:roundrect w14:anchorId="5D9E68E5" id="Rectangle: Rounded Corners 251" o:spid="_x0000_s1063" style="position:absolute;left:0;text-align:left;margin-left:354.7pt;margin-top:3.65pt;width:157pt;height:26.05pt;z-index:251840512;visibility:visible;mso-wrap-style:square;mso-width-percent:0;mso-height-percent:0;mso-wrap-distance-left:9pt;mso-wrap-distance-top:0;mso-wrap-distance-right:9pt;mso-wrap-distance-bottom:0;mso-position-horizontal:absolute;mso-position-horizontal-relative:margin;mso-position-vertical:absolute;mso-position-vertical-relative:text;mso-width-percent:0;mso-height-percent:0;mso-width-relative:margin;mso-height-relative:margin;v-text-anchor:middle" arcsize="10923f" o:gfxdata="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" fillcolor="yellow" strokecolor="#4f81bd [3204]" strokeweight="2pt">
+              <v:roundrect w14:anchorId="5D9E68E5" id="Rectangle: Rounded Corners 251" o:spid="_x0000_s1063" style="position:absolute;left:0;text-align:left;margin-left:354.7pt;margin-top:3.65pt;width:157pt;height:26.05pt;z-index:251840512;visibility:visible;mso-wrap-style:square;mso-width-percent:0;mso-height-percent:0;mso-wrap-distance-left:9pt;mso-wrap-distance-top:0;mso-wrap-distance-right:9pt;mso-wrap-distance-bottom:0;mso-position-horizontal:absolute;mso-position-horizontal-relative:margin;mso-position-vertical:absolute;mso-position-vertical-relative:text;mso-width-percent:0;mso-height-percent:0;mso-width-relative:margin;mso-height-relative:margin;v-text-anchor:middle" arcsize="10923f" o:gfxdata="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" fillcolor="yellow" strokecolor="#4f81bd [3204]" strokeweight="2pt">
                 <v:textbox>
                   <w:txbxContent>
                     <w:p>
@@ -13621,14 +13546,37 @@
           <w:u w:val="single"/>
         </w:rPr>
       </w:pPr>
-      <w:r>
+    </w:p>
+    <w:p>
+      <w:pPr>
+        <w:spacing w:line="360" w:lineRule="auto"/>
+        <w:jc w:val="both"/>
         <w:rPr>
           <w:rFonts w:eastAsia="Calibri"/>
           <w:b/>
           <w:bCs/>
           <w:u w:val="single"/>
         </w:rPr>
-        <w:lastRenderedPageBreak/>
+      </w:pPr>
+    </w:p>
+    <w:p>
+      <w:pPr>
+        <w:spacing w:line="360" w:lineRule="auto"/>
+        <w:jc w:val="both"/>
+        <w:rPr>
+          <w:rFonts w:eastAsia="Calibri"/>
+          <w:b/>
+          <w:bCs/>
+          <w:u w:val="single"/>
+        </w:rPr>
+      </w:pPr>
+      <w:r>
+        <w:rPr>
+          <w:rFonts w:eastAsia="Calibri"/>
+          <w:b/>
+          <w:bCs/>
+          <w:u w:val="single"/>
+        </w:rPr>
         <w:t>Detailed Steps for this scenario:</w:t>
       </w:r>
     </w:p>
@@ -14774,7 +14722,6 @@
               </w:rPr>
               <w:t>{</w:t>
             </w:r>
-            <w:proofErr w:type="spellStart"/>
             <w:r>
               <w:rPr>
                 <w:rFonts w:eastAsia="Tahoma"/>
@@ -14783,97 +14730,8 @@
                 <w:szCs w:val="20"/>
                 <w:lang w:val="en-SG"/>
               </w:rPr>
-              <w:t>emailcheck</w:t>
-            </w:r>
-            <w:proofErr w:type="spellEnd"/>
-            <w:r>
-              <w:rPr>
-                <w:rFonts w:eastAsia="Tahoma"/>
-                <w:color w:val="000000"/>
-                <w:sz w:val="20"/>
-                <w:szCs w:val="20"/>
-                <w:lang w:val="en-SG"/>
-              </w:rPr>
-              <w:t xml:space="preserve">, </w:t>
-            </w:r>
-            <w:proofErr w:type="spellStart"/>
-            <w:r>
-              <w:rPr>
-                <w:rFonts w:eastAsia="Tahoma"/>
-                <w:color w:val="000000"/>
-                <w:sz w:val="20"/>
-                <w:szCs w:val="20"/>
-                <w:lang w:val="en-SG"/>
-              </w:rPr>
-              <w:t>emailname</w:t>
-            </w:r>
-            <w:proofErr w:type="spellEnd"/>
-            <w:r>
-              <w:rPr>
-                <w:rFonts w:eastAsia="Tahoma"/>
-                <w:color w:val="000000"/>
-                <w:sz w:val="20"/>
-                <w:szCs w:val="20"/>
-                <w:lang w:val="en-SG"/>
-              </w:rPr>
-              <w:t xml:space="preserve">, </w:t>
-            </w:r>
-            <w:proofErr w:type="spellStart"/>
-            <w:r>
-              <w:rPr>
-                <w:rFonts w:eastAsia="Tahoma"/>
-                <w:color w:val="000000"/>
-                <w:sz w:val="20"/>
-                <w:szCs w:val="20"/>
-                <w:lang w:val="en-SG"/>
-              </w:rPr>
-              <w:t>emailsubject</w:t>
-            </w:r>
-            <w:proofErr w:type="spellEnd"/>
-            <w:r>
-              <w:rPr>
-                <w:rFonts w:eastAsia="Tahoma"/>
-                <w:color w:val="000000"/>
-                <w:sz w:val="20"/>
-                <w:szCs w:val="20"/>
-                <w:lang w:val="en-SG"/>
-              </w:rPr>
-              <w:t xml:space="preserve">, </w:t>
-            </w:r>
-            <w:proofErr w:type="spellStart"/>
-            <w:r>
-              <w:rPr>
-                <w:rFonts w:eastAsia="Tahoma"/>
-                <w:color w:val="000000"/>
-                <w:sz w:val="20"/>
-                <w:szCs w:val="20"/>
-                <w:lang w:val="en-SG"/>
-              </w:rPr>
-              <w:t>emailmessage</w:t>
-            </w:r>
-            <w:proofErr w:type="spellEnd"/>
-            <w:r>
-              <w:rPr>
-                <w:rFonts w:eastAsia="Tahoma"/>
-                <w:color w:val="000000"/>
-                <w:sz w:val="20"/>
-                <w:szCs w:val="20"/>
-                <w:lang w:val="en-SG"/>
-              </w:rPr>
-              <w:t xml:space="preserve">, </w:t>
-            </w:r>
-            <w:proofErr w:type="spellStart"/>
-            <w:r>
-              <w:rPr>
-                <w:rFonts w:eastAsia="Tahoma"/>
-                <w:color w:val="000000"/>
-                <w:sz w:val="20"/>
-                <w:szCs w:val="20"/>
-                <w:lang w:val="en-SG"/>
-              </w:rPr>
-              <w:t>uid</w:t>
-            </w:r>
-            <w:proofErr w:type="spellEnd"/>
+              <w:t>emailcheck, emailname, emailsubject, emailmessage, uid</w:t>
+            </w:r>
             <w:r>
               <w:rPr>
                 <w:rFonts w:eastAsia="Tahoma"/>
@@ -15040,7 +14898,7 @@
                 <w:sz w:val="20"/>
                 <w:szCs w:val="20"/>
               </w:rPr>
-              <w:t xml:space="preserve">get the user email and password </w:t>
+              <w:t>G</w:t>
             </w:r>
             <w:r>
               <w:rPr>
@@ -15048,18 +14906,32 @@
                 <w:sz w:val="20"/>
                 <w:szCs w:val="20"/>
               </w:rPr>
-              <w:t xml:space="preserve">with matching </w:t>
-            </w:r>
-            <w:proofErr w:type="spellStart"/>
+              <w:t>et</w:t>
+            </w:r>
             <w:r>
               <w:rPr>
                 <w:rFonts w:eastAsia="Calibri"/>
                 <w:sz w:val="20"/>
                 <w:szCs w:val="20"/>
               </w:rPr>
-              <w:t>uid</w:t>
-            </w:r>
-            <w:proofErr w:type="spellEnd"/>
+              <w:t>s</w:t>
+            </w:r>
+            <w:r>
+              <w:rPr>
+                <w:rFonts w:eastAsia="Calibri"/>
+                <w:sz w:val="20"/>
+                <w:szCs w:val="20"/>
+              </w:rPr>
+              <w:t xml:space="preserve"> the user email and password </w:t>
+            </w:r>
+            <w:r>
+              <w:rPr>
+                <w:rFonts w:eastAsia="Calibri"/>
+                <w:sz w:val="20"/>
+                <w:szCs w:val="20"/>
+              </w:rPr>
+              <w:t>with matching uid</w:t>
+            </w:r>
           </w:p>
         </w:tc>
         <w:tc>
@@ -15083,27 +14955,7 @@
                 <w:sz w:val="20"/>
                 <w:szCs w:val="20"/>
               </w:rPr>
-              <w:t>{</w:t>
-            </w:r>
-            <w:proofErr w:type="spellStart"/>
-            <w:r>
-              <w:rPr>
-                <w:rFonts w:eastAsia="Tahoma"/>
-                <w:color w:val="000000"/>
-                <w:sz w:val="20"/>
-                <w:szCs w:val="20"/>
-              </w:rPr>
-              <w:t>uid</w:t>
-            </w:r>
-            <w:proofErr w:type="spellEnd"/>
-            <w:r>
-              <w:rPr>
-                <w:rFonts w:eastAsia="Tahoma"/>
-                <w:color w:val="000000"/>
-                <w:sz w:val="20"/>
-                <w:szCs w:val="20"/>
-              </w:rPr>
-              <w:t>}</w:t>
+              <w:t>{uid}</w:t>
             </w:r>
           </w:p>
         </w:tc>
@@ -15279,7 +15131,6 @@
           <w:p>
             <w:pPr>
               <w:spacing w:line="360" w:lineRule="auto"/>
-              <w:jc w:val="both"/>
               <w:rPr>
                 <w:rFonts w:eastAsia="Tahoma"/>
                 <w:color w:val="000000"/>
@@ -15294,7 +15145,25 @@
                 <w:sz w:val="20"/>
                 <w:szCs w:val="20"/>
               </w:rPr>
-              <w:t>{Useremail, emailpassword, name,email, email_message}</w:t>
+              <w:t>{Useremail, emailpassword, name,</w:t>
+            </w:r>
+            <w:r>
+              <w:rPr>
+                <w:rFonts w:eastAsia="Tahoma"/>
+                <w:color w:val="000000"/>
+                <w:sz w:val="20"/>
+                <w:szCs w:val="20"/>
+              </w:rPr>
+              <w:t xml:space="preserve"> </w:t>
+            </w:r>
+            <w:r>
+              <w:rPr>
+                <w:rFonts w:eastAsia="Tahoma"/>
+                <w:color w:val="000000"/>
+                <w:sz w:val="20"/>
+                <w:szCs w:val="20"/>
+              </w:rPr>
+              <w:t>email, email_message}</w:t>
             </w:r>
           </w:p>
           <w:p>
@@ -15406,9 +15275,6 @@
     <w:p/>
     <w:p/>
     <w:p/>
-    <w:p/>
-    <w:p/>
-    <w:p/>
     <w:p>
       <w:pPr>
         <w:pStyle w:val="Heading2"/>
@@ -15465,7 +15331,6 @@
       <w:bookmarkEnd w:id="36"/>
     </w:p>
     <w:p/>
-    <w:bookmarkStart w:id="37" w:name="_Toc36993813"/>
     <w:p>
       <w:pPr>
         <w:pStyle w:val="Heading2"/>
@@ -15478,6 +15343,7 @@
           <w:szCs w:val="26"/>
         </w:rPr>
       </w:pPr>
+      <w:bookmarkStart w:id="37" w:name="_Toc36993813"/>
       <w:r>
         <w:rPr>
           <w:rFonts w:eastAsia="Calibri"/>
@@ -15564,7 +15430,7 @@
           </mc:Choice>
           <mc:Fallback>
             <w:pict>
-              <v:roundrect w14:anchorId="54329B41" id="Rectangle: Rounded Corners 242" o:spid="_x0000_s1064" style="position:absolute;left:0;text-align:left;margin-left:346.1pt;margin-top:7.4pt;width:100.5pt;height:28.7pt;z-index:251807744;visibility:visible;mso-wrap-style:square;mso-height-percent:0;mso-wrap-distance-left:9pt;mso-wrap-distance-top:0;mso-wrap-distance-right:9pt;mso-wrap-distance-bottom:0;mso-position-horizontal:absolute;mso-position-horizontal-relative:margin;mso-position-vertical:absolute;mso-position-vertical-relative:text;mso-height-percent:0;mso-height-relative:margin;v-text-anchor:middle" arcsize="10923f" o:gfxdata="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" fillcolor="white [3201]" strokecolor="#4f81bd [3204]" strokeweight="2pt">
+              <v:roundrect w14:anchorId="54329B41" id="Rectangle: Rounded Corners 242" o:spid="_x0000_s1064" style="position:absolute;left:0;text-align:left;margin-left:346.1pt;margin-top:7.4pt;width:100.5pt;height:28.7pt;z-index:251807744;visibility:visible;mso-wrap-style:square;mso-height-percent:0;mso-wrap-distance-left:9pt;mso-wrap-distance-top:0;mso-wrap-distance-right:9pt;mso-wrap-distance-bottom:0;mso-position-horizontal:absolute;mso-position-horizontal-relative:margin;mso-position-vertical:absolute;mso-position-vertical-relative:text;mso-height-percent:0;mso-height-relative:margin;v-text-anchor:middle" arcsize="10923f" o:gfxdata="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" fillcolor="white [3201]" strokecolor="#4f81bd [3204]" strokeweight="2pt">
                 <v:textbox>
                   <w:txbxContent>
                     <w:p>
@@ -15682,7 +15548,7 @@
           </mc:Choice>
           <mc:Fallback>
             <w:pict>
-              <v:shape w14:anchorId="760B372C" id="Google Shape;835;p39" o:spid="_x0000_s1065" type="#_x0000_t202" style="position:absolute;left:0;text-align:left;margin-left:260.7pt;margin-top:2.85pt;width:80.85pt;height:61.9pt;z-index:251824128;visibility:visible;mso-wrap-style:square;mso-width-percent:0;mso-wrap-distance-left:9pt;mso-wrap-distance-top:0;mso-wrap-distance-right:9pt;mso-wrap-distance-bottom:0;mso-position-horizontal:absolute;mso-position-horizontal-relative:text;mso-position-vertical:absolute;mso-position-vertical-relative:text;mso-width-percent:0;mso-width-relative:margin;v-text-anchor:top" o:gfxdata="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" filled="f" stroked="f">
+              <v:shape w14:anchorId="760B372C" id="Google Shape;835;p39" o:spid="_x0000_s1065" type="#_x0000_t202" style="position:absolute;left:0;text-align:left;margin-left:260.7pt;margin-top:2.85pt;width:80.85pt;height:61.9pt;z-index:251824128;visibility:visible;mso-wrap-style:square;mso-width-percent:0;mso-wrap-distance-left:9pt;mso-wrap-distance-top:0;mso-wrap-distance-right:9pt;mso-wrap-distance-bottom:0;mso-position-horizontal:absolute;mso-position-horizontal-relative:text;mso-position-vertical:absolute;mso-position-vertical-relative:text;mso-width-percent:0;mso-width-relative:margin;v-text-anchor:top" o:gfxdata="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" filled="f" stroked="f">
                 <v:textbox inset="2.53958mm,2.53958mm,2.53958mm,2.53958mm">
                   <w:txbxContent>
                     <w:p>
@@ -15820,7 +15686,7 @@
           </mc:Choice>
           <mc:Fallback>
             <w:pict>
-              <v:shape w14:anchorId="7BD9A7D4" id="Google Shape;825;p39" o:spid="_x0000_s1066" type="#_x0000_t202" style="position:absolute;left:0;text-align:left;margin-left:106.4pt;margin-top:12.85pt;width:146.1pt;height:39.15pt;z-index:251815936;visibility:visible;mso-wrap-style:square;mso-width-percent:0;mso-height-percent:0;mso-wrap-distance-left:9pt;mso-wrap-distance-top:0;mso-wrap-distance-right:9pt;mso-wrap-distance-bottom:0;mso-position-horizontal:absolute;mso-position-horizontal-relative:margin;mso-position-vertical:absolute;mso-position-vertical-relative:text;mso-width-percent:0;mso-height-percent:0;mso-width-relative:margin;mso-height-relative:margin;v-text-anchor:top" o:gfxdata="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" filled="f" stroked="f">
+              <v:shape w14:anchorId="7BD9A7D4" id="Google Shape;825;p39" o:spid="_x0000_s1066" type="#_x0000_t202" style="position:absolute;left:0;text-align:left;margin-left:106.4pt;margin-top:12.85pt;width:146.1pt;height:39.15pt;z-index:251815936;visibility:visible;mso-wrap-style:square;mso-width-percent:0;mso-height-percent:0;mso-wrap-distance-left:9pt;mso-wrap-distance-top:0;mso-wrap-distance-right:9pt;mso-wrap-distance-bottom:0;mso-position-horizontal:absolute;mso-position-horizontal-relative:margin;mso-position-vertical:absolute;mso-position-vertical-relative:text;mso-width-percent:0;mso-height-percent:0;mso-width-relative:margin;mso-height-relative:margin;v-text-anchor:top" o:gfxdata="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" filled="f" stroked="f">
                 <v:textbox inset="2.53958mm,2.53958mm,2.53958mm,2.53958mm">
                   <w:txbxContent>
                     <w:p>
@@ -15951,7 +15817,7 @@
           </mc:Choice>
           <mc:Fallback>
             <w:pict>
-              <v:roundrect w14:anchorId="12B90A3D" id="Rectangle: Rounded Corners 230" o:spid="_x0000_s1067" style="position:absolute;left:0;text-align:left;margin-left:9.6pt;margin-top:9.5pt;width:100.5pt;height:24pt;z-index:251795456;visibility:visible;mso-wrap-style:square;mso-height-percent:0;mso-wrap-distance-left:9pt;mso-wrap-distance-top:0;mso-wrap-distance-right:9pt;mso-wrap-distance-bottom:0;mso-position-horizontal:absolute;mso-position-horizontal-relative:margin;mso-position-vertical:absolute;mso-position-vertical-relative:text;mso-height-percent:0;mso-height-relative:margin;v-text-anchor:middle" arcsize="10923f" o:gfxdata="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" fillcolor="white [3201]" strokecolor="#4f81bd [3204]" strokeweight="2pt">
+              <v:roundrect w14:anchorId="12B90A3D" id="Rectangle: Rounded Corners 230" o:spid="_x0000_s1067" style="position:absolute;left:0;text-align:left;margin-left:9.6pt;margin-top:9.5pt;width:100.5pt;height:24pt;z-index:251795456;visibility:visible;mso-wrap-style:square;mso-height-percent:0;mso-wrap-distance-left:9pt;mso-wrap-distance-top:0;mso-wrap-distance-right:9pt;mso-wrap-distance-bottom:0;mso-position-horizontal:absolute;mso-position-horizontal-relative:margin;mso-position-vertical:absolute;mso-position-vertical-relative:text;mso-height-percent:0;mso-height-relative:margin;v-text-anchor:middle" arcsize="10923f" o:gfxdata="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" fillcolor="white [3201]" strokecolor="#4f81bd [3204]" strokeweight="2pt">
                 <v:textbox>
                   <w:txbxContent>
                     <w:p>
@@ -15999,15 +15865,15 @@
         <mc:AlternateContent>
           <mc:Choice Requires="wps">
             <w:drawing>
-              <wp:anchor distT="0" distB="0" distL="114300" distR="114300" simplePos="0" relativeHeight="251870208" behindDoc="0" locked="0" layoutInCell="1" allowOverlap="1" wp14:anchorId="78E6D90A" wp14:editId="539A9901">
+              <wp:anchor distT="0" distB="0" distL="114300" distR="114300" simplePos="0" relativeHeight="251870208" behindDoc="0" locked="0" layoutInCell="1" allowOverlap="1" wp14:anchorId="78E6D90A" wp14:editId="70171963">
                 <wp:simplePos x="0" y="0"/>
                 <wp:positionH relativeFrom="column">
-                  <wp:posOffset>706806</wp:posOffset>
+                  <wp:posOffset>706120</wp:posOffset>
                 </wp:positionH>
                 <wp:positionV relativeFrom="paragraph">
-                  <wp:posOffset>48106</wp:posOffset>
+                  <wp:posOffset>49530</wp:posOffset>
                 </wp:positionV>
-                <wp:extent cx="734695" cy="301710"/>
+                <wp:extent cx="734695" cy="393700"/>
                 <wp:effectExtent l="0" t="0" r="0" b="0"/>
                 <wp:wrapNone/>
                 <wp:docPr id="840" name="Google Shape;840;p39"/>
@@ -16019,7 +15885,7 @@
                       <wps:spPr>
                         <a:xfrm>
                           <a:off x="0" y="0"/>
-                          <a:ext cx="734695" cy="301710"/>
+                          <a:ext cx="734695" cy="393700"/>
                         </a:xfrm>
                         <a:prstGeom prst="rect">
                           <a:avLst/>
@@ -16064,7 +15930,7 @@
           </mc:Choice>
           <mc:Fallback>
             <w:pict>
-              <v:shape w14:anchorId="78E6D90A" id="Google Shape;840;p39" o:spid="_x0000_s1068" type="#_x0000_t202" style="position:absolute;left:0;text-align:left;margin-left:55.65pt;margin-top:3.8pt;width:57.85pt;height:23.75pt;z-index:251870208;visibility:visible;mso-wrap-style:square;mso-height-percent:0;mso-wrap-distance-left:9pt;mso-wrap-distance-top:0;mso-wrap-distance-right:9pt;mso-wrap-distance-bottom:0;mso-position-horizontal:absolute;mso-position-horizontal-relative:text;mso-position-vertical:absolute;mso-position-vertical-relative:text;mso-height-percent:0;mso-height-relative:margin;v-text-anchor:top" o:gfxdata="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" filled="f" stroked="f">
+              <v:shape w14:anchorId="78E6D90A" id="Google Shape;840;p39" o:spid="_x0000_s1068" type="#_x0000_t202" style="position:absolute;left:0;text-align:left;margin-left:55.6pt;margin-top:3.9pt;width:57.85pt;height:31pt;z-index:251870208;visibility:visible;mso-wrap-style:square;mso-height-percent:0;mso-wrap-distance-left:9pt;mso-wrap-distance-top:0;mso-wrap-distance-right:9pt;mso-wrap-distance-bottom:0;mso-position-horizontal:absolute;mso-position-horizontal-relative:text;mso-position-vertical:absolute;mso-position-vertical-relative:text;mso-height-percent:0;mso-height-relative:margin;v-text-anchor:top" o:gfxdata="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" filled="f" stroked="f">
                 <v:textbox inset="2.53958mm,2.53958mm,2.53958mm,2.53958mm">
                   <w:txbxContent>
                     <w:p>
@@ -16237,7 +16103,7 @@
           </mc:Choice>
           <mc:Fallback>
             <w:pict>
-              <v:shape w14:anchorId="4E6AE623" id="Straight Arrow Connector 231" o:spid="_x0000_s1026" type="#_x0000_t32" style="position:absolute;margin-left:286pt;margin-top:3.85pt;width:47.6pt;height:45.4pt;flip:y;z-index:251799552;visibility:visible;mso-wrap-style:square;mso-width-percent:0;mso-height-percent:0;mso-wrap-distance-left:9pt;mso-wrap-distance-top:0;mso-wrap-distance-right:9pt;mso-wrap-distance-bottom:0;mso-position-horizontal:absolute;mso-position-horizontal-relative:text;mso-position-vertical:absolute;mso-position-vertical-relative:text;mso-width-percent:0;mso-height-percent:0;mso-width-relative:margin;mso-height-relative:margin" o:gfxdata="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" strokecolor="#4f81bd [3204]" strokeweight="2pt">
+              <v:shape w14:anchorId="4E6AE623" id="Straight Arrow Connector 231" o:spid="_x0000_s1026" type="#_x0000_t32" style="position:absolute;margin-left:286pt;margin-top:3.85pt;width:47.6pt;height:45.4pt;flip:y;z-index:251799552;visibility:visible;mso-wrap-style:square;mso-width-percent:0;mso-height-percent:0;mso-wrap-distance-left:9pt;mso-wrap-distance-top:0;mso-wrap-distance-right:9pt;mso-wrap-distance-bottom:0;mso-position-horizontal:absolute;mso-position-horizontal-relative:text;mso-position-vertical:absolute;mso-position-vertical-relative:text;mso-width-percent:0;mso-height-percent:0;mso-width-relative:margin;mso-height-relative:margin" o:gfxdata="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" strokecolor="#4f81bd [3204]" strokeweight="2pt">
                 <v:stroke endarrow="block"/>
                 <v:shadow on="t" color="black" opacity="24903f" origin=",.5" offset="0,.55556mm"/>
               </v:shape>
@@ -16267,15 +16133,15 @@
         <mc:AlternateContent>
           <mc:Choice Requires="wps">
             <w:drawing>
-              <wp:anchor distT="0" distB="0" distL="114300" distR="114300" simplePos="0" relativeHeight="251822080" behindDoc="0" locked="0" layoutInCell="1" allowOverlap="1" wp14:anchorId="75F2040F" wp14:editId="78644236">
+              <wp:anchor distT="0" distB="0" distL="114300" distR="114300" simplePos="0" relativeHeight="251822080" behindDoc="0" locked="0" layoutInCell="1" allowOverlap="1" wp14:anchorId="75F2040F" wp14:editId="1853C4C2">
                 <wp:simplePos x="0" y="0"/>
                 <wp:positionH relativeFrom="column">
-                  <wp:posOffset>3062828</wp:posOffset>
+                  <wp:posOffset>3061970</wp:posOffset>
                 </wp:positionH>
                 <wp:positionV relativeFrom="paragraph">
-                  <wp:posOffset>19135</wp:posOffset>
+                  <wp:posOffset>21590</wp:posOffset>
                 </wp:positionV>
-                <wp:extent cx="734695" cy="383385"/>
+                <wp:extent cx="734695" cy="444500"/>
                 <wp:effectExtent l="0" t="0" r="0" b="0"/>
                 <wp:wrapNone/>
                 <wp:docPr id="246" name="Google Shape;840;p39"/>
@@ -16287,7 +16153,7 @@
                       <wps:spPr>
                         <a:xfrm>
                           <a:off x="0" y="0"/>
-                          <a:ext cx="734695" cy="383385"/>
+                          <a:ext cx="734695" cy="444500"/>
                         </a:xfrm>
                         <a:prstGeom prst="rect">
                           <a:avLst/>
@@ -16332,7 +16198,7 @@
           </mc:Choice>
           <mc:Fallback>
             <w:pict>
-              <v:shape w14:anchorId="75F2040F" id="_x0000_s1069" type="#_x0000_t202" style="position:absolute;left:0;text-align:left;margin-left:241.15pt;margin-top:1.5pt;width:57.85pt;height:30.2pt;z-index:251822080;visibility:visible;mso-wrap-style:square;mso-height-percent:0;mso-wrap-distance-left:9pt;mso-wrap-distance-top:0;mso-wrap-distance-right:9pt;mso-wrap-distance-bottom:0;mso-position-horizontal:absolute;mso-position-horizontal-relative:text;mso-position-vertical:absolute;mso-position-vertical-relative:text;mso-height-percent:0;mso-height-relative:margin;v-text-anchor:top" o:gfxdata="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" filled="f" stroked="f">
+              <v:shape w14:anchorId="75F2040F" id="_x0000_s1069" type="#_x0000_t202" style="position:absolute;left:0;text-align:left;margin-left:241.1pt;margin-top:1.7pt;width:57.85pt;height:35pt;z-index:251822080;visibility:visible;mso-wrap-style:square;mso-height-percent:0;mso-wrap-distance-left:9pt;mso-wrap-distance-top:0;mso-wrap-distance-right:9pt;mso-wrap-distance-bottom:0;mso-position-horizontal:absolute;mso-position-horizontal-relative:text;mso-position-vertical:absolute;mso-position-vertical-relative:text;mso-height-percent:0;mso-height-relative:margin;v-text-anchor:top" o:gfxdata="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" filled="f" stroked="f">
                 <v:textbox inset="2.53958mm,2.53958mm,2.53958mm,2.53958mm">
                   <w:txbxContent>
                     <w:p>
@@ -16529,7 +16395,7 @@
           </mc:Choice>
           <mc:Fallback>
             <w:pict>
-              <v:shape w14:anchorId="5DB483A0" id="Google Shape;837;p39" o:spid="_x0000_s1070" type="#_x0000_t202" style="position:absolute;left:0;text-align:left;margin-left:331.5pt;margin-top:1.25pt;width:129.4pt;height:48.25pt;z-index:251826176;visibility:visible;mso-wrap-style:square;mso-width-percent:0;mso-wrap-distance-left:9pt;mso-wrap-distance-top:0;mso-wrap-distance-right:9pt;mso-wrap-distance-bottom:0;mso-position-horizontal:absolute;mso-position-horizontal-relative:text;mso-position-vertical:absolute;mso-position-vertical-relative:text;mso-width-percent:0;mso-width-relative:margin;v-text-anchor:top" o:gfxdata="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" filled="f" stroked="f">
+              <v:shape w14:anchorId="5DB483A0" id="Google Shape;837;p39" o:spid="_x0000_s1070" type="#_x0000_t202" style="position:absolute;left:0;text-align:left;margin-left:331.5pt;margin-top:1.25pt;width:129.4pt;height:48.25pt;z-index:251826176;visibility:visible;mso-wrap-style:square;mso-width-percent:0;mso-wrap-distance-left:9pt;mso-wrap-distance-top:0;mso-wrap-distance-right:9pt;mso-wrap-distance-bottom:0;mso-position-horizontal:absolute;mso-position-horizontal-relative:text;mso-position-vertical:absolute;mso-position-vertical-relative:text;mso-width-percent:0;mso-width-relative:margin;v-text-anchor:top" o:gfxdata="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" filled="f" stroked="f">
                 <v:textbox inset="2.53958mm,2.53958mm,2.53958mm,2.53958mm">
                   <w:txbxContent>
                     <w:p>
@@ -16669,7 +16535,7 @@
           </mc:Choice>
           <mc:Fallback>
             <w:pict>
-              <v:shape w14:anchorId="5BC47BB9" id="Google Shape;826;p39" o:spid="_x0000_s1071" type="#_x0000_t202" style="position:absolute;left:0;text-align:left;margin-left:24pt;margin-top:16.9pt;width:91.85pt;height:35.5pt;z-index:251817984;visibility:visible;mso-wrap-style:square;mso-width-percent:0;mso-height-percent:0;mso-wrap-distance-left:9pt;mso-wrap-distance-top:0;mso-wrap-distance-right:9pt;mso-wrap-distance-bottom:0;mso-position-horizontal:absolute;mso-position-horizontal-relative:margin;mso-position-vertical:absolute;mso-position-vertical-relative:text;mso-width-percent:0;mso-height-percent:0;mso-width-relative:margin;mso-height-relative:margin;v-text-anchor:top" o:gfxdata="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" filled="f" stroked="f">
+              <v:shape w14:anchorId="5BC47BB9" id="Google Shape;826;p39" o:spid="_x0000_s1071" type="#_x0000_t202" style="position:absolute;left:0;text-align:left;margin-left:24pt;margin-top:16.9pt;width:91.85pt;height:35.5pt;z-index:251817984;visibility:visible;mso-wrap-style:square;mso-width-percent:0;mso-height-percent:0;mso-wrap-distance-left:9pt;mso-wrap-distance-top:0;mso-wrap-distance-right:9pt;mso-wrap-distance-bottom:0;mso-position-horizontal:absolute;mso-position-horizontal-relative:margin;mso-position-vertical:absolute;mso-position-vertical-relative:text;mso-width-percent:0;mso-height-percent:0;mso-width-relative:margin;mso-height-relative:margin;v-text-anchor:top" o:gfxdata="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" filled="f" stroked="f">
                 <v:textbox inset="2.53958mm,2.53958mm,2.53958mm,2.53958mm">
                   <w:txbxContent>
                     <w:p>
@@ -16824,15 +16690,15 @@
         <mc:AlternateContent>
           <mc:Choice Requires="wps">
             <w:drawing>
-              <wp:anchor distT="0" distB="0" distL="114300" distR="114300" simplePos="0" relativeHeight="251832320" behindDoc="0" locked="0" layoutInCell="1" allowOverlap="1" wp14:anchorId="033ABCE2" wp14:editId="35367467">
+              <wp:anchor distT="0" distB="0" distL="114300" distR="114300" simplePos="0" relativeHeight="251832320" behindDoc="0" locked="0" layoutInCell="1" allowOverlap="1" wp14:anchorId="033ABCE2" wp14:editId="233C576D">
                 <wp:simplePos x="0" y="0"/>
                 <wp:positionH relativeFrom="column">
-                  <wp:posOffset>2766266</wp:posOffset>
+                  <wp:posOffset>2763520</wp:posOffset>
                 </wp:positionH>
                 <wp:positionV relativeFrom="paragraph">
-                  <wp:posOffset>340137</wp:posOffset>
+                  <wp:posOffset>340360</wp:posOffset>
                 </wp:positionV>
-                <wp:extent cx="734695" cy="339914"/>
+                <wp:extent cx="734695" cy="444500"/>
                 <wp:effectExtent l="0" t="0" r="0" b="0"/>
                 <wp:wrapNone/>
                 <wp:docPr id="249" name="Google Shape;840;p39"/>
@@ -16844,7 +16710,7 @@
                       <wps:spPr>
                         <a:xfrm>
                           <a:off x="0" y="0"/>
-                          <a:ext cx="734695" cy="339914"/>
+                          <a:ext cx="734695" cy="444500"/>
                         </a:xfrm>
                         <a:prstGeom prst="rect">
                           <a:avLst/>
@@ -16889,7 +16755,7 @@
           </mc:Choice>
           <mc:Fallback>
             <w:pict>
-              <v:shape w14:anchorId="033ABCE2" id="_x0000_s1072" type="#_x0000_t202" style="position:absolute;left:0;text-align:left;margin-left:217.8pt;margin-top:26.8pt;width:57.85pt;height:26.75pt;z-index:251832320;visibility:visible;mso-wrap-style:square;mso-height-percent:0;mso-wrap-distance-left:9pt;mso-wrap-distance-top:0;mso-wrap-distance-right:9pt;mso-wrap-distance-bottom:0;mso-position-horizontal:absolute;mso-position-horizontal-relative:text;mso-position-vertical:absolute;mso-position-vertical-relative:text;mso-height-percent:0;mso-height-relative:margin;v-text-anchor:top" o:gfxdata="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" filled="f" stroked="f">
+              <v:shape w14:anchorId="033ABCE2" id="_x0000_s1072" type="#_x0000_t202" style="position:absolute;left:0;text-align:left;margin-left:217.6pt;margin-top:26.8pt;width:57.85pt;height:35pt;z-index:251832320;visibility:visible;mso-wrap-style:square;mso-height-percent:0;mso-wrap-distance-left:9pt;mso-wrap-distance-top:0;mso-wrap-distance-right:9pt;mso-wrap-distance-bottom:0;mso-position-horizontal:absolute;mso-position-horizontal-relative:text;mso-position-vertical:absolute;mso-position-vertical-relative:text;mso-height-percent:0;mso-height-relative:margin;v-text-anchor:top" o:gfxdata="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" filled="f" stroked="f">
                 <v:textbox inset="2.53958mm,2.53958mm,2.53958mm,2.53958mm">
                   <w:txbxContent>
                     <w:p>
@@ -17008,7 +16874,7 @@
           </mc:Choice>
           <mc:Fallback>
             <w:pict>
-              <v:roundrect w14:anchorId="30834CCA" id="Rectangle: Rounded Corners 241" o:spid="_x0000_s1073" style="position:absolute;left:0;text-align:left;margin-left:142.8pt;margin-top:.7pt;width:120.9pt;height:23.5pt;z-index:251805696;visibility:visible;mso-wrap-style:square;mso-width-percent:0;mso-height-percent:0;mso-wrap-distance-left:9pt;mso-wrap-distance-top:0;mso-wrap-distance-right:9pt;mso-wrap-distance-bottom:0;mso-position-horizontal:absolute;mso-position-horizontal-relative:margin;mso-position-vertical:absolute;mso-position-vertical-relative:text;mso-width-percent:0;mso-height-percent:0;mso-width-relative:margin;mso-height-relative:margin;v-text-anchor:middle" arcsize="10923f" o:gfxdata="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" fillcolor="yellow" strokecolor="#4f81bd [3204]" strokeweight="2pt">
+              <v:roundrect w14:anchorId="30834CCA" id="Rectangle: Rounded Corners 241" o:spid="_x0000_s1073" style="position:absolute;left:0;text-align:left;margin-left:142.8pt;margin-top:.7pt;width:120.9pt;height:23.5pt;z-index:251805696;visibility:visible;mso-wrap-style:square;mso-width-percent:0;mso-height-percent:0;mso-wrap-distance-left:9pt;mso-wrap-distance-top:0;mso-wrap-distance-right:9pt;mso-wrap-distance-bottom:0;mso-position-horizontal:absolute;mso-position-horizontal-relative:margin;mso-position-vertical:absolute;mso-position-vertical-relative:text;mso-width-percent:0;mso-height-percent:0;mso-width-relative:margin;mso-height-relative:margin;v-text-anchor:middle" arcsize="10923f" o:gfxdata="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" fillcolor="yellow" strokecolor="#4f81bd [3204]" strokeweight="2pt">
                 <v:textbox>
                   <w:txbxContent>
                     <w:p>
@@ -17126,7 +16992,7 @@
           </mc:Choice>
           <mc:Fallback>
             <w:pict>
-              <v:shape w14:anchorId="5ED915D1" id="Google Shape;836;p39" o:spid="_x0000_s1074" type="#_x0000_t202" style="position:absolute;left:0;text-align:left;margin-left:303.8pt;margin-top:19.45pt;width:131.55pt;height:33.9pt;z-index:251834368;visibility:visible;mso-wrap-style:square;mso-height-percent:0;mso-wrap-distance-left:9pt;mso-wrap-distance-top:0;mso-wrap-distance-right:9pt;mso-wrap-distance-bottom:0;mso-position-horizontal:absolute;mso-position-horizontal-relative:text;mso-position-vertical:absolute;mso-position-vertical-relative:text;mso-height-percent:0;mso-height-relative:margin;v-text-anchor:top" o:gfxdata="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" filled="f" stroked="f">
+              <v:shape w14:anchorId="5ED915D1" id="Google Shape;836;p39" o:spid="_x0000_s1074" type="#_x0000_t202" style="position:absolute;left:0;text-align:left;margin-left:303.8pt;margin-top:19.45pt;width:131.55pt;height:33.9pt;z-index:251834368;visibility:visible;mso-wrap-style:square;mso-height-percent:0;mso-wrap-distance-left:9pt;mso-wrap-distance-top:0;mso-wrap-distance-right:9pt;mso-wrap-distance-bottom:0;mso-position-horizontal:absolute;mso-position-horizontal-relative:text;mso-position-vertical:absolute;mso-position-vertical-relative:text;mso-height-percent:0;mso-height-relative:margin;v-text-anchor:top" o:gfxdata="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" filled="f" stroked="f">
                 <v:textbox inset="2.53958mm,2.53958mm,2.53958mm,2.53958mm">
                   <w:txbxContent>
                     <w:p>
@@ -17434,7 +17300,7 @@
           </mc:Choice>
           <mc:Fallback>
             <w:pict>
-              <v:roundrect w14:anchorId="32132007" id="Rectangle: Rounded Corners 243" o:spid="_x0000_s1075" style="position:absolute;left:0;text-align:left;margin-left:339.85pt;margin-top:19.3pt;width:100.5pt;height:29.2pt;z-index:251809792;visibility:visible;mso-wrap-style:square;mso-height-percent:0;mso-wrap-distance-left:9pt;mso-wrap-distance-top:0;mso-wrap-distance-right:9pt;mso-wrap-distance-bottom:0;mso-position-horizontal:absolute;mso-position-horizontal-relative:margin;mso-position-vertical:absolute;mso-position-vertical-relative:text;mso-height-percent:0;mso-height-relative:margin;v-text-anchor:middle" arcsize="10923f" o:gfxdata="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" fillcolor="white [3201]" strokecolor="#4f81bd [3204]" strokeweight="2pt">
+              <v:roundrect w14:anchorId="32132007" id="Rectangle: Rounded Corners 243" o:spid="_x0000_s1075" style="position:absolute;left:0;text-align:left;margin-left:339.85pt;margin-top:19.3pt;width:100.5pt;height:29.2pt;z-index:251809792;visibility:visible;mso-wrap-style:square;mso-height-percent:0;mso-wrap-distance-left:9pt;mso-wrap-distance-top:0;mso-wrap-distance-right:9pt;mso-wrap-distance-bottom:0;mso-position-horizontal:absolute;mso-position-horizontal-relative:margin;mso-position-vertical:absolute;mso-position-vertical-relative:text;mso-height-percent:0;mso-height-relative:margin;v-text-anchor:middle" arcsize="10923f" o:gfxdata="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" fillcolor="white [3201]" strokecolor="#4f81bd [3204]" strokeweight="2pt">
                 <v:textbox>
                   <w:txbxContent>
                     <w:p>
@@ -17555,7 +17421,7 @@
           </mc:Choice>
           <mc:Fallback>
             <w:pict>
-              <v:shape w14:anchorId="28AC74A1" id="Google Shape;838;p39" o:spid="_x0000_s1076" type="#_x0000_t202" style="position:absolute;left:0;text-align:left;margin-left:0;margin-top:11.35pt;width:74.6pt;height:45.9pt;z-index:251836416;visibility:visible;mso-wrap-style:square;mso-width-percent:0;mso-height-percent:0;mso-wrap-distance-left:9pt;mso-wrap-distance-top:0;mso-wrap-distance-right:9pt;mso-wrap-distance-bottom:0;mso-position-horizontal:center;mso-position-horizontal-relative:margin;mso-position-vertical:absolute;mso-position-vertical-relative:text;mso-width-percent:0;mso-height-percent:0;mso-width-relative:margin;mso-height-relative:margin;v-text-anchor:top" o:gfxdata="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" filled="f" stroked="f">
+              <v:shape w14:anchorId="28AC74A1" id="Google Shape;838;p39" o:spid="_x0000_s1076" type="#_x0000_t202" style="position:absolute;left:0;text-align:left;margin-left:0;margin-top:11.35pt;width:74.6pt;height:45.9pt;z-index:251836416;visibility:visible;mso-wrap-style:square;mso-width-percent:0;mso-height-percent:0;mso-wrap-distance-left:9pt;mso-wrap-distance-top:0;mso-wrap-distance-right:9pt;mso-wrap-distance-bottom:0;mso-position-horizontal:center;mso-position-horizontal-relative:margin;mso-position-vertical:absolute;mso-position-vertical-relative:text;mso-width-percent:0;mso-height-percent:0;mso-width-relative:margin;mso-height-relative:margin;v-text-anchor:top" o:gfxdata="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" filled="f" stroked="f">
                 <v:textbox inset="2.53958mm,2.53958mm,2.53958mm,2.53958mm">
                   <w:txbxContent>
                     <w:p>
@@ -17813,7 +17679,6 @@
         </w:rPr>
         <w:t xml:space="preserve">uses python package </w:t>
       </w:r>
-      <w:proofErr w:type="spellStart"/>
       <w:r>
         <w:rPr>
           <w:rFonts w:eastAsia="Calibri"/>
@@ -17836,14 +17701,7 @@
         <w:rPr>
           <w:rFonts w:eastAsia="Calibri"/>
         </w:rPr>
-        <w:t>oup</w:t>
-      </w:r>
-      <w:proofErr w:type="spellEnd"/>
-      <w:r>
-        <w:rPr>
-          <w:rFonts w:eastAsia="Calibri"/>
-        </w:rPr>
-        <w:t xml:space="preserve"> to</w:t>
+        <w:t>oup to</w:t>
       </w:r>
       <w:r>
         <w:rPr>
@@ -18200,7 +18058,7 @@
                 <w:sz w:val="20"/>
                 <w:szCs w:val="20"/>
               </w:rPr>
-              <w:t xml:space="preserve">Scrapes job boards from </w:t>
+              <w:t xml:space="preserve">Scrapes job boards </w:t>
             </w:r>
             <w:r>
               <w:rPr>
@@ -18208,7 +18066,43 @@
                 <w:sz w:val="20"/>
                 <w:szCs w:val="20"/>
               </w:rPr>
-              <w:t xml:space="preserve"> internjobs.com and indeed.com with</w:t>
+              <w:t xml:space="preserve">from </w:t>
+            </w:r>
+            <w:r>
+              <w:rPr>
+                <w:rFonts w:eastAsia="Calibri"/>
+                <w:i/>
+                <w:iCs/>
+                <w:sz w:val="20"/>
+                <w:szCs w:val="20"/>
+              </w:rPr>
+              <w:t>internjobs.com</w:t>
+            </w:r>
+            <w:r>
+              <w:rPr>
+                <w:rFonts w:eastAsia="Calibri"/>
+                <w:sz w:val="20"/>
+                <w:szCs w:val="20"/>
+              </w:rPr>
+              <w:t xml:space="preserve"> and </w:t>
+            </w:r>
+            <w:r>
+              <w:rPr>
+                <w:rFonts w:eastAsia="Calibri"/>
+                <w:i/>
+                <w:iCs/>
+                <w:sz w:val="20"/>
+                <w:szCs w:val="20"/>
+              </w:rPr>
+              <w:t>indeed.com</w:t>
+            </w:r>
+            <w:r>
+              <w:rPr>
+                <w:rFonts w:eastAsia="Calibri"/>
+                <w:sz w:val="20"/>
+                <w:szCs w:val="20"/>
+              </w:rPr>
+              <w:t xml:space="preserve"> with</w:t>
             </w:r>
             <w:r>
               <w:rPr>
@@ -18419,13 +18313,37 @@
         <w:rPr>
           <w:rFonts w:eastAsia="Calibri"/>
         </w:rPr>
-        <w:t>Deploy s</w:t>
-      </w:r>
-      <w:r>
-        <w:rPr>
-          <w:rFonts w:eastAsia="Calibri"/>
-        </w:rPr>
-        <w:t>eparate docker containers were used for most of the microservices i</w:t>
+        <w:t>S</w:t>
+      </w:r>
+      <w:r>
+        <w:rPr>
+          <w:rFonts w:eastAsia="Calibri"/>
+        </w:rPr>
+        <w:t>eparate</w:t>
+      </w:r>
+      <w:r>
+        <w:rPr>
+          <w:rFonts w:eastAsia="Calibri"/>
+        </w:rPr>
+        <w:t>ly</w:t>
+      </w:r>
+      <w:r>
+        <w:rPr>
+          <w:rFonts w:eastAsia="Calibri"/>
+        </w:rPr>
+        <w:t xml:space="preserve"> </w:t>
+      </w:r>
+      <w:r>
+        <w:rPr>
+          <w:rFonts w:eastAsia="Calibri"/>
+        </w:rPr>
+        <w:t xml:space="preserve">deployed </w:t>
+      </w:r>
+      <w:r>
+        <w:rPr>
+          <w:rFonts w:eastAsia="Calibri"/>
+        </w:rPr>
+        <w:t>docker containers were used for most of the microservices i</w:t>
       </w:r>
       <w:r>
         <w:rPr>
@@ -18469,7 +18387,31 @@
         <w:rPr>
           <w:rFonts w:eastAsia="Calibri"/>
         </w:rPr>
-        <w:t>enabled</w:t>
+        <w:t>enabled easy</w:t>
+      </w:r>
+      <w:r>
+        <w:rPr>
+          <w:rFonts w:eastAsia="Calibri"/>
+        </w:rPr>
+        <w:t xml:space="preserve"> sharing of the microservices</w:t>
+      </w:r>
+      <w:r>
+        <w:rPr>
+          <w:rFonts w:eastAsia="Calibri"/>
+        </w:rPr>
+        <w:t xml:space="preserve"> and </w:t>
+      </w:r>
+      <w:r>
+        <w:rPr>
+          <w:rFonts w:eastAsia="Calibri"/>
+        </w:rPr>
+        <w:t>their</w:t>
+      </w:r>
+      <w:r>
+        <w:rPr>
+          <w:rFonts w:eastAsia="Calibri"/>
+        </w:rPr>
+        <w:t xml:space="preserve"> dependencies</w:t>
       </w:r>
       <w:r>
         <w:rPr>
@@ -18481,67 +18423,7 @@
         <w:rPr>
           <w:rFonts w:eastAsia="Calibri"/>
         </w:rPr>
-        <w:t>the easy</w:t>
-      </w:r>
-      <w:r>
-        <w:rPr>
-          <w:rFonts w:eastAsia="Calibri"/>
-        </w:rPr>
-        <w:t xml:space="preserve"> sharing of these microservices</w:t>
-      </w:r>
-      <w:r>
-        <w:rPr>
-          <w:rFonts w:eastAsia="Calibri"/>
-        </w:rPr>
-        <w:t xml:space="preserve"> and its dependencies</w:t>
-      </w:r>
-      <w:r>
-        <w:rPr>
-          <w:rFonts w:eastAsia="Calibri"/>
-        </w:rPr>
-        <w:t xml:space="preserve"> to </w:t>
-      </w:r>
-      <w:r>
-        <w:rPr>
-          <w:rFonts w:eastAsia="Calibri"/>
-        </w:rPr>
-        <w:t>others</w:t>
-      </w:r>
-      <w:r>
-        <w:rPr>
-          <w:rFonts w:eastAsia="Calibri"/>
-        </w:rPr>
-        <w:t xml:space="preserve"> </w:t>
-      </w:r>
-      <w:r>
-        <w:rPr>
-          <w:rFonts w:eastAsia="Calibri"/>
-        </w:rPr>
-        <w:t>to run</w:t>
-      </w:r>
-      <w:r>
-        <w:rPr>
-          <w:rFonts w:eastAsia="Calibri"/>
-        </w:rPr>
-        <w:t xml:space="preserve"> </w:t>
-      </w:r>
-      <w:r>
-        <w:rPr>
-          <w:rFonts w:eastAsia="Calibri"/>
-        </w:rPr>
-        <w:t>o</w:t>
-      </w:r>
-      <w:r>
-        <w:rPr>
-          <w:rFonts w:eastAsia="Calibri"/>
-        </w:rPr>
-        <w:t xml:space="preserve">n their </w:t>
-      </w:r>
-      <w:r>
-        <w:rPr>
-          <w:rFonts w:eastAsia="Calibri"/>
-        </w:rPr>
-        <w:t>machine</w:t>
+        <w:t>with others, enabling them to run the microservices on their machines too</w:t>
       </w:r>
       <w:r>
         <w:rPr>
@@ -18831,7 +18713,7 @@
         <v:path o:extrusionok="f" gradientshapeok="t" o:connecttype="rect"/>
         <o:lock v:ext="edit" aspectratio="t"/>
       </v:shapetype>
-      <v:shape id="_x0000_i1086" type="#_x0000_t75" alt="Key" style="width:16.2pt;height:9.1pt;visibility:visible" o:gfxdata="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" o:bullet="t">
+      <v:shape id="_x0000_i1042" type="#_x0000_t75" alt="Key" style="width:15.45pt;height:10.3pt;visibility:visible" o:gfxdata="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" o:bullet="t">
         <v:imagedata r:id="rId1" o:title="" croptop="-25381f" cropbottom="-26517f" cropright="-640f"/>
       </v:shape>
     </w:pict>
@@ -21466,6 +21348,7 @@
   <w:style w:type="character" w:default="1" w:styleId="DefaultParagraphFont">
     <w:name w:val="Default Paragraph Font"/>
     <w:uiPriority w:val="1"/>
+    <w:semiHidden/>
     <w:unhideWhenUsed/>
   </w:style>
   <w:style w:type="table" w:default="1" w:styleId="TableNormal">
@@ -22056,7 +21939,7 @@
 </file>
 
 <file path=customXml/itemProps1.xml><?xml version="1.0" encoding="utf-8"?>
-<ds:datastoreItem xmlns:ds="http://schemas.openxmlformats.org/officeDocument/2006/customXml" ds:itemID="{0DAAF25E-51AA-6942-8E62-525AC23AB9B4}">
+<ds:datastoreItem xmlns:ds="http://schemas.openxmlformats.org/officeDocument/2006/customXml" ds:itemID="{BA6B5DDF-5423-43BF-9D5C-F78DCC434C7A}">
   <ds:schemaRefs>
     <ds:schemaRef ds:uri="http://schemas.openxmlformats.org/officeDocument/2006/bibliography"/>
   </ds:schemaRefs>

</xml_diff>

<commit_message>
cleared unrequired files and updated final docx
</commit_message>
<xml_diff>
--- a/Final report.docx
+++ b/Final report.docx
@@ -308,8 +308,17 @@
                                 <w:color w:val="000000"/>
                                 <w:sz w:val="28"/>
                               </w:rPr>
-                              <w:t>Neo Shi Shiong</w:t>
+                              <w:t xml:space="preserve">Neo Shi </w:t>
                             </w:r>
+                            <w:proofErr w:type="spellStart"/>
+                            <w:r>
+                              <w:rPr>
+                                <w:color w:val="000000"/>
+                                <w:sz w:val="28"/>
+                              </w:rPr>
+                              <w:t>Shiong</w:t>
+                            </w:r>
+                            <w:proofErr w:type="spellEnd"/>
                           </w:p>
                           <w:p>
                             <w:pPr>
@@ -349,7 +358,7 @@
                 <v:stroke joinstyle="miter"/>
                 <v:path gradientshapeok="t" o:connecttype="rect"/>
               </v:shapetype>
-              <v:shape id="Text Box 1" o:spid="_x0000_s1026" type="#_x0000_t202" style="position:absolute;left:0;text-align:left;margin-left:0;margin-top:57.55pt;width:297.75pt;height:261.75pt;z-index:251659264;visibility:visible;mso-wrap-style:square;mso-wrap-distance-left:9pt;mso-wrap-distance-top:0;mso-wrap-distance-right:9pt;mso-wrap-distance-bottom:0;mso-position-horizontal:center;mso-position-horizontal-relative:margin;mso-position-vertical:absolute;mso-position-vertical-relative:text;v-text-anchor:top" o:gfxdata="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" filled="f" stroked="f">
+              <v:shape id="Text Box 1" o:spid="_x0000_s1026" type="#_x0000_t202" style="position:absolute;left:0;text-align:left;margin-left:0;margin-top:57.55pt;width:297.75pt;height:261.75pt;z-index:251659264;visibility:visible;mso-wrap-style:square;mso-wrap-distance-left:9pt;mso-wrap-distance-top:0;mso-wrap-distance-right:9pt;mso-wrap-distance-bottom:0;mso-position-horizontal:center;mso-position-horizontal-relative:margin;mso-position-vertical:absolute;mso-position-vertical-relative:text;v-text-anchor:top" o:gfxdata="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" filled="f" stroked="f">
                 <v:textbox inset="2.53958mm,2.53958mm,2.53958mm,2.53958mm">
                   <w:txbxContent>
                     <w:p>
@@ -489,8 +498,17 @@
                           <w:color w:val="000000"/>
                           <w:sz w:val="28"/>
                         </w:rPr>
-                        <w:t>Neo Shi Shiong</w:t>
+                        <w:t xml:space="preserve">Neo Shi </w:t>
                       </w:r>
+                      <w:proofErr w:type="spellStart"/>
+                      <w:r>
+                        <w:rPr>
+                          <w:color w:val="000000"/>
+                          <w:sz w:val="28"/>
+                        </w:rPr>
+                        <w:t>Shiong</w:t>
+                      </w:r>
+                      <w:proofErr w:type="spellEnd"/>
                     </w:p>
                     <w:p>
                       <w:pPr>
@@ -1010,7 +1028,15 @@
                 <w:rFonts w:eastAsia="Calibri"/>
                 <w:noProof/>
               </w:rPr>
-              <w:t>Business and User main Scenario 4: User finds jobs using Job Scraper</w:t>
+              <w:t>Business and User main Scenario 4: User finds</w:t>
+            </w:r>
+            <w:r>
+              <w:rPr>
+                <w:rStyle w:val="Hyperlink"/>
+                <w:rFonts w:eastAsia="Calibri"/>
+                <w:noProof/>
+              </w:rPr>
+              <w:t xml:space="preserve"> jobs using Job Scraper</w:t>
             </w:r>
             <w:r>
               <w:rPr>
@@ -1647,7 +1673,23 @@
                 <w:rFonts w:eastAsia="Calibri"/>
                 <w:noProof/>
               </w:rPr>
-              <w:t>: User sends email to desired recipients</w:t>
+              <w:t>: User sends ema</w:t>
+            </w:r>
+            <w:r>
+              <w:rPr>
+                <w:rStyle w:val="Hyperlink"/>
+                <w:rFonts w:eastAsia="Calibri"/>
+                <w:noProof/>
+              </w:rPr>
+              <w:t>i</w:t>
+            </w:r>
+            <w:r>
+              <w:rPr>
+                <w:rStyle w:val="Hyperlink"/>
+                <w:rFonts w:eastAsia="Calibri"/>
+                <w:noProof/>
+              </w:rPr>
+              <w:t>l to desired recipients</w:t>
             </w:r>
             <w:r>
               <w:rPr>
@@ -2079,59 +2121,72 @@
         <w:t xml:space="preserve">website to </w:t>
       </w:r>
       <w:r>
-        <w:t>assist users in</w:t>
-      </w:r>
-      <w:r>
-        <w:t xml:space="preserve"> register</w:t>
-      </w:r>
-      <w:r>
-        <w:t>ing</w:t>
+        <w:t xml:space="preserve">assist users </w:t>
+      </w:r>
+      <w:r>
+        <w:t>to virtually store and</w:t>
       </w:r>
       <w:r>
         <w:t xml:space="preserve"> </w:t>
       </w:r>
       <w:r>
-        <w:t xml:space="preserve">and viewing </w:t>
-      </w:r>
-      <w:r>
-        <w:t>multiple</w:t>
+        <w:t>organise their</w:t>
       </w:r>
       <w:r>
         <w:t xml:space="preserve"> </w:t>
       </w:r>
       <w:r>
-        <w:t xml:space="preserve">name cards </w:t>
-      </w:r>
-      <w:r>
-        <w:t xml:space="preserve">that </w:t>
-      </w:r>
-      <w:r>
-        <w:t>they have</w:t>
-      </w:r>
-      <w:r>
-        <w:t>,</w:t>
+        <w:t>name cards</w:t>
+      </w:r>
+      <w:r>
+        <w:t xml:space="preserve">, avoiding the hassle of handling their </w:t>
+      </w:r>
+      <w:r>
+        <w:t>physical c</w:t>
+      </w:r>
+      <w:r>
+        <w:t>opies</w:t>
+      </w:r>
+      <w:r>
+        <w:t xml:space="preserve">. </w:t>
+      </w:r>
+      <w:r>
+        <w:t>NAP also</w:t>
       </w:r>
       <w:r>
         <w:t xml:space="preserve"> </w:t>
       </w:r>
       <w:r>
-        <w:t xml:space="preserve">instead of keeping multiple physical copies of them. </w:t>
-      </w:r>
-      <w:r>
-        <w:t>NAP also</w:t>
-      </w:r>
-      <w:r>
-        <w:t xml:space="preserve"> uses techniques like </w:t>
+        <w:t xml:space="preserve">allows mass sending of emails to selected contacts for networking purposes. It also does </w:t>
       </w:r>
       <w:r>
         <w:rPr>
           <w:i/>
           <w:iCs/>
         </w:rPr>
-        <w:t>data scraping</w:t>
-      </w:r>
-      <w:r>
-        <w:t xml:space="preserve"> to display the latest internships and jobs from various websites</w:t>
+        <w:t>job</w:t>
+      </w:r>
+      <w:r>
+        <w:rPr>
+          <w:i/>
+          <w:iCs/>
+        </w:rPr>
+        <w:t xml:space="preserve"> scraping</w:t>
+      </w:r>
+      <w:r>
+        <w:t xml:space="preserve"> </w:t>
+      </w:r>
+      <w:r>
+        <w:t xml:space="preserve">for users to find </w:t>
+      </w:r>
+      <w:r>
+        <w:t>job</w:t>
+      </w:r>
+      <w:r>
+        <w:t>s</w:t>
+      </w:r>
+      <w:r>
+        <w:t xml:space="preserve"> from various websites</w:t>
       </w:r>
       <w:bookmarkStart w:id="4" w:name="_4zjhf2srd7s2" w:colFirst="0" w:colLast="0"/>
       <w:bookmarkEnd w:id="4"/>
@@ -2508,13 +2563,7 @@
         <w:jc w:val="both"/>
       </w:pPr>
       <w:r>
-        <w:t xml:space="preserve">The UI will display a </w:t>
-      </w:r>
-      <w:r>
-        <w:t>drop-down</w:t>
-      </w:r>
-      <w:r>
-        <w:t xml:space="preserve"> list of all the user’s </w:t>
+        <w:t xml:space="preserve">The UI will display a drop down list of all the user’s </w:t>
       </w:r>
       <w:proofErr w:type="spellStart"/>
       <w:r>
@@ -2562,25 +2611,16 @@
         <w:t xml:space="preserve">. </w:t>
       </w:r>
       <w:r>
-        <w:t>The user then crafts an email</w:t>
-      </w:r>
-      <w:r>
-        <w:t>,</w:t>
-      </w:r>
-      <w:r>
-        <w:t xml:space="preserve"> </w:t>
-      </w:r>
-      <w:r>
-        <w:t xml:space="preserve">which the application sends out to </w:t>
-      </w:r>
-      <w:r>
-        <w:t>each recipient with their name in the salutation</w:t>
+        <w:t>The user then crafts an email and the app sends the same email to each recipient with each</w:t>
+      </w:r>
+      <w:r>
+        <w:t xml:space="preserve"> recipient’s</w:t>
+      </w:r>
+      <w:r>
+        <w:t xml:space="preserve"> name in the salutation (e.g. “Dear Michael”)</w:t>
       </w:r>
       <w:r>
         <w:t>.</w:t>
-      </w:r>
-      <w:r>
-        <w:t xml:space="preserve"> (e.g. “Dear Michael”)</w:t>
       </w:r>
     </w:p>
     <w:p>
@@ -2681,98 +2721,120 @@
         </w:pBdr>
         <w:spacing w:line="360" w:lineRule="auto"/>
         <w:jc w:val="both"/>
+      </w:pPr>
+      <w:r>
+        <w:t xml:space="preserve">The user </w:t>
+      </w:r>
+      <w:r>
+        <w:t>look</w:t>
+      </w:r>
+      <w:r>
+        <w:t>s</w:t>
+      </w:r>
+      <w:r>
+        <w:t xml:space="preserve"> for</w:t>
+      </w:r>
+      <w:r>
+        <w:t xml:space="preserve"> jobs</w:t>
+      </w:r>
+      <w:r>
+        <w:t xml:space="preserve"> </w:t>
+      </w:r>
+      <w:r>
+        <w:t>(</w:t>
+      </w:r>
+      <w:r>
+        <w:t>e.g.</w:t>
+      </w:r>
+      <w:r>
+        <w:t xml:space="preserve"> </w:t>
+      </w:r>
+      <w:r>
+        <w:t xml:space="preserve">Data </w:t>
+      </w:r>
+      <w:r>
+        <w:t xml:space="preserve">Analytics) </w:t>
+      </w:r>
+      <w:r>
+        <w:t>by</w:t>
+      </w:r>
+      <w:r>
+        <w:t xml:space="preserve"> </w:t>
+      </w:r>
+      <w:r>
+        <w:t>searching</w:t>
+      </w:r>
+      <w:r>
+        <w:t xml:space="preserve"> </w:t>
+      </w:r>
+      <w:r>
+        <w:t xml:space="preserve">in the UI </w:t>
+      </w:r>
+      <w:r>
+        <w:t>and</w:t>
+      </w:r>
+      <w:r>
+        <w:t xml:space="preserve"> </w:t>
+      </w:r>
+      <w:r>
+        <w:t>NAP job</w:t>
+      </w:r>
+      <w:r>
+        <w:t xml:space="preserve"> scraper </w:t>
+      </w:r>
+      <w:r>
+        <w:t>lists</w:t>
+      </w:r>
+      <w:r>
+        <w:t xml:space="preserve"> </w:t>
+      </w:r>
+      <w:r>
+        <w:t>job titles and links</w:t>
+      </w:r>
+      <w:r>
+        <w:t xml:space="preserve"> from </w:t>
+      </w:r>
+      <w:r>
         <w:rPr>
           <w:i/>
           <w:iCs/>
         </w:rPr>
-      </w:pPr>
-      <w:r>
-        <w:t xml:space="preserve">The user </w:t>
-      </w:r>
-      <w:r>
-        <w:t>look</w:t>
-      </w:r>
-      <w:r>
-        <w:t>s</w:t>
-      </w:r>
-      <w:r>
-        <w:t xml:space="preserve"> for</w:t>
-      </w:r>
-      <w:r>
-        <w:t xml:space="preserve"> jobs</w:t>
+        <w:t>Indeed</w:t>
       </w:r>
       <w:r>
         <w:t xml:space="preserve"> </w:t>
       </w:r>
       <w:r>
-        <w:t xml:space="preserve">on NAP by keying in a specific keyword </w:t>
-      </w:r>
-      <w:r>
-        <w:t>(e.g. Analytics Internship)</w:t>
-      </w:r>
-      <w:r>
-        <w:t>. The job scraper</w:t>
-      </w:r>
-      <w:r>
+        <w:t xml:space="preserve">and </w:t>
+      </w:r>
+      <w:proofErr w:type="spellStart"/>
+      <w:r>
+        <w:rPr>
+          <w:i/>
+          <w:iCs/>
+        </w:rPr>
+        <w:t>Internjobs</w:t>
+      </w:r>
+      <w:proofErr w:type="spellEnd"/>
+      <w:r>
+        <w:rPr>
+          <w:i/>
+          <w:iCs/>
+        </w:rPr>
         <w:t xml:space="preserve"> </w:t>
       </w:r>
       <w:r>
-        <w:t>then</w:t>
-      </w:r>
-      <w:r>
-        <w:t xml:space="preserve"> scrapes</w:t>
-      </w:r>
-      <w:r>
-        <w:t xml:space="preserve"> Indeed and </w:t>
-      </w:r>
-      <w:proofErr w:type="spellStart"/>
-      <w:r>
-        <w:t>Internjobs</w:t>
-      </w:r>
-      <w:proofErr w:type="spellEnd"/>
-      <w:r>
-        <w:t>,</w:t>
-      </w:r>
-      <w:r>
-        <w:t xml:space="preserve"> returning a </w:t>
-      </w:r>
-      <w:r>
-        <w:t>list</w:t>
-      </w:r>
-      <w:r>
-        <w:t xml:space="preserve"> of</w:t>
-      </w:r>
-      <w:r>
-        <w:t xml:space="preserve"> </w:t>
-      </w:r>
-      <w:r>
-        <w:t xml:space="preserve">the </w:t>
-      </w:r>
-      <w:r>
-        <w:t xml:space="preserve">job titles and </w:t>
-      </w:r>
-      <w:r>
-        <w:t>links</w:t>
-      </w:r>
-      <w:bookmarkStart w:id="9" w:name="_Toc36993796"/>
-      <w:r>
-        <w:t xml:space="preserve"> for the user to choose from.</w:t>
+        <w:t>sites.</w:t>
+      </w:r>
+      <w:r>
+        <w:t xml:space="preserve"> User does not need to search multiple job boards individually, easing job search. </w:t>
       </w:r>
     </w:p>
     <w:p>
       <w:pPr>
-        <w:widowControl w:val="0"/>
-        <w:pBdr>
-          <w:top w:val="nil"/>
-          <w:left w:val="nil"/>
-          <w:bottom w:val="nil"/>
-          <w:right w:val="nil"/>
-          <w:between w:val="nil"/>
-        </w:pBdr>
-        <w:spacing w:line="360" w:lineRule="auto"/>
+        <w:pStyle w:val="Heading1"/>
+        <w:spacing w:before="0" w:after="0" w:line="360" w:lineRule="auto"/>
         <w:jc w:val="both"/>
-      </w:pPr>
-      <w:r>
         <w:rPr>
           <w:rFonts w:eastAsia="Calibri"/>
           <w:color w:val="2E75B5"/>
@@ -2780,8 +2842,8 @@
           <w:szCs w:val="28"/>
           <w:u w:val="single"/>
         </w:rPr>
-        <w:t>Technical Overview Dia</w:t>
-      </w:r>
+      </w:pPr>
+      <w:bookmarkStart w:id="9" w:name="_Toc36993796"/>
       <w:r>
         <w:rPr>
           <w:rFonts w:eastAsia="Calibri"/>
@@ -2790,17 +2852,7 @@
           <w:szCs w:val="28"/>
           <w:u w:val="single"/>
         </w:rPr>
-        <w:t>g</w:t>
-      </w:r>
-      <w:r>
-        <w:rPr>
-          <w:rFonts w:eastAsia="Calibri"/>
-          <w:color w:val="2E75B5"/>
-          <w:sz w:val="28"/>
-          <w:szCs w:val="28"/>
-          <w:u w:val="single"/>
-        </w:rPr>
-        <w:t>ram</w:t>
+        <w:t>Technical Overview Diagram</w:t>
       </w:r>
       <w:bookmarkEnd w:id="9"/>
     </w:p>
@@ -2822,10 +2874,10 @@
           <w:noProof/>
         </w:rPr>
         <w:drawing>
-          <wp:inline distT="0" distB="0" distL="0" distR="0" wp14:anchorId="0F8131D9" wp14:editId="58706A52">
-            <wp:extent cx="5168900" cy="5030034"/>
+          <wp:inline distT="0" distB="0" distL="0" distR="0" wp14:anchorId="23C9EB66" wp14:editId="4A6B2AEF">
+            <wp:extent cx="5350213" cy="5222288"/>
             <wp:effectExtent l="0" t="0" r="0" b="0"/>
-            <wp:docPr id="5" name="Picture 5"/>
+            <wp:docPr id="646" name="Picture 646"/>
             <wp:cNvGraphicFramePr>
               <a:graphicFrameLocks xmlns:a="http://schemas.openxmlformats.org/drawingml/2006/main" noChangeAspect="1"/>
             </wp:cNvGraphicFramePr>
@@ -2845,7 +2897,7 @@
                   <pic:spPr>
                     <a:xfrm>
                       <a:off x="0" y="0"/>
-                      <a:ext cx="5179185" cy="5040042"/>
+                      <a:ext cx="5390620" cy="5261728"/>
                     </a:xfrm>
                     <a:prstGeom prst="rect">
                       <a:avLst/>
@@ -2857,8 +2909,6 @@
           </wp:inline>
         </w:drawing>
       </w:r>
-      <w:bookmarkStart w:id="10" w:name="_GoBack"/>
-      <w:bookmarkEnd w:id="10"/>
     </w:p>
     <w:p>
       <w:pPr>
@@ -2873,7 +2923,7 @@
           <w:u w:val="single"/>
         </w:rPr>
       </w:pPr>
-      <w:bookmarkStart w:id="11" w:name="_Toc36993797"/>
+      <w:bookmarkStart w:id="10" w:name="_Toc36993797"/>
       <w:r>
         <w:rPr>
           <w:noProof/>
@@ -2938,7 +2988,7 @@
         </w:rPr>
         <w:t>User Scenarios</w:t>
       </w:r>
-      <w:bookmarkEnd w:id="11"/>
+      <w:bookmarkEnd w:id="10"/>
     </w:p>
     <w:p>
       <w:pPr>
@@ -2952,9 +3002,9 @@
           <w:szCs w:val="24"/>
         </w:rPr>
       </w:pPr>
-      <w:bookmarkStart w:id="12" w:name="_1fob9te" w:colFirst="0" w:colLast="0"/>
-      <w:bookmarkStart w:id="13" w:name="_Toc36993798"/>
-      <w:bookmarkEnd w:id="12"/>
+      <w:bookmarkStart w:id="11" w:name="_1fob9te" w:colFirst="0" w:colLast="0"/>
+      <w:bookmarkStart w:id="12" w:name="_Toc36993798"/>
+      <w:bookmarkEnd w:id="11"/>
       <w:r>
         <w:rPr>
           <w:rFonts w:eastAsia="Calibri"/>
@@ -3009,7 +3059,7 @@
         </w:rPr>
         <w:t>User registers for a new account</w:t>
       </w:r>
-      <w:bookmarkEnd w:id="13"/>
+      <w:bookmarkEnd w:id="12"/>
     </w:p>
     <w:p>
       <w:pPr>
@@ -3023,7 +3073,7 @@
           <w:szCs w:val="26"/>
         </w:rPr>
       </w:pPr>
-      <w:bookmarkStart w:id="14" w:name="_Toc36993799"/>
+      <w:bookmarkStart w:id="13" w:name="_Toc36993799"/>
       <w:r>
         <w:rPr>
           <w:rFonts w:eastAsia="Calibri"/>
@@ -3134,7 +3184,7 @@
           </mc:Choice>
           <mc:Fallback>
             <w:pict>
-              <v:shape w14:anchorId="5CF96E1F" id="Text Box 57" o:spid="_x0000_s1027" type="#_x0000_t202" style="position:absolute;left:0;text-align:left;margin-left:140.1pt;margin-top:1.05pt;width:174pt;height:33.5pt;z-index:251743232;visibility:visible;mso-wrap-style:square;mso-wrap-distance-left:9pt;mso-wrap-distance-top:0;mso-wrap-distance-right:9pt;mso-wrap-distance-bottom:0;mso-position-horizontal:absolute;mso-position-horizontal-relative:text;mso-position-vertical:absolute;mso-position-vertical-relative:text;v-text-anchor:top" o:gfxdata="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" fillcolor="white [3201]" stroked="f" strokeweight=".5pt">
+              <v:shape w14:anchorId="5CF96E1F" id="Text Box 57" o:spid="_x0000_s1027" type="#_x0000_t202" style="position:absolute;left:0;text-align:left;margin-left:140.1pt;margin-top:1.05pt;width:174pt;height:33.5pt;z-index:251743232;visibility:visible;mso-wrap-style:square;mso-wrap-distance-left:9pt;mso-wrap-distance-top:0;mso-wrap-distance-right:9pt;mso-wrap-distance-bottom:0;mso-position-horizontal:absolute;mso-position-horizontal-relative:text;mso-position-vertical:absolute;mso-position-vertical-relative:text;v-text-anchor:top" o:gfxdata="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" fillcolor="white [3201]" stroked="f" strokeweight=".5pt">
                 <v:textbox>
                   <w:txbxContent>
                     <w:p>
@@ -3193,7 +3243,7 @@
           </mc:Fallback>
         </mc:AlternateContent>
       </w:r>
-      <w:bookmarkEnd w:id="14"/>
+      <w:bookmarkEnd w:id="13"/>
     </w:p>
     <w:p>
       <w:pPr>
@@ -3285,7 +3335,7 @@
           </mc:Choice>
           <mc:Fallback>
             <w:pict>
-              <v:shape w14:anchorId="5476254D" id="Text Box 61" o:spid="_x0000_s1028" type="#_x0000_t202" style="position:absolute;left:0;text-align:left;margin-left:145.6pt;margin-top:17.25pt;width:66.5pt;height:16pt;z-index:251749376;visibility:visible;mso-wrap-style:square;mso-width-percent:0;mso-height-percent:0;mso-wrap-distance-left:9pt;mso-wrap-distance-top:0;mso-wrap-distance-right:9pt;mso-wrap-distance-bottom:0;mso-position-horizontal:absolute;mso-position-horizontal-relative:text;mso-position-vertical:absolute;mso-position-vertical-relative:text;mso-width-percent:0;mso-height-percent:0;mso-width-relative:margin;mso-height-relative:margin;v-text-anchor:top" o:gfxdata="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" filled="f" stroked="f" strokeweight=".5pt">
+              <v:shape w14:anchorId="5476254D" id="Text Box 61" o:spid="_x0000_s1028" type="#_x0000_t202" style="position:absolute;left:0;text-align:left;margin-left:145.6pt;margin-top:17.25pt;width:66.5pt;height:16pt;z-index:251749376;visibility:visible;mso-wrap-style:square;mso-width-percent:0;mso-height-percent:0;mso-wrap-distance-left:9pt;mso-wrap-distance-top:0;mso-wrap-distance-right:9pt;mso-wrap-distance-bottom:0;mso-position-horizontal:absolute;mso-position-horizontal-relative:text;mso-position-vertical:absolute;mso-position-vertical-relative:text;mso-width-percent:0;mso-height-percent:0;mso-width-relative:margin;mso-height-relative:margin;v-text-anchor:top" o:gfxdata="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" filled="f" stroked="f" strokeweight=".5pt">
                 <v:textbox>
                   <w:txbxContent>
                     <w:p>
@@ -3404,7 +3454,7 @@
           </mc:Choice>
           <mc:Fallback>
             <w:pict>
-              <v:roundrect w14:anchorId="4729907A" id="Rectangle: Rounded Corners 419" o:spid="_x0000_s1029" style="position:absolute;left:0;text-align:left;margin-left:326.6pt;margin-top:.75pt;width:139pt;height:47pt;z-index:251706368;visibility:visible;mso-wrap-style:square;mso-width-percent:0;mso-height-percent:0;mso-wrap-distance-left:9pt;mso-wrap-distance-top:0;mso-wrap-distance-right:9pt;mso-wrap-distance-bottom:0;mso-position-horizontal:absolute;mso-position-horizontal-relative:margin;mso-position-vertical:absolute;mso-position-vertical-relative:text;mso-width-percent:0;mso-height-percent:0;mso-width-relative:margin;mso-height-relative:margin;v-text-anchor:middle" arcsize="10923f" o:gfxdata="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" fillcolor="yellow" strokecolor="#4f81bd [3204]" strokeweight="2pt">
+              <v:roundrect w14:anchorId="4729907A" id="Rectangle: Rounded Corners 419" o:spid="_x0000_s1029" style="position:absolute;left:0;text-align:left;margin-left:326.6pt;margin-top:.75pt;width:139pt;height:47pt;z-index:251706368;visibility:visible;mso-wrap-style:square;mso-width-percent:0;mso-height-percent:0;mso-wrap-distance-left:9pt;mso-wrap-distance-top:0;mso-wrap-distance-right:9pt;mso-wrap-distance-bottom:0;mso-position-horizontal:absolute;mso-position-horizontal-relative:margin;mso-position-vertical:absolute;mso-position-vertical-relative:text;mso-width-percent:0;mso-height-percent:0;mso-width-relative:margin;mso-height-relative:margin;v-text-anchor:middle" arcsize="10923f" o:gfxdata="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" fillcolor="yellow" strokecolor="#4f81bd [3204]" strokeweight="2pt">
                 <v:textbox>
                   <w:txbxContent>
                     <w:p>
@@ -3589,7 +3639,7 @@
           </mc:Choice>
           <mc:Fallback>
             <w:pict>
-              <v:roundrect w14:anchorId="590AC24E" id="Rectangle: Rounded Corners 418" o:spid="_x0000_s1030" style="position:absolute;left:0;text-align:left;margin-left:16pt;margin-top:.9pt;width:100.5pt;height:42.5pt;z-index:251704320;visibility:visible;mso-wrap-style:square;mso-wrap-distance-left:9pt;mso-wrap-distance-top:0;mso-wrap-distance-right:9pt;mso-wrap-distance-bottom:0;mso-position-horizontal:absolute;mso-position-horizontal-relative:margin;mso-position-vertical:absolute;mso-position-vertical-relative:text;v-text-anchor:middle" arcsize="10923f" o:gfxdata="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" fillcolor="white [3201]" strokecolor="#4f81bd [3204]" strokeweight="2pt">
+              <v:roundrect w14:anchorId="590AC24E" id="Rectangle: Rounded Corners 418" o:spid="_x0000_s1030" style="position:absolute;left:0;text-align:left;margin-left:16pt;margin-top:.9pt;width:100.5pt;height:42.5pt;z-index:251704320;visibility:visible;mso-wrap-style:square;mso-wrap-distance-left:9pt;mso-wrap-distance-top:0;mso-wrap-distance-right:9pt;mso-wrap-distance-bottom:0;mso-position-horizontal:absolute;mso-position-horizontal-relative:margin;mso-position-vertical:absolute;mso-position-vertical-relative:text;v-text-anchor:middle" arcsize="10923f" o:gfxdata="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" fillcolor="white [3201]" strokecolor="#4f81bd [3204]" strokeweight="2pt">
                 <v:textbox>
                   <w:txbxContent>
                     <w:p>
@@ -3807,7 +3857,7 @@
           </mc:Choice>
           <mc:Fallback>
             <w:pict>
-              <v:shape w14:anchorId="56C03A46" id="Text Box 60" o:spid="_x0000_s1031" type="#_x0000_t202" style="position:absolute;left:0;text-align:left;margin-left:136.1pt;margin-top:12.75pt;width:174pt;height:20pt;z-index:251748352;visibility:visible;mso-wrap-style:square;mso-height-percent:0;mso-wrap-distance-left:9pt;mso-wrap-distance-top:0;mso-wrap-distance-right:9pt;mso-wrap-distance-bottom:0;mso-position-horizontal:absolute;mso-position-horizontal-relative:text;mso-position-vertical:absolute;mso-position-vertical-relative:text;mso-height-percent:0;mso-height-relative:margin;v-text-anchor:top" o:gfxdata="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" fillcolor="white [3201]" stroked="f" strokeweight=".5pt">
+              <v:shape w14:anchorId="56C03A46" id="Text Box 60" o:spid="_x0000_s1031" type="#_x0000_t202" style="position:absolute;left:0;text-align:left;margin-left:136.1pt;margin-top:12.75pt;width:174pt;height:20pt;z-index:251748352;visibility:visible;mso-wrap-style:square;mso-height-percent:0;mso-wrap-distance-left:9pt;mso-wrap-distance-top:0;mso-wrap-distance-right:9pt;mso-wrap-distance-bottom:0;mso-position-horizontal:absolute;mso-position-horizontal-relative:text;mso-position-vertical:absolute;mso-position-vertical-relative:text;mso-height-percent:0;mso-height-relative:margin;v-text-anchor:top" o:gfxdata="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" fillcolor="white [3201]" stroked="f" strokeweight=".5pt">
                 <v:textbox>
                   <w:txbxContent>
                     <w:p>
@@ -3869,7 +3919,7 @@
           <w:szCs w:val="24"/>
         </w:rPr>
       </w:pPr>
-      <w:bookmarkStart w:id="15" w:name="_Toc36993800"/>
+      <w:bookmarkStart w:id="14" w:name="_Toc36993800"/>
       <w:r>
         <w:rPr>
           <w:rFonts w:eastAsia="Calibri"/>
@@ -3933,7 +3983,7 @@
         </w:rPr>
         <w:t>User logs in to account</w:t>
       </w:r>
-      <w:bookmarkEnd w:id="15"/>
+      <w:bookmarkEnd w:id="14"/>
     </w:p>
     <w:p>
       <w:pPr>
@@ -3947,7 +3997,7 @@
           <w:szCs w:val="26"/>
         </w:rPr>
       </w:pPr>
-      <w:bookmarkStart w:id="16" w:name="_Toc36993801"/>
+      <w:bookmarkStart w:id="15" w:name="_Toc36993801"/>
       <w:r>
         <w:rPr>
           <w:rFonts w:eastAsia="Calibri"/>
@@ -4058,7 +4108,7 @@
           </mc:Choice>
           <mc:Fallback>
             <w:pict>
-              <v:shape w14:anchorId="57C816ED" id="Text Box 62" o:spid="_x0000_s1032" type="#_x0000_t202" style="position:absolute;left:0;text-align:left;margin-left:140.1pt;margin-top:1.05pt;width:174pt;height:33.5pt;z-index:251753472;visibility:visible;mso-wrap-style:square;mso-wrap-distance-left:9pt;mso-wrap-distance-top:0;mso-wrap-distance-right:9pt;mso-wrap-distance-bottom:0;mso-position-horizontal:absolute;mso-position-horizontal-relative:text;mso-position-vertical:absolute;mso-position-vertical-relative:text;v-text-anchor:top" o:gfxdata="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" fillcolor="white [3201]" stroked="f" strokeweight=".5pt">
+              <v:shape w14:anchorId="57C816ED" id="Text Box 62" o:spid="_x0000_s1032" type="#_x0000_t202" style="position:absolute;left:0;text-align:left;margin-left:140.1pt;margin-top:1.05pt;width:174pt;height:33.5pt;z-index:251753472;visibility:visible;mso-wrap-style:square;mso-wrap-distance-left:9pt;mso-wrap-distance-top:0;mso-wrap-distance-right:9pt;mso-wrap-distance-bottom:0;mso-position-horizontal:absolute;mso-position-horizontal-relative:text;mso-position-vertical:absolute;mso-position-vertical-relative:text;v-text-anchor:top" o:gfxdata="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" fillcolor="white [3201]" stroked="f" strokeweight=".5pt">
                 <v:textbox>
                   <w:txbxContent>
                     <w:p>
@@ -4117,7 +4167,7 @@
           </mc:Fallback>
         </mc:AlternateContent>
       </w:r>
-      <w:bookmarkEnd w:id="16"/>
+      <w:bookmarkEnd w:id="15"/>
     </w:p>
     <w:p>
       <w:pPr>
@@ -4209,7 +4259,7 @@
           </mc:Choice>
           <mc:Fallback>
             <w:pict>
-              <v:shape w14:anchorId="3AC7B6C1" id="Text Box 63" o:spid="_x0000_s1033" type="#_x0000_t202" style="position:absolute;left:0;text-align:left;margin-left:145.6pt;margin-top:17.25pt;width:66.5pt;height:16pt;z-index:251757568;visibility:visible;mso-wrap-style:square;mso-width-percent:0;mso-height-percent:0;mso-wrap-distance-left:9pt;mso-wrap-distance-top:0;mso-wrap-distance-right:9pt;mso-wrap-distance-bottom:0;mso-position-horizontal:absolute;mso-position-horizontal-relative:text;mso-position-vertical:absolute;mso-position-vertical-relative:text;mso-width-percent:0;mso-height-percent:0;mso-width-relative:margin;mso-height-relative:margin;v-text-anchor:top" o:gfxdata="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" filled="f" stroked="f" strokeweight=".5pt">
+              <v:shape w14:anchorId="3AC7B6C1" id="Text Box 63" o:spid="_x0000_s1033" type="#_x0000_t202" style="position:absolute;left:0;text-align:left;margin-left:145.6pt;margin-top:17.25pt;width:66.5pt;height:16pt;z-index:251757568;visibility:visible;mso-wrap-style:square;mso-width-percent:0;mso-height-percent:0;mso-wrap-distance-left:9pt;mso-wrap-distance-top:0;mso-wrap-distance-right:9pt;mso-wrap-distance-bottom:0;mso-position-horizontal:absolute;mso-position-horizontal-relative:text;mso-position-vertical:absolute;mso-position-vertical-relative:text;mso-width-percent:0;mso-height-percent:0;mso-width-relative:margin;mso-height-relative:margin;v-text-anchor:top" o:gfxdata="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" filled="f" stroked="f" strokeweight=".5pt">
                 <v:textbox>
                   <w:txbxContent>
                     <w:p>
@@ -4328,7 +4378,7 @@
           </mc:Choice>
           <mc:Fallback>
             <w:pict>
-              <v:roundrect w14:anchorId="0BD6BB33" id="Rectangle: Rounded Corners 192" o:spid="_x0000_s1034" style="position:absolute;left:0;text-align:left;margin-left:326.6pt;margin-top:.75pt;width:139pt;height:47pt;z-index:251752448;visibility:visible;mso-wrap-style:square;mso-width-percent:0;mso-height-percent:0;mso-wrap-distance-left:9pt;mso-wrap-distance-top:0;mso-wrap-distance-right:9pt;mso-wrap-distance-bottom:0;mso-position-horizontal:absolute;mso-position-horizontal-relative:margin;mso-position-vertical:absolute;mso-position-vertical-relative:text;mso-width-percent:0;mso-height-percent:0;mso-width-relative:margin;mso-height-relative:margin;v-text-anchor:middle" arcsize="10923f" o:gfxdata="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" fillcolor="yellow" strokecolor="#4f81bd [3204]" strokeweight="2pt">
+              <v:roundrect w14:anchorId="0BD6BB33" id="Rectangle: Rounded Corners 192" o:spid="_x0000_s1034" style="position:absolute;left:0;text-align:left;margin-left:326.6pt;margin-top:.75pt;width:139pt;height:47pt;z-index:251752448;visibility:visible;mso-wrap-style:square;mso-width-percent:0;mso-height-percent:0;mso-wrap-distance-left:9pt;mso-wrap-distance-top:0;mso-wrap-distance-right:9pt;mso-wrap-distance-bottom:0;mso-position-horizontal:absolute;mso-position-horizontal-relative:margin;mso-position-vertical:absolute;mso-position-vertical-relative:text;mso-width-percent:0;mso-height-percent:0;mso-width-relative:margin;mso-height-relative:margin;v-text-anchor:middle" arcsize="10923f" o:gfxdata="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" fillcolor="yellow" strokecolor="#4f81bd [3204]" strokeweight="2pt">
                 <v:textbox>
                   <w:txbxContent>
                     <w:p>
@@ -4513,7 +4563,7 @@
           </mc:Choice>
           <mc:Fallback>
             <w:pict>
-              <v:roundrect w14:anchorId="26F7B469" id="Rectangle: Rounded Corners 194" o:spid="_x0000_s1035" style="position:absolute;left:0;text-align:left;margin-left:16pt;margin-top:.9pt;width:100.5pt;height:42.5pt;z-index:251751424;visibility:visible;mso-wrap-style:square;mso-wrap-distance-left:9pt;mso-wrap-distance-top:0;mso-wrap-distance-right:9pt;mso-wrap-distance-bottom:0;mso-position-horizontal:absolute;mso-position-horizontal-relative:margin;mso-position-vertical:absolute;mso-position-vertical-relative:text;v-text-anchor:middle" arcsize="10923f" o:gfxdata="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" fillcolor="white [3201]" strokecolor="#4f81bd [3204]" strokeweight="2pt">
+              <v:roundrect w14:anchorId="26F7B469" id="Rectangle: Rounded Corners 194" o:spid="_x0000_s1035" style="position:absolute;left:0;text-align:left;margin-left:16pt;margin-top:.9pt;width:100.5pt;height:42.5pt;z-index:251751424;visibility:visible;mso-wrap-style:square;mso-wrap-distance-left:9pt;mso-wrap-distance-top:0;mso-wrap-distance-right:9pt;mso-wrap-distance-bottom:0;mso-position-horizontal:absolute;mso-position-horizontal-relative:margin;mso-position-vertical:absolute;mso-position-vertical-relative:text;v-text-anchor:middle" arcsize="10923f" o:gfxdata="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" fillcolor="white [3201]" strokecolor="#4f81bd [3204]" strokeweight="2pt">
                 <v:textbox>
                   <w:txbxContent>
                     <w:p>
@@ -4734,7 +4784,7 @@
           </mc:Choice>
           <mc:Fallback>
             <w:pict>
-              <v:shape w14:anchorId="16413E56" id="Text Box 196" o:spid="_x0000_s1036" type="#_x0000_t202" style="position:absolute;left:0;text-align:left;margin-left:136.1pt;margin-top:12.95pt;width:190pt;height:19pt;z-index:251756544;visibility:visible;mso-wrap-style:square;mso-width-percent:0;mso-height-percent:0;mso-wrap-distance-left:9pt;mso-wrap-distance-top:0;mso-wrap-distance-right:9pt;mso-wrap-distance-bottom:0;mso-position-horizontal:absolute;mso-position-horizontal-relative:text;mso-position-vertical:absolute;mso-position-vertical-relative:text;mso-width-percent:0;mso-height-percent:0;mso-width-relative:margin;mso-height-relative:margin;v-text-anchor:top" o:gfxdata="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" fillcolor="white [3201]" stroked="f" strokeweight=".5pt">
+              <v:shape w14:anchorId="16413E56" id="Text Box 196" o:spid="_x0000_s1036" type="#_x0000_t202" style="position:absolute;left:0;text-align:left;margin-left:136.1pt;margin-top:12.95pt;width:190pt;height:19pt;z-index:251756544;visibility:visible;mso-wrap-style:square;mso-width-percent:0;mso-height-percent:0;mso-wrap-distance-left:9pt;mso-wrap-distance-top:0;mso-wrap-distance-right:9pt;mso-wrap-distance-bottom:0;mso-position-horizontal:absolute;mso-position-horizontal-relative:text;mso-position-vertical:absolute;mso-position-vertical-relative:text;mso-width-percent:0;mso-height-percent:0;mso-width-relative:margin;mso-height-relative:margin;v-text-anchor:top" o:gfxdata="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" fillcolor="white [3201]" stroked="f" strokeweight=".5pt">
                 <v:textbox>
                   <w:txbxContent>
                     <w:p>
@@ -4773,8 +4823,8 @@
           </mc:Fallback>
         </mc:AlternateContent>
       </w:r>
-      <w:bookmarkStart w:id="17" w:name="_3znysh7" w:colFirst="0" w:colLast="0"/>
-      <w:bookmarkEnd w:id="17"/>
+      <w:bookmarkStart w:id="16" w:name="_3znysh7" w:colFirst="0" w:colLast="0"/>
+      <w:bookmarkEnd w:id="16"/>
     </w:p>
     <w:p>
       <w:pPr>
@@ -4854,7 +4904,19 @@
         <w:rPr>
           <w:rFonts w:eastAsia="Calibri"/>
         </w:rPr>
-        <w:t>sign-up</w:t>
+        <w:t>sign</w:t>
+      </w:r>
+      <w:r>
+        <w:rPr>
+          <w:rFonts w:eastAsia="Calibri"/>
+        </w:rPr>
+        <w:t xml:space="preserve"> </w:t>
+      </w:r>
+      <w:r>
+        <w:rPr>
+          <w:rFonts w:eastAsia="Calibri"/>
+        </w:rPr>
+        <w:t>up</w:t>
       </w:r>
       <w:r>
         <w:rPr>
@@ -4868,6 +4930,7 @@
         </w:rPr>
         <w:t xml:space="preserve">: </w:t>
       </w:r>
+      <w:proofErr w:type="spellStart"/>
       <w:r>
         <w:rPr>
           <w:rFonts w:eastAsia="Calibri"/>
@@ -4876,6 +4939,7 @@
         </w:rPr>
         <w:t>uid</w:t>
       </w:r>
+      <w:proofErr w:type="spellEnd"/>
       <w:r>
         <w:rPr>
           <w:rFonts w:eastAsia="Calibri"/>
@@ -4912,7 +4976,37 @@
         <w:rPr>
           <w:rFonts w:eastAsia="Calibri"/>
         </w:rPr>
-        <w:t xml:space="preserve"> and the UI invokes the user microservice via HTTP POST to add the new user.</w:t>
+        <w:t>, triggering the</w:t>
+      </w:r>
+      <w:r>
+        <w:rPr>
+          <w:rFonts w:eastAsia="Calibri"/>
+        </w:rPr>
+        <w:t xml:space="preserve"> UI </w:t>
+      </w:r>
+      <w:r>
+        <w:rPr>
+          <w:rFonts w:eastAsia="Calibri"/>
+        </w:rPr>
+        <w:t xml:space="preserve">to </w:t>
+      </w:r>
+      <w:r>
+        <w:rPr>
+          <w:rFonts w:eastAsia="Calibri"/>
+        </w:rPr>
+        <w:t xml:space="preserve">invoke user microservice via HTTP POST to add the new </w:t>
+      </w:r>
+      <w:r>
+        <w:rPr>
+          <w:rFonts w:eastAsia="Calibri"/>
+        </w:rPr>
+        <w:t>account</w:t>
+      </w:r>
+      <w:r>
+        <w:rPr>
+          <w:rFonts w:eastAsia="Calibri"/>
+        </w:rPr>
+        <w:t>.</w:t>
       </w:r>
     </w:p>
     <w:p>
@@ -4997,13 +5091,31 @@
         <w:rPr>
           <w:rFonts w:eastAsia="Calibri"/>
         </w:rPr>
+        <w:t xml:space="preserve"> the</w:t>
+      </w:r>
+      <w:r>
+        <w:rPr>
+          <w:rFonts w:eastAsia="Calibri"/>
+        </w:rPr>
         <w:t xml:space="preserve"> </w:t>
       </w:r>
       <w:r>
         <w:rPr>
           <w:rFonts w:eastAsia="Calibri"/>
         </w:rPr>
-        <w:t>status of the user creation</w:t>
+        <w:t xml:space="preserve">status of the </w:t>
+      </w:r>
+      <w:r>
+        <w:rPr>
+          <w:rFonts w:eastAsia="Calibri"/>
+        </w:rPr>
+        <w:t>account</w:t>
+      </w:r>
+      <w:r>
+        <w:rPr>
+          <w:rFonts w:eastAsia="Calibri"/>
+        </w:rPr>
+        <w:t xml:space="preserve"> creation</w:t>
       </w:r>
       <w:r>
         <w:rPr>
@@ -5031,19 +5143,55 @@
         <w:rPr>
           <w:rFonts w:eastAsia="Calibri"/>
         </w:rPr>
-        <w:t xml:space="preserve">If the user account has been successfully created, the user inputs his email address and password </w:t>
-      </w:r>
-      <w:r>
-        <w:rPr>
-          <w:rFonts w:eastAsia="Calibri"/>
-        </w:rPr>
-        <w:t xml:space="preserve">on the login page </w:t>
-      </w:r>
-      <w:r>
-        <w:rPr>
-          <w:rFonts w:eastAsia="Calibri"/>
-        </w:rPr>
-        <w:t>to log</w:t>
+        <w:t>To log in with a valid account,</w:t>
+      </w:r>
+      <w:r>
+        <w:rPr>
+          <w:rFonts w:eastAsia="Calibri"/>
+        </w:rPr>
+        <w:t xml:space="preserve"> the user inputs his </w:t>
+      </w:r>
+      <w:r>
+        <w:rPr>
+          <w:rFonts w:eastAsia="Calibri"/>
+        </w:rPr>
+        <w:t>username</w:t>
+      </w:r>
+      <w:r>
+        <w:rPr>
+          <w:rFonts w:eastAsia="Calibri"/>
+        </w:rPr>
+        <w:t xml:space="preserve"> and password </w:t>
+      </w:r>
+      <w:r>
+        <w:rPr>
+          <w:rFonts w:eastAsia="Calibri"/>
+        </w:rPr>
+        <w:t>into</w:t>
+      </w:r>
+      <w:r>
+        <w:rPr>
+          <w:rFonts w:eastAsia="Calibri"/>
+        </w:rPr>
+        <w:t xml:space="preserve"> the login page </w:t>
+      </w:r>
+      <w:r>
+        <w:rPr>
+          <w:rFonts w:eastAsia="Calibri"/>
+        </w:rPr>
+        <w:t xml:space="preserve">and </w:t>
+      </w:r>
+      <w:r>
+        <w:rPr>
+          <w:rFonts w:eastAsia="Calibri"/>
+        </w:rPr>
+        <w:t>log</w:t>
+      </w:r>
+      <w:r>
+        <w:rPr>
+          <w:rFonts w:eastAsia="Calibri"/>
+        </w:rPr>
+        <w:t>s</w:t>
       </w:r>
       <w:r>
         <w:rPr>
@@ -5055,13 +5203,31 @@
         <w:rPr>
           <w:rFonts w:eastAsia="Calibri"/>
         </w:rPr>
-        <w:t xml:space="preserve">. </w:t>
-      </w:r>
-      <w:r>
-        <w:rPr>
-          <w:rFonts w:eastAsia="Calibri"/>
-        </w:rPr>
-        <w:t xml:space="preserve">invokes the user microservice via HTTP POST to </w:t>
+        <w:t>,</w:t>
+      </w:r>
+      <w:r>
+        <w:rPr>
+          <w:rFonts w:eastAsia="Calibri"/>
+        </w:rPr>
+        <w:t xml:space="preserve"> </w:t>
+      </w:r>
+      <w:r>
+        <w:rPr>
+          <w:rFonts w:eastAsia="Calibri"/>
+        </w:rPr>
+        <w:t>invok</w:t>
+      </w:r>
+      <w:r>
+        <w:rPr>
+          <w:rFonts w:eastAsia="Calibri"/>
+        </w:rPr>
+        <w:t>ing</w:t>
+      </w:r>
+      <w:r>
+        <w:rPr>
+          <w:rFonts w:eastAsia="Calibri"/>
+        </w:rPr>
+        <w:t xml:space="preserve"> the user microservice via HTTP POST to </w:t>
       </w:r>
       <w:r>
         <w:rPr>
@@ -5073,7 +5239,19 @@
         <w:rPr>
           <w:rFonts w:eastAsia="Calibri"/>
         </w:rPr>
-        <w:t xml:space="preserve"> user.</w:t>
+        <w:t xml:space="preserve"> </w:t>
+      </w:r>
+      <w:r>
+        <w:rPr>
+          <w:rFonts w:eastAsia="Calibri"/>
+        </w:rPr>
+        <w:t>account</w:t>
+      </w:r>
+      <w:r>
+        <w:rPr>
+          <w:rFonts w:eastAsia="Calibri"/>
+        </w:rPr>
+        <w:t>.</w:t>
       </w:r>
     </w:p>
     <w:p>
@@ -5101,13 +5279,33 @@
         <w:rPr>
           <w:rFonts w:eastAsia="Calibri"/>
         </w:rPr>
-        <w:t>checks if username(uid) exists and correctness of password. Status of the login is returned to the UI</w:t>
-      </w:r>
-      <w:r>
-        <w:rPr>
-          <w:rFonts w:eastAsia="Calibri"/>
-        </w:rPr>
-        <w:t>.</w:t>
+        <w:t>checks if username(</w:t>
+      </w:r>
+      <w:proofErr w:type="spellStart"/>
+      <w:r>
+        <w:rPr>
+          <w:rFonts w:eastAsia="Calibri"/>
+        </w:rPr>
+        <w:t>uid</w:t>
+      </w:r>
+      <w:proofErr w:type="spellEnd"/>
+      <w:r>
+        <w:rPr>
+          <w:rFonts w:eastAsia="Calibri"/>
+        </w:rPr>
+        <w:t>) exists and</w:t>
+      </w:r>
+      <w:r>
+        <w:rPr>
+          <w:rFonts w:eastAsia="Calibri"/>
+        </w:rPr>
+        <w:t xml:space="preserve"> the</w:t>
+      </w:r>
+      <w:r>
+        <w:rPr>
+          <w:rFonts w:eastAsia="Calibri"/>
+        </w:rPr>
+        <w:t xml:space="preserve"> correctness of password. Status of the login is returned to the UI</w:t>
       </w:r>
     </w:p>
     <w:p>
@@ -5132,7 +5330,19 @@
         <w:rPr>
           <w:rFonts w:eastAsia="Calibri"/>
         </w:rPr>
-        <w:t xml:space="preserve"> successful login, user is redirected to </w:t>
+        <w:t xml:space="preserve"> login</w:t>
+      </w:r>
+      <w:r>
+        <w:rPr>
+          <w:rFonts w:eastAsia="Calibri"/>
+        </w:rPr>
+        <w:t xml:space="preserve"> is successful</w:t>
+      </w:r>
+      <w:r>
+        <w:rPr>
+          <w:rFonts w:eastAsia="Calibri"/>
+        </w:rPr>
+        <w:t xml:space="preserve">, user is redirected to </w:t>
       </w:r>
       <w:r>
         <w:rPr>
@@ -5150,7 +5360,21 @@
         <w:rPr>
           <w:rFonts w:eastAsia="Calibri"/>
         </w:rPr>
-        <w:t xml:space="preserve"> and the uid is stored in a session to be used again</w:t>
+        <w:t xml:space="preserve"> and the </w:t>
+      </w:r>
+      <w:proofErr w:type="spellStart"/>
+      <w:r>
+        <w:rPr>
+          <w:rFonts w:eastAsia="Calibri"/>
+        </w:rPr>
+        <w:t>uid</w:t>
+      </w:r>
+      <w:proofErr w:type="spellEnd"/>
+      <w:r>
+        <w:rPr>
+          <w:rFonts w:eastAsia="Calibri"/>
+        </w:rPr>
+        <w:t xml:space="preserve"> is stored in a session to be used again</w:t>
       </w:r>
       <w:r>
         <w:rPr>
@@ -5162,32 +5386,57 @@
         <w:rPr>
           <w:rFonts w:eastAsia="Calibri"/>
         </w:rPr>
-        <w:t xml:space="preserve"> Else, user will </w:t>
-      </w:r>
-      <w:r>
-        <w:rPr>
-          <w:rFonts w:eastAsia="Calibri"/>
-        </w:rPr>
-        <w:t xml:space="preserve">be </w:t>
-      </w:r>
-      <w:r>
-        <w:rPr>
-          <w:rFonts w:eastAsia="Calibri"/>
-        </w:rPr>
-        <w:t>notified</w:t>
-      </w:r>
-      <w:r>
-        <w:rPr>
-          <w:rFonts w:eastAsia="Calibri"/>
-        </w:rPr>
-        <w:t xml:space="preserve"> </w:t>
-      </w:r>
-      <w:r>
-        <w:rPr>
-          <w:rFonts w:eastAsia="Calibri"/>
-        </w:rPr>
-        <w:t xml:space="preserve">and prompted to try again. </w:t>
-      </w:r>
+        <w:t xml:space="preserve"> Else, user will</w:t>
+      </w:r>
+      <w:r>
+        <w:rPr>
+          <w:rFonts w:eastAsia="Calibri"/>
+        </w:rPr>
+        <w:t xml:space="preserve"> be</w:t>
+      </w:r>
+      <w:r>
+        <w:rPr>
+          <w:rFonts w:eastAsia="Calibri"/>
+        </w:rPr>
+        <w:t xml:space="preserve"> notified</w:t>
+      </w:r>
+      <w:r>
+        <w:rPr>
+          <w:rFonts w:eastAsia="Calibri"/>
+        </w:rPr>
+        <w:t xml:space="preserve"> of failure</w:t>
+      </w:r>
+      <w:r>
+        <w:rPr>
+          <w:rFonts w:eastAsia="Calibri"/>
+        </w:rPr>
+        <w:t xml:space="preserve"> and prompted to try again. </w:t>
+      </w:r>
+    </w:p>
+    <w:p>
+      <w:pPr>
+        <w:spacing w:line="360" w:lineRule="auto"/>
+        <w:ind w:left="360"/>
+        <w:jc w:val="both"/>
+        <w:rPr>
+          <w:rFonts w:eastAsia="Calibri"/>
+        </w:rPr>
+      </w:pPr>
+    </w:p>
+    <w:p>
+      <w:pPr>
+        <w:pStyle w:val="Heading3"/>
+        <w:spacing w:before="0" w:after="0" w:line="360" w:lineRule="auto"/>
+        <w:jc w:val="both"/>
+        <w:rPr>
+          <w:rFonts w:eastAsia="Calibri"/>
+          <w:color w:val="1E4D78"/>
+          <w:sz w:val="24"/>
+          <w:szCs w:val="24"/>
+        </w:rPr>
+      </w:pPr>
+      <w:bookmarkStart w:id="17" w:name="_2et92p0" w:colFirst="0" w:colLast="0"/>
+      <w:bookmarkEnd w:id="17"/>
     </w:p>
     <w:p>
       <w:pPr>
@@ -5202,15 +5451,8 @@
           <w:u w:val="single"/>
         </w:rPr>
       </w:pPr>
-      <w:bookmarkStart w:id="18" w:name="_2et92p0" w:colFirst="0" w:colLast="0"/>
-      <w:bookmarkStart w:id="19" w:name="_Toc36993802"/>
-      <w:bookmarkEnd w:id="18"/>
-    </w:p>
-    <w:p>
-      <w:pPr>
-        <w:pStyle w:val="Heading3"/>
-        <w:spacing w:before="0" w:after="0" w:line="360" w:lineRule="auto"/>
-        <w:jc w:val="both"/>
+      <w:bookmarkStart w:id="18" w:name="_Toc36993802"/>
+      <w:r>
         <w:rPr>
           <w:rFonts w:eastAsia="Calibri"/>
           <w:color w:val="1E4D78"/>
@@ -5218,18 +5460,9 @@
           <w:szCs w:val="24"/>
           <w:u w:val="single"/>
         </w:rPr>
-      </w:pPr>
-      <w:r>
-        <w:rPr>
-          <w:rFonts w:eastAsia="Calibri"/>
-          <w:color w:val="1E4D78"/>
-          <w:sz w:val="24"/>
-          <w:szCs w:val="24"/>
-          <w:u w:val="single"/>
-        </w:rPr>
         <w:t>Microservice Used</w:t>
       </w:r>
-      <w:bookmarkEnd w:id="19"/>
+      <w:bookmarkEnd w:id="18"/>
     </w:p>
     <w:tbl>
       <w:tblPr>
@@ -5530,7 +5763,27 @@
                 <w:sz w:val="20"/>
                 <w:szCs w:val="20"/>
               </w:rPr>
-              <w:t>{uid,name,email,password,</w:t>
+              <w:t>{</w:t>
+            </w:r>
+            <w:proofErr w:type="spellStart"/>
+            <w:r>
+              <w:rPr>
+                <w:rFonts w:ascii="Arial" w:hAnsi="Arial" w:cs="Arial"/>
+                <w:color w:val="000000"/>
+                <w:sz w:val="20"/>
+                <w:szCs w:val="20"/>
+              </w:rPr>
+              <w:t>uid,name,email,password</w:t>
+            </w:r>
+            <w:proofErr w:type="spellEnd"/>
+            <w:r>
+              <w:rPr>
+                <w:rFonts w:ascii="Arial" w:hAnsi="Arial" w:cs="Arial"/>
+                <w:color w:val="000000"/>
+                <w:sz w:val="20"/>
+                <w:szCs w:val="20"/>
+              </w:rPr>
+              <w:t>,</w:t>
             </w:r>
           </w:p>
           <w:p>
@@ -5731,7 +5984,27 @@
                 <w:sz w:val="20"/>
                 <w:szCs w:val="20"/>
               </w:rPr>
-              <w:t>{email, password}</w:t>
+              <w:t>{</w:t>
+            </w:r>
+            <w:proofErr w:type="spellStart"/>
+            <w:r>
+              <w:rPr>
+                <w:rFonts w:ascii="Arial" w:hAnsi="Arial" w:cs="Arial"/>
+                <w:color w:val="000000"/>
+                <w:sz w:val="20"/>
+                <w:szCs w:val="20"/>
+              </w:rPr>
+              <w:t>uid</w:t>
+            </w:r>
+            <w:proofErr w:type="spellEnd"/>
+            <w:r>
+              <w:rPr>
+                <w:rFonts w:ascii="Arial" w:hAnsi="Arial" w:cs="Arial"/>
+                <w:color w:val="000000"/>
+                <w:sz w:val="20"/>
+                <w:szCs w:val="20"/>
+              </w:rPr>
+              <w:t>, password}</w:t>
             </w:r>
           </w:p>
         </w:tc>
@@ -5774,10 +6047,10 @@
           <w:szCs w:val="26"/>
         </w:rPr>
       </w:pPr>
-      <w:bookmarkStart w:id="20" w:name="_tyjcwt" w:colFirst="0" w:colLast="0"/>
-      <w:bookmarkStart w:id="21" w:name="_4d34og8" w:colFirst="0" w:colLast="0"/>
+      <w:bookmarkStart w:id="19" w:name="_tyjcwt" w:colFirst="0" w:colLast="0"/>
+      <w:bookmarkStart w:id="20" w:name="_4d34og8" w:colFirst="0" w:colLast="0"/>
+      <w:bookmarkEnd w:id="19"/>
       <w:bookmarkEnd w:id="20"/>
-      <w:bookmarkEnd w:id="21"/>
     </w:p>
     <w:p>
       <w:pPr>
@@ -5791,7 +6064,7 @@
           <w:u w:val="single"/>
         </w:rPr>
       </w:pPr>
-      <w:bookmarkStart w:id="22" w:name="_Toc36993803"/>
+      <w:bookmarkStart w:id="21" w:name="_Toc36993803"/>
       <w:r>
         <w:rPr>
           <w:rFonts w:eastAsia="Calibri"/>
@@ -5831,7 +6104,7 @@
         </w:rPr>
         <w:t>User creates a new namecard</w:t>
       </w:r>
-      <w:bookmarkEnd w:id="22"/>
+      <w:bookmarkEnd w:id="21"/>
       <w:r>
         <w:rPr>
           <w:noProof/>
@@ -5950,7 +6223,7 @@
                                 <w:szCs w:val="16"/>
                                 <w:lang w:val="en-US"/>
                               </w:rPr>
-                              <w:t xml:space="preserve">, </w:t>
+                              <w:t>, n</w:t>
                             </w:r>
                             <w:r>
                               <w:rPr>
@@ -5960,7 +6233,7 @@
                                 <w:szCs w:val="16"/>
                                 <w:lang w:val="en-US"/>
                               </w:rPr>
-                              <w:t xml:space="preserve">Name, </w:t>
+                              <w:t xml:space="preserve">ame, </w:t>
                             </w:r>
                             <w:r>
                               <w:rPr>
@@ -6118,7 +6391,7 @@
           </mc:Choice>
           <mc:Fallback>
             <w:pict>
-              <v:shape w14:anchorId="0DFDB5CA" id="Text Box 199" o:spid="_x0000_s1037" type="#_x0000_t202" style="position:absolute;margin-left:138.5pt;margin-top:.45pt;width:182pt;height:41pt;z-index:251761664;visibility:visible;mso-wrap-style:square;mso-width-percent:0;mso-height-percent:0;mso-wrap-distance-left:9pt;mso-wrap-distance-top:0;mso-wrap-distance-right:9pt;mso-wrap-distance-bottom:0;mso-position-horizontal:absolute;mso-position-horizontal-relative:text;mso-position-vertical:absolute;mso-position-vertical-relative:text;mso-width-percent:0;mso-height-percent:0;mso-width-relative:margin;mso-height-relative:margin;v-text-anchor:top" o:gfxdata="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" fillcolor="white [3201]" stroked="f" strokeweight=".5pt">
+              <v:shape w14:anchorId="0DFDB5CA" id="Text Box 199" o:spid="_x0000_s1037" type="#_x0000_t202" style="position:absolute;margin-left:138.5pt;margin-top:.45pt;width:182pt;height:41pt;z-index:251761664;visibility:visible;mso-wrap-style:square;mso-width-percent:0;mso-height-percent:0;mso-wrap-distance-left:9pt;mso-wrap-distance-top:0;mso-wrap-distance-right:9pt;mso-wrap-distance-bottom:0;mso-position-horizontal:absolute;mso-position-horizontal-relative:text;mso-position-vertical:absolute;mso-position-vertical-relative:text;mso-width-percent:0;mso-height-percent:0;mso-width-relative:margin;mso-height-relative:margin;v-text-anchor:top" o:gfxdata="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" fillcolor="white [3201]" stroked="f" strokeweight=".5pt">
                 <v:textbox>
                   <w:txbxContent>
                     <w:p>
@@ -6182,7 +6455,7 @@
                           <w:szCs w:val="16"/>
                           <w:lang w:val="en-US"/>
                         </w:rPr>
-                        <w:t xml:space="preserve">, </w:t>
+                        <w:t>, n</w:t>
                       </w:r>
                       <w:r>
                         <w:rPr>
@@ -6192,7 +6465,7 @@
                           <w:szCs w:val="16"/>
                           <w:lang w:val="en-US"/>
                         </w:rPr>
-                        <w:t xml:space="preserve">Name, </w:t>
+                        <w:t xml:space="preserve">ame, </w:t>
                       </w:r>
                       <w:r>
                         <w:rPr>
@@ -6439,7 +6712,7 @@
           </mc:Choice>
           <mc:Fallback>
             <w:pict>
-              <v:shape w14:anchorId="32622818" id="Text Box 200" o:spid="_x0000_s1038" type="#_x0000_t202" style="position:absolute;left:0;text-align:left;margin-left:145.6pt;margin-top:17.25pt;width:66.5pt;height:16pt;z-index:251764736;visibility:visible;mso-wrap-style:square;mso-width-percent:0;mso-height-percent:0;mso-wrap-distance-left:9pt;mso-wrap-distance-top:0;mso-wrap-distance-right:9pt;mso-wrap-distance-bottom:0;mso-position-horizontal:absolute;mso-position-horizontal-relative:text;mso-position-vertical:absolute;mso-position-vertical-relative:text;mso-width-percent:0;mso-height-percent:0;mso-width-relative:margin;mso-height-relative:margin;v-text-anchor:top" o:gfxdata="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" filled="f" stroked="f" strokeweight=".5pt">
+              <v:shape w14:anchorId="32622818" id="Text Box 200" o:spid="_x0000_s1038" type="#_x0000_t202" style="position:absolute;left:0;text-align:left;margin-left:145.6pt;margin-top:17.25pt;width:66.5pt;height:16pt;z-index:251764736;visibility:visible;mso-wrap-style:square;mso-width-percent:0;mso-height-percent:0;mso-wrap-distance-left:9pt;mso-wrap-distance-top:0;mso-wrap-distance-right:9pt;mso-wrap-distance-bottom:0;mso-position-horizontal:absolute;mso-position-horizontal-relative:text;mso-position-vertical:absolute;mso-position-vertical-relative:text;mso-width-percent:0;mso-height-percent:0;mso-width-relative:margin;mso-height-relative:margin;v-text-anchor:top" o:gfxdata="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" filled="f" stroked="f" strokeweight=".5pt">
                 <v:textbox>
                   <w:txbxContent>
                     <w:p>
@@ -6566,7 +6839,7 @@
           </mc:Choice>
           <mc:Fallback>
             <w:pict>
-              <v:roundrect w14:anchorId="3B96402E" id="Rectangle: Rounded Corners 201" o:spid="_x0000_s1039" style="position:absolute;left:0;text-align:left;margin-left:326.6pt;margin-top:.75pt;width:139pt;height:47pt;z-index:251760640;visibility:visible;mso-wrap-style:square;mso-width-percent:0;mso-height-percent:0;mso-wrap-distance-left:9pt;mso-wrap-distance-top:0;mso-wrap-distance-right:9pt;mso-wrap-distance-bottom:0;mso-position-horizontal:absolute;mso-position-horizontal-relative:margin;mso-position-vertical:absolute;mso-position-vertical-relative:text;mso-width-percent:0;mso-height-percent:0;mso-width-relative:margin;mso-height-relative:margin;v-text-anchor:middle" arcsize="10923f" o:gfxdata="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" fillcolor="yellow" strokecolor="#4f81bd [3204]" strokeweight="2pt">
+              <v:roundrect w14:anchorId="3B96402E" id="Rectangle: Rounded Corners 201" o:spid="_x0000_s1039" style="position:absolute;left:0;text-align:left;margin-left:326.6pt;margin-top:.75pt;width:139pt;height:47pt;z-index:251760640;visibility:visible;mso-wrap-style:square;mso-width-percent:0;mso-height-percent:0;mso-wrap-distance-left:9pt;mso-wrap-distance-top:0;mso-wrap-distance-right:9pt;mso-wrap-distance-bottom:0;mso-position-horizontal:absolute;mso-position-horizontal-relative:margin;mso-position-vertical:absolute;mso-position-vertical-relative:text;mso-width-percent:0;mso-height-percent:0;mso-width-relative:margin;mso-height-relative:margin;v-text-anchor:middle" arcsize="10923f" o:gfxdata="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" fillcolor="yellow" strokecolor="#4f81bd [3204]" strokeweight="2pt">
                 <v:textbox>
                   <w:txbxContent>
                     <w:p>
@@ -6766,7 +7039,7 @@
           </mc:Choice>
           <mc:Fallback>
             <w:pict>
-              <v:roundrect w14:anchorId="56C9797A" id="Rectangle: Rounded Corners 203" o:spid="_x0000_s1040" style="position:absolute;left:0;text-align:left;margin-left:16pt;margin-top:.9pt;width:100.5pt;height:42.5pt;z-index:251759616;visibility:visible;mso-wrap-style:square;mso-height-percent:0;mso-wrap-distance-left:9pt;mso-wrap-distance-top:0;mso-wrap-distance-right:9pt;mso-wrap-distance-bottom:0;mso-position-horizontal:absolute;mso-position-horizontal-relative:margin;mso-position-vertical:absolute;mso-position-vertical-relative:text;mso-height-percent:0;mso-height-relative:margin;v-text-anchor:middle" arcsize="10923f" o:gfxdata="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" fillcolor="white [3201]" strokecolor="#4f81bd [3204]" strokeweight="2pt">
+              <v:roundrect w14:anchorId="56C9797A" id="Rectangle: Rounded Corners 203" o:spid="_x0000_s1040" style="position:absolute;left:0;text-align:left;margin-left:16pt;margin-top:.9pt;width:100.5pt;height:42.5pt;z-index:251759616;visibility:visible;mso-wrap-style:square;mso-height-percent:0;mso-wrap-distance-left:9pt;mso-wrap-distance-top:0;mso-wrap-distance-right:9pt;mso-wrap-distance-bottom:0;mso-position-horizontal:absolute;mso-position-horizontal-relative:margin;mso-position-vertical:absolute;mso-position-vertical-relative:text;mso-height-percent:0;mso-height-relative:margin;v-text-anchor:middle" arcsize="10923f" o:gfxdata="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" fillcolor="white [3201]" strokecolor="#4f81bd [3204]" strokeweight="2pt">
                 <v:textbox>
                   <w:txbxContent>
                     <w:p>
@@ -6901,7 +7174,7 @@
         <mc:AlternateContent>
           <mc:Choice Requires="wps">
             <w:drawing>
-              <wp:anchor distT="0" distB="0" distL="114300" distR="114300" simplePos="0" relativeHeight="251773952" behindDoc="0" locked="0" layoutInCell="1" allowOverlap="1" wp14:anchorId="434DFD88" wp14:editId="0B3C23A7">
+              <wp:anchor distT="0" distB="0" distL="114300" distR="114300" simplePos="0" relativeHeight="251773952" behindDoc="0" locked="0" layoutInCell="1" allowOverlap="1" wp14:anchorId="434DFD88" wp14:editId="4F8229FD">
                 <wp:simplePos x="0" y="0"/>
                 <wp:positionH relativeFrom="column">
                   <wp:posOffset>1798320</wp:posOffset>
@@ -6947,7 +7220,63 @@
                                 <w:sz w:val="16"/>
                                 <w:szCs w:val="16"/>
                               </w:rPr>
-                              <w:t>2. Display name card created and notification of successful name card addition</w:t>
+                              <w:t xml:space="preserve">2. </w:t>
+                            </w:r>
+                            <w:r>
+                              <w:rPr>
+                                <w:rFonts w:eastAsia="Tahoma"/>
+                                <w:color w:val="000000"/>
+                                <w:sz w:val="16"/>
+                                <w:szCs w:val="16"/>
+                              </w:rPr>
+                              <w:t>Return</w:t>
+                            </w:r>
+                            <w:r>
+                              <w:rPr>
+                                <w:rFonts w:eastAsia="Tahoma"/>
+                                <w:color w:val="000000"/>
+                                <w:sz w:val="16"/>
+                                <w:szCs w:val="16"/>
+                              </w:rPr>
+                              <w:t xml:space="preserve"> </w:t>
+                            </w:r>
+                            <w:r>
+                              <w:rPr>
+                                <w:rFonts w:eastAsia="Tahoma"/>
+                                <w:color w:val="000000"/>
+                                <w:sz w:val="16"/>
+                                <w:szCs w:val="16"/>
+                              </w:rPr>
+                              <w:t>status</w:t>
+                            </w:r>
+                            <w:r>
+                              <w:rPr>
+                                <w:rFonts w:eastAsia="Tahoma"/>
+                                <w:color w:val="000000"/>
+                                <w:sz w:val="16"/>
+                                <w:szCs w:val="16"/>
+                              </w:rPr>
+                              <w:t xml:space="preserve"> </w:t>
+                            </w:r>
+                            <w:proofErr w:type="spellStart"/>
+                            <w:r>
+                              <w:rPr>
+                                <w:rFonts w:eastAsia="Tahoma"/>
+                                <w:color w:val="000000"/>
+                                <w:sz w:val="16"/>
+                                <w:szCs w:val="16"/>
+                              </w:rPr>
+                              <w:t>namecard</w:t>
+                            </w:r>
+                            <w:proofErr w:type="spellEnd"/>
+                            <w:r>
+                              <w:rPr>
+                                <w:rFonts w:eastAsia="Tahoma"/>
+                                <w:color w:val="000000"/>
+                                <w:sz w:val="16"/>
+                                <w:szCs w:val="16"/>
+                              </w:rPr>
+                              <w:t xml:space="preserve"> addition</w:t>
                             </w:r>
                           </w:p>
                         </w:txbxContent>
@@ -6969,7 +7298,7 @@
           </mc:Choice>
           <mc:Fallback>
             <w:pict>
-              <v:shape w14:anchorId="434DFD88" id="Google Shape;685;p31" o:spid="_x0000_s1041" type="#_x0000_t202" style="position:absolute;left:0;text-align:left;margin-left:141.6pt;margin-top:6.35pt;width:180pt;height:34pt;z-index:251773952;visibility:visible;mso-wrap-style:square;mso-width-percent:0;mso-height-percent:0;mso-wrap-distance-left:9pt;mso-wrap-distance-top:0;mso-wrap-distance-right:9pt;mso-wrap-distance-bottom:0;mso-position-horizontal:absolute;mso-position-horizontal-relative:text;mso-position-vertical:absolute;mso-position-vertical-relative:text;mso-width-percent:0;mso-height-percent:0;mso-width-relative:margin;mso-height-relative:margin;v-text-anchor:top" o:gfxdata="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" filled="f" stroked="f">
+              <v:shape w14:anchorId="434DFD88" id="Google Shape;685;p31" o:spid="_x0000_s1041" type="#_x0000_t202" style="position:absolute;left:0;text-align:left;margin-left:141.6pt;margin-top:6.35pt;width:180pt;height:34pt;z-index:251773952;visibility:visible;mso-wrap-style:square;mso-width-percent:0;mso-height-percent:0;mso-wrap-distance-left:9pt;mso-wrap-distance-top:0;mso-wrap-distance-right:9pt;mso-wrap-distance-bottom:0;mso-position-horizontal:absolute;mso-position-horizontal-relative:text;mso-position-vertical:absolute;mso-position-vertical-relative:text;mso-width-percent:0;mso-height-percent:0;mso-width-relative:margin;mso-height-relative:margin;v-text-anchor:top" o:gfxdata="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" filled="f" stroked="f">
                 <v:textbox inset="2.53958mm,2.53958mm,2.53958mm,2.53958mm">
                   <w:txbxContent>
                     <w:p>
@@ -6986,7 +7315,63 @@
                           <w:sz w:val="16"/>
                           <w:szCs w:val="16"/>
                         </w:rPr>
-                        <w:t>2. Display name card created and notification of successful name card addition</w:t>
+                        <w:t xml:space="preserve">2. </w:t>
+                      </w:r>
+                      <w:r>
+                        <w:rPr>
+                          <w:rFonts w:eastAsia="Tahoma"/>
+                          <w:color w:val="000000"/>
+                          <w:sz w:val="16"/>
+                          <w:szCs w:val="16"/>
+                        </w:rPr>
+                        <w:t>Return</w:t>
+                      </w:r>
+                      <w:r>
+                        <w:rPr>
+                          <w:rFonts w:eastAsia="Tahoma"/>
+                          <w:color w:val="000000"/>
+                          <w:sz w:val="16"/>
+                          <w:szCs w:val="16"/>
+                        </w:rPr>
+                        <w:t xml:space="preserve"> </w:t>
+                      </w:r>
+                      <w:r>
+                        <w:rPr>
+                          <w:rFonts w:eastAsia="Tahoma"/>
+                          <w:color w:val="000000"/>
+                          <w:sz w:val="16"/>
+                          <w:szCs w:val="16"/>
+                        </w:rPr>
+                        <w:t>status</w:t>
+                      </w:r>
+                      <w:r>
+                        <w:rPr>
+                          <w:rFonts w:eastAsia="Tahoma"/>
+                          <w:color w:val="000000"/>
+                          <w:sz w:val="16"/>
+                          <w:szCs w:val="16"/>
+                        </w:rPr>
+                        <w:t xml:space="preserve"> </w:t>
+                      </w:r>
+                      <w:proofErr w:type="spellStart"/>
+                      <w:r>
+                        <w:rPr>
+                          <w:rFonts w:eastAsia="Tahoma"/>
+                          <w:color w:val="000000"/>
+                          <w:sz w:val="16"/>
+                          <w:szCs w:val="16"/>
+                        </w:rPr>
+                        <w:t>namecard</w:t>
+                      </w:r>
+                      <w:proofErr w:type="spellEnd"/>
+                      <w:r>
+                        <w:rPr>
+                          <w:rFonts w:eastAsia="Tahoma"/>
+                          <w:color w:val="000000"/>
+                          <w:sz w:val="16"/>
+                          <w:szCs w:val="16"/>
+                        </w:rPr>
+                        <w:t xml:space="preserve"> addition</w:t>
                       </w:r>
                     </w:p>
                   </w:txbxContent>
@@ -7036,7 +7421,7 @@
           <w:u w:val="single"/>
         </w:rPr>
       </w:pPr>
-      <w:bookmarkStart w:id="23" w:name="_Toc36993804"/>
+      <w:bookmarkStart w:id="22" w:name="_Toc36993804"/>
       <w:r>
         <w:rPr>
           <w:rFonts w:eastAsia="Calibri"/>
@@ -7108,7 +7493,7 @@
         </w:rPr>
         <w:t xml:space="preserve"> details</w:t>
       </w:r>
-      <w:bookmarkEnd w:id="23"/>
+      <w:bookmarkEnd w:id="22"/>
     </w:p>
     <w:p>
       <w:r>
@@ -7214,7 +7599,7 @@
           </mc:Choice>
           <mc:Fallback>
             <w:pict>
-              <v:shape w14:anchorId="5E13ED85" id="Google Shape;711;p33" o:spid="_x0000_s1042" type="#_x0000_t202" style="position:absolute;margin-left:147.85pt;margin-top:.45pt;width:159.5pt;height:41.8pt;z-index:251776000;visibility:visible;mso-wrap-style:square;mso-width-percent:0;mso-wrap-distance-left:9pt;mso-wrap-distance-top:0;mso-wrap-distance-right:9pt;mso-wrap-distance-bottom:0;mso-position-horizontal:absolute;mso-position-horizontal-relative:text;mso-position-vertical:absolute;mso-position-vertical-relative:text;mso-width-percent:0;mso-width-relative:margin;v-text-anchor:top" o:gfxdata="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" filled="f" stroked="f">
+              <v:shape w14:anchorId="5E13ED85" id="Google Shape;711;p33" o:spid="_x0000_s1042" type="#_x0000_t202" style="position:absolute;margin-left:147.85pt;margin-top:.45pt;width:159.5pt;height:41.8pt;z-index:251776000;visibility:visible;mso-wrap-style:square;mso-width-percent:0;mso-wrap-distance-left:9pt;mso-wrap-distance-top:0;mso-wrap-distance-right:9pt;mso-wrap-distance-bottom:0;mso-position-horizontal:absolute;mso-position-horizontal-relative:text;mso-position-vertical:absolute;mso-position-vertical-relative:text;mso-width-percent:0;mso-width-relative:margin;v-text-anchor:top" o:gfxdata="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" filled="f" stroked="f">
                 <v:textbox inset="2.53958mm,2.53958mm,2.53958mm,2.53958mm">
                   <w:txbxContent>
                     <w:p>
@@ -7334,7 +7719,15 @@
                                 <w:szCs w:val="16"/>
                                 <w:lang w:val="en-US"/>
                               </w:rPr>
-                              <w:t>HTTP POST</w:t>
+                              <w:t xml:space="preserve">HTTP </w:t>
+                            </w:r>
+                            <w:r>
+                              <w:rPr>
+                                <w:sz w:val="16"/>
+                                <w:szCs w:val="16"/>
+                                <w:lang w:val="en-US"/>
+                              </w:rPr>
+                              <w:t>GET</w:t>
                             </w:r>
                           </w:p>
                         </w:txbxContent>
@@ -7359,7 +7752,7 @@
           </mc:Choice>
           <mc:Fallback>
             <w:pict>
-              <v:shape w14:anchorId="7A272213" id="Text Box 206" o:spid="_x0000_s1043" type="#_x0000_t202" style="position:absolute;left:0;text-align:left;margin-left:145.6pt;margin-top:17.25pt;width:66.5pt;height:16pt;z-index:251771904;visibility:visible;mso-wrap-style:square;mso-width-percent:0;mso-height-percent:0;mso-wrap-distance-left:9pt;mso-wrap-distance-top:0;mso-wrap-distance-right:9pt;mso-wrap-distance-bottom:0;mso-position-horizontal:absolute;mso-position-horizontal-relative:text;mso-position-vertical:absolute;mso-position-vertical-relative:text;mso-width-percent:0;mso-height-percent:0;mso-width-relative:margin;mso-height-relative:margin;v-text-anchor:top" o:gfxdata="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" filled="f" stroked="f" strokeweight=".5pt">
+              <v:shape w14:anchorId="7A272213" id="Text Box 206" o:spid="_x0000_s1043" type="#_x0000_t202" style="position:absolute;left:0;text-align:left;margin-left:145.6pt;margin-top:17.25pt;width:66.5pt;height:16pt;z-index:251771904;visibility:visible;mso-wrap-style:square;mso-width-percent:0;mso-height-percent:0;mso-wrap-distance-left:9pt;mso-wrap-distance-top:0;mso-wrap-distance-right:9pt;mso-wrap-distance-bottom:0;mso-position-horizontal:absolute;mso-position-horizontal-relative:text;mso-position-vertical:absolute;mso-position-vertical-relative:text;mso-width-percent:0;mso-height-percent:0;mso-width-relative:margin;mso-height-relative:margin;v-text-anchor:top" o:gfxdata="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" filled="f" stroked="f" strokeweight=".5pt">
                 <v:textbox>
                   <w:txbxContent>
                     <w:p>
@@ -7376,7 +7769,15 @@
                           <w:szCs w:val="16"/>
                           <w:lang w:val="en-US"/>
                         </w:rPr>
-                        <w:t>HTTP POST</w:t>
+                        <w:t xml:space="preserve">HTTP </w:t>
+                      </w:r>
+                      <w:r>
+                        <w:rPr>
+                          <w:sz w:val="16"/>
+                          <w:szCs w:val="16"/>
+                          <w:lang w:val="en-US"/>
+                        </w:rPr>
+                        <w:t>GET</w:t>
                       </w:r>
                     </w:p>
                   </w:txbxContent>
@@ -7486,7 +7887,7 @@
           </mc:Choice>
           <mc:Fallback>
             <w:pict>
-              <v:roundrect w14:anchorId="7127CF3B" id="Rectangle: Rounded Corners 207" o:spid="_x0000_s1044" style="position:absolute;left:0;text-align:left;margin-left:326.6pt;margin-top:.75pt;width:139pt;height:47pt;z-index:251767808;visibility:visible;mso-wrap-style:square;mso-width-percent:0;mso-height-percent:0;mso-wrap-distance-left:9pt;mso-wrap-distance-top:0;mso-wrap-distance-right:9pt;mso-wrap-distance-bottom:0;mso-position-horizontal:absolute;mso-position-horizontal-relative:margin;mso-position-vertical:absolute;mso-position-vertical-relative:text;mso-width-percent:0;mso-height-percent:0;mso-width-relative:margin;mso-height-relative:margin;v-text-anchor:middle" arcsize="10923f" o:gfxdata="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" fillcolor="yellow" strokecolor="#4f81bd [3204]" strokeweight="2pt">
+              <v:roundrect w14:anchorId="7127CF3B" id="Rectangle: Rounded Corners 207" o:spid="_x0000_s1044" style="position:absolute;left:0;text-align:left;margin-left:326.6pt;margin-top:.75pt;width:139pt;height:47pt;z-index:251767808;visibility:visible;mso-wrap-style:square;mso-width-percent:0;mso-height-percent:0;mso-wrap-distance-left:9pt;mso-wrap-distance-top:0;mso-wrap-distance-right:9pt;mso-wrap-distance-bottom:0;mso-position-horizontal:absolute;mso-position-horizontal-relative:margin;mso-position-vertical:absolute;mso-position-vertical-relative:text;mso-width-percent:0;mso-height-percent:0;mso-width-relative:margin;mso-height-relative:margin;v-text-anchor:middle" arcsize="10923f" o:gfxdata="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" fillcolor="yellow" strokecolor="#4f81bd [3204]" strokeweight="2pt">
                 <v:textbox>
                   <w:txbxContent>
                     <w:p>
@@ -7679,7 +8080,7 @@
           </mc:Choice>
           <mc:Fallback>
             <w:pict>
-              <v:roundrect w14:anchorId="1012B13F" id="Rectangle: Rounded Corners 209" o:spid="_x0000_s1045" style="position:absolute;left:0;text-align:left;margin-left:16pt;margin-top:.9pt;width:100.5pt;height:42.5pt;z-index:251766784;visibility:visible;mso-wrap-style:square;mso-wrap-distance-left:9pt;mso-wrap-distance-top:0;mso-wrap-distance-right:9pt;mso-wrap-distance-bottom:0;mso-position-horizontal:absolute;mso-position-horizontal-relative:margin;mso-position-vertical:absolute;mso-position-vertical-relative:text;v-text-anchor:middle" arcsize="10923f" o:gfxdata="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" fillcolor="white [3201]" strokecolor="#4f81bd [3204]" strokeweight="2pt">
+              <v:roundrect w14:anchorId="1012B13F" id="Rectangle: Rounded Corners 209" o:spid="_x0000_s1045" style="position:absolute;left:0;text-align:left;margin-left:16pt;margin-top:.9pt;width:100.5pt;height:42.5pt;z-index:251766784;visibility:visible;mso-wrap-style:square;mso-wrap-distance-left:9pt;mso-wrap-distance-top:0;mso-wrap-distance-right:9pt;mso-wrap-distance-bottom:0;mso-position-horizontal:absolute;mso-position-horizontal-relative:margin;mso-position-vertical:absolute;mso-position-vertical-relative:text;v-text-anchor:middle" arcsize="10923f" o:gfxdata="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" fillcolor="white [3201]" strokecolor="#4f81bd [3204]" strokeweight="2pt">
                 <v:textbox>
                   <w:txbxContent>
                     <w:p>
@@ -7925,7 +8326,7 @@
           </mc:Choice>
           <mc:Fallback>
             <w:pict>
-              <v:shape w14:anchorId="3AE4A700" id="Google Shape;710;p33" o:spid="_x0000_s1046" type="#_x0000_t202" style="position:absolute;left:0;text-align:left;margin-left:115.6pt;margin-top:1.6pt;width:231pt;height:35pt;z-index:251778048;visibility:visible;mso-wrap-style:square;mso-width-percent:0;mso-height-percent:0;mso-wrap-distance-left:9pt;mso-wrap-distance-top:0;mso-wrap-distance-right:9pt;mso-wrap-distance-bottom:0;mso-position-horizontal:absolute;mso-position-horizontal-relative:text;mso-position-vertical:absolute;mso-position-vertical-relative:text;mso-width-percent:0;mso-height-percent:0;mso-width-relative:margin;mso-height-relative:margin;v-text-anchor:top" o:gfxdata="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" filled="f" stroked="f">
+              <v:shape w14:anchorId="3AE4A700" id="Google Shape;710;p33" o:spid="_x0000_s1046" type="#_x0000_t202" style="position:absolute;left:0;text-align:left;margin-left:115.6pt;margin-top:1.6pt;width:231pt;height:35pt;z-index:251778048;visibility:visible;mso-wrap-style:square;mso-width-percent:0;mso-height-percent:0;mso-wrap-distance-left:9pt;mso-wrap-distance-top:0;mso-wrap-distance-right:9pt;mso-wrap-distance-bottom:0;mso-position-horizontal:absolute;mso-position-horizontal-relative:text;mso-position-vertical:absolute;mso-position-vertical-relative:text;mso-width-percent:0;mso-height-percent:0;mso-width-relative:margin;mso-height-relative:margin;v-text-anchor:top" o:gfxdata="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" filled="f" stroked="f">
                 <v:textbox inset="2.53958mm,2.53958mm,2.53958mm,2.53958mm">
                   <w:txbxContent>
                     <w:p>
@@ -8220,32 +8621,54 @@
         <w:rPr>
           <w:rFonts w:eastAsia="Calibri"/>
         </w:rPr>
-        <w:t>n</w:t>
-      </w:r>
-      <w:r>
-        <w:rPr>
-          <w:rFonts w:eastAsia="Calibri"/>
-        </w:rPr>
-        <w:t>amecard</w:t>
+        <w:t>Namecard</w:t>
       </w:r>
       <w:proofErr w:type="spellEnd"/>
       <w:r>
         <w:rPr>
           <w:rFonts w:eastAsia="Calibri"/>
         </w:rPr>
-        <w:t xml:space="preserve"> d</w:t>
-      </w:r>
-      <w:r>
-        <w:rPr>
-          <w:rFonts w:eastAsia="Calibri"/>
-        </w:rPr>
-        <w:t>atabase</w:t>
-      </w:r>
-      <w:r>
-        <w:rPr>
-          <w:rFonts w:eastAsia="Calibri"/>
-        </w:rPr>
-        <w:t xml:space="preserve"> and returns a </w:t>
+        <w:t xml:space="preserve"> </w:t>
+      </w:r>
+      <w:proofErr w:type="spellStart"/>
+      <w:r>
+        <w:rPr>
+          <w:rFonts w:eastAsia="Calibri"/>
+        </w:rPr>
+        <w:t>databse</w:t>
+      </w:r>
+      <w:proofErr w:type="spellEnd"/>
+      <w:r>
+        <w:rPr>
+          <w:rFonts w:eastAsia="Calibri"/>
+        </w:rPr>
+        <w:t xml:space="preserve"> to create a new </w:t>
+      </w:r>
+      <w:proofErr w:type="spellStart"/>
+      <w:r>
+        <w:rPr>
+          <w:rFonts w:eastAsia="Calibri"/>
+        </w:rPr>
+        <w:t>namecard</w:t>
+      </w:r>
+      <w:proofErr w:type="spellEnd"/>
+      <w:r>
+        <w:rPr>
+          <w:rFonts w:eastAsia="Calibri"/>
+        </w:rPr>
+        <w:t xml:space="preserve"> and returns </w:t>
+      </w:r>
+      <w:r>
+        <w:rPr>
+          <w:rFonts w:eastAsia="Calibri"/>
+        </w:rPr>
+        <w:t>the</w:t>
+      </w:r>
+      <w:r>
+        <w:rPr>
+          <w:rFonts w:eastAsia="Calibri"/>
+        </w:rPr>
+        <w:t xml:space="preserve"> </w:t>
       </w:r>
       <w:r>
         <w:rPr>
@@ -8362,7 +8785,19 @@
         <w:rPr>
           <w:rFonts w:eastAsia="Times New Roman"/>
         </w:rPr>
-        <w:t xml:space="preserve"> the name in the search </w:t>
+        <w:t xml:space="preserve"> </w:t>
+      </w:r>
+      <w:r>
+        <w:rPr>
+          <w:rFonts w:eastAsia="Times New Roman"/>
+        </w:rPr>
+        <w:t>a</w:t>
+      </w:r>
+      <w:r>
+        <w:rPr>
+          <w:rFonts w:eastAsia="Times New Roman"/>
+        </w:rPr>
+        <w:t xml:space="preserve"> name in the search </w:t>
       </w:r>
       <w:r>
         <w:rPr>
@@ -8395,21 +8830,7 @@
         <w:rPr>
           <w:rFonts w:eastAsia="Times New Roman"/>
         </w:rPr>
-        <w:t xml:space="preserve">The UI then invokes the </w:t>
-      </w:r>
-      <w:proofErr w:type="spellStart"/>
-      <w:r>
-        <w:rPr>
-          <w:rFonts w:eastAsia="Times New Roman"/>
-        </w:rPr>
-        <w:t>namecard</w:t>
-      </w:r>
-      <w:proofErr w:type="spellEnd"/>
-      <w:r>
-        <w:rPr>
-          <w:rFonts w:eastAsia="Times New Roman"/>
-        </w:rPr>
-        <w:t xml:space="preserve"> microservice via HTTP GET to display the </w:t>
+        <w:t xml:space="preserve">The UI then invokes the namecard microservice via HTTP GET to display the </w:t>
       </w:r>
       <w:r>
         <w:rPr>
@@ -8470,7 +8891,7 @@
         <w:rPr>
           <w:rFonts w:eastAsia="Times New Roman"/>
         </w:rPr>
-        <w:t xml:space="preserve">returns matching all matching </w:t>
+        <w:t xml:space="preserve">returns all matching </w:t>
       </w:r>
       <w:proofErr w:type="spellStart"/>
       <w:r>
@@ -8496,7 +8917,19 @@
         <w:rPr>
           <w:rFonts w:eastAsia="Times New Roman"/>
         </w:rPr>
-        <w:t>).</w:t>
+        <w:t>)</w:t>
+      </w:r>
+      <w:r>
+        <w:rPr>
+          <w:rFonts w:eastAsia="Times New Roman"/>
+        </w:rPr>
+        <w:t xml:space="preserve"> in the database</w:t>
+      </w:r>
+      <w:r>
+        <w:rPr>
+          <w:rFonts w:eastAsia="Times New Roman"/>
+        </w:rPr>
+        <w:t>.</w:t>
       </w:r>
     </w:p>
     <w:p>
@@ -8546,16 +8979,9 @@
           <w:szCs w:val="24"/>
         </w:rPr>
       </w:pPr>
-      <w:bookmarkStart w:id="24" w:name="_2s8eyo1" w:colFirst="0" w:colLast="0"/>
-      <w:bookmarkStart w:id="25" w:name="_Toc36993805"/>
-      <w:bookmarkEnd w:id="24"/>
+      <w:bookmarkStart w:id="23" w:name="_2s8eyo1" w:colFirst="0" w:colLast="0"/>
+      <w:bookmarkEnd w:id="23"/>
     </w:p>
-    <w:p/>
-    <w:p/>
-    <w:p/>
-    <w:p/>
-    <w:p/>
-    <w:p/>
     <w:p>
       <w:pPr>
         <w:pStyle w:val="Heading3"/>
@@ -8568,6 +8994,7 @@
           <w:szCs w:val="24"/>
         </w:rPr>
       </w:pPr>
+      <w:bookmarkStart w:id="24" w:name="_Toc36993805"/>
       <w:r>
         <w:rPr>
           <w:rFonts w:eastAsia="Calibri"/>
@@ -8577,7 +9004,7 @@
         </w:rPr>
         <w:t>Microservice used:</w:t>
       </w:r>
-      <w:bookmarkEnd w:id="25"/>
+      <w:bookmarkEnd w:id="24"/>
     </w:p>
     <w:tbl>
       <w:tblPr>
@@ -8926,7 +9353,27 @@
                 <w:sz w:val="20"/>
                 <w:szCs w:val="20"/>
               </w:rPr>
-              <w:t>{uid, name}</w:t>
+              <w:t>{</w:t>
+            </w:r>
+            <w:proofErr w:type="spellStart"/>
+            <w:r>
+              <w:rPr>
+                <w:rFonts w:eastAsia="Tahoma"/>
+                <w:color w:val="000000"/>
+                <w:sz w:val="20"/>
+                <w:szCs w:val="20"/>
+              </w:rPr>
+              <w:t>uid</w:t>
+            </w:r>
+            <w:proofErr w:type="spellEnd"/>
+            <w:r>
+              <w:rPr>
+                <w:rFonts w:eastAsia="Tahoma"/>
+                <w:color w:val="000000"/>
+                <w:sz w:val="20"/>
+                <w:szCs w:val="20"/>
+              </w:rPr>
+              <w:t>, name}</w:t>
             </w:r>
             <w:r>
               <w:rPr>
@@ -8981,23 +9428,13 @@
               </w:rPr>
               <w:t xml:space="preserve">, </w:t>
             </w:r>
-            <w:proofErr w:type="gramStart"/>
             <w:r>
               <w:rPr>
                 <w:rFonts w:eastAsia="Tahoma"/>
                 <w:sz w:val="20"/>
                 <w:szCs w:val="20"/>
               </w:rPr>
-              <w:t>company ,title</w:t>
-            </w:r>
-            <w:proofErr w:type="gramEnd"/>
-            <w:r>
-              <w:rPr>
-                <w:rFonts w:eastAsia="Tahoma"/>
-                <w:sz w:val="20"/>
-                <w:szCs w:val="20"/>
-              </w:rPr>
-              <w:t xml:space="preserve">, industry, email} </w:t>
+              <w:t xml:space="preserve">company ,title, industry, email} </w:t>
             </w:r>
           </w:p>
           <w:p>
@@ -9214,8 +9651,19 @@
                 <w:sz w:val="20"/>
                 <w:szCs w:val="20"/>
               </w:rPr>
-              <w:t xml:space="preserve"> uid</w:t>
-            </w:r>
+              <w:t xml:space="preserve"> </w:t>
+            </w:r>
+            <w:proofErr w:type="spellStart"/>
+            <w:r>
+              <w:rPr>
+                <w:rFonts w:eastAsia="Tahoma"/>
+                <w:color w:val="000000"/>
+                <w:sz w:val="20"/>
+                <w:szCs w:val="20"/>
+              </w:rPr>
+              <w:t>uid</w:t>
+            </w:r>
+            <w:proofErr w:type="spellEnd"/>
             <w:r>
               <w:rPr>
                 <w:rFonts w:eastAsia="Times New Roman"/>
@@ -9283,39 +9731,13 @@
               </w:rPr>
               <w:t xml:space="preserve">, </w:t>
             </w:r>
-            <w:proofErr w:type="gramStart"/>
             <w:r>
               <w:rPr>
                 <w:rFonts w:eastAsia="Tahoma"/>
                 <w:sz w:val="20"/>
                 <w:szCs w:val="20"/>
               </w:rPr>
-              <w:t>company</w:t>
-            </w:r>
-            <w:r>
-              <w:rPr>
-                <w:rFonts w:eastAsia="Tahoma"/>
-                <w:sz w:val="20"/>
-                <w:szCs w:val="20"/>
-              </w:rPr>
-              <w:t xml:space="preserve"> </w:t>
-            </w:r>
-            <w:r>
-              <w:rPr>
-                <w:rFonts w:eastAsia="Tahoma"/>
-                <w:sz w:val="20"/>
-                <w:szCs w:val="20"/>
-              </w:rPr>
-              <w:t>,title</w:t>
-            </w:r>
-            <w:proofErr w:type="gramEnd"/>
-            <w:r>
-              <w:rPr>
-                <w:rFonts w:eastAsia="Tahoma"/>
-                <w:sz w:val="20"/>
-                <w:szCs w:val="20"/>
-              </w:rPr>
-              <w:t xml:space="preserve">, industry, email} </w:t>
+              <w:t xml:space="preserve">company ,title, industry, email} </w:t>
             </w:r>
           </w:p>
           <w:p>
@@ -9471,7 +9893,25 @@
                 <w:sz w:val="20"/>
                 <w:szCs w:val="20"/>
               </w:rPr>
-              <w:t xml:space="preserve">{uid, name, </w:t>
+              <w:t>{</w:t>
+            </w:r>
+            <w:proofErr w:type="spellStart"/>
+            <w:r>
+              <w:rPr>
+                <w:rFonts w:eastAsia="Tahoma"/>
+                <w:sz w:val="20"/>
+                <w:szCs w:val="20"/>
+              </w:rPr>
+              <w:t>uid</w:t>
+            </w:r>
+            <w:proofErr w:type="spellEnd"/>
+            <w:r>
+              <w:rPr>
+                <w:rFonts w:eastAsia="Tahoma"/>
+                <w:sz w:val="20"/>
+                <w:szCs w:val="20"/>
+              </w:rPr>
+              <w:t xml:space="preserve">, name, </w:t>
             </w:r>
             <w:hyperlink r:id="rId15" w:history="1">
               <w:proofErr w:type="spellStart"/>
@@ -9523,7 +9963,25 @@
                 <w:sz w:val="20"/>
                 <w:szCs w:val="20"/>
               </w:rPr>
-              <w:t>{status code of namecard creation}</w:t>
+              <w:t xml:space="preserve">{status of </w:t>
+            </w:r>
+            <w:proofErr w:type="spellStart"/>
+            <w:r>
+              <w:rPr>
+                <w:rFonts w:eastAsia="Tahoma"/>
+                <w:sz w:val="20"/>
+                <w:szCs w:val="20"/>
+              </w:rPr>
+              <w:t>namecard</w:t>
+            </w:r>
+            <w:proofErr w:type="spellEnd"/>
+            <w:r>
+              <w:rPr>
+                <w:rFonts w:eastAsia="Tahoma"/>
+                <w:sz w:val="20"/>
+                <w:szCs w:val="20"/>
+              </w:rPr>
+              <w:t xml:space="preserve"> creation}</w:t>
             </w:r>
           </w:p>
           <w:p>
@@ -9553,14 +10011,14 @@
           <w:szCs w:val="24"/>
         </w:rPr>
       </w:pPr>
-      <w:bookmarkStart w:id="26" w:name="_17dp8vu" w:colFirst="0" w:colLast="0"/>
-      <w:bookmarkStart w:id="27" w:name="_3rdcrjn" w:colFirst="0" w:colLast="0"/>
-      <w:bookmarkStart w:id="28" w:name="_26in1rg" w:colFirst="0" w:colLast="0"/>
-      <w:bookmarkStart w:id="29" w:name="_lnxbz9" w:colFirst="0" w:colLast="0"/>
+      <w:bookmarkStart w:id="25" w:name="_17dp8vu" w:colFirst="0" w:colLast="0"/>
+      <w:bookmarkStart w:id="26" w:name="_3rdcrjn" w:colFirst="0" w:colLast="0"/>
+      <w:bookmarkStart w:id="27" w:name="_26in1rg" w:colFirst="0" w:colLast="0"/>
+      <w:bookmarkStart w:id="28" w:name="_lnxbz9" w:colFirst="0" w:colLast="0"/>
+      <w:bookmarkEnd w:id="25"/>
       <w:bookmarkEnd w:id="26"/>
       <w:bookmarkEnd w:id="27"/>
       <w:bookmarkEnd w:id="28"/>
-      <w:bookmarkEnd w:id="29"/>
     </w:p>
     <w:p>
       <w:pPr>
@@ -9575,7 +10033,7 @@
           <w:u w:val="single"/>
         </w:rPr>
       </w:pPr>
-      <w:bookmarkStart w:id="30" w:name="_Toc36993806"/>
+      <w:bookmarkStart w:id="29" w:name="_Toc36993806"/>
       <w:r>
         <w:rPr>
           <w:rFonts w:eastAsia="Calibri"/>
@@ -9616,7 +10074,7 @@
         </w:rPr>
         <w:t>chooses email</w:t>
       </w:r>
-      <w:bookmarkEnd w:id="30"/>
+      <w:bookmarkEnd w:id="29"/>
       <w:r>
         <w:rPr>
           <w:rFonts w:eastAsia="Calibri"/>
@@ -9660,7 +10118,7 @@
           <w:szCs w:val="26"/>
         </w:rPr>
       </w:pPr>
-      <w:bookmarkStart w:id="31" w:name="_Toc36993807"/>
+      <w:bookmarkStart w:id="30" w:name="_Toc36993807"/>
       <w:r>
         <w:rPr>
           <w:rFonts w:eastAsia="Calibri"/>
@@ -9773,7 +10231,7 @@
           </mc:Choice>
           <mc:Fallback>
             <w:pict>
-              <v:shape w14:anchorId="65CB2C66" id="Text Box 211" o:spid="_x0000_s1047" type="#_x0000_t202" style="position:absolute;left:0;text-align:left;margin-left:140.1pt;margin-top:1.05pt;width:174pt;height:33.5pt;z-index:251782144;visibility:visible;mso-wrap-style:square;mso-wrap-distance-left:9pt;mso-wrap-distance-top:0;mso-wrap-distance-right:9pt;mso-wrap-distance-bottom:0;mso-position-horizontal:absolute;mso-position-horizontal-relative:text;mso-position-vertical:absolute;mso-position-vertical-relative:text;v-text-anchor:top" o:gfxdata="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" fillcolor="white [3201]" stroked="f" strokeweight=".5pt">
+              <v:shape w14:anchorId="65CB2C66" id="Text Box 211" o:spid="_x0000_s1047" type="#_x0000_t202" style="position:absolute;left:0;text-align:left;margin-left:140.1pt;margin-top:1.05pt;width:174pt;height:33.5pt;z-index:251782144;visibility:visible;mso-wrap-style:square;mso-wrap-distance-left:9pt;mso-wrap-distance-top:0;mso-wrap-distance-right:9pt;mso-wrap-distance-bottom:0;mso-position-horizontal:absolute;mso-position-horizontal-relative:text;mso-position-vertical:absolute;mso-position-vertical-relative:text;v-text-anchor:top" o:gfxdata="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" fillcolor="white [3201]" stroked="f" strokeweight=".5pt">
                 <v:textbox>
                   <w:txbxContent>
                     <w:p>
@@ -9834,7 +10292,7 @@
           </mc:Fallback>
         </mc:AlternateContent>
       </w:r>
-      <w:bookmarkEnd w:id="31"/>
+      <w:bookmarkEnd w:id="30"/>
     </w:p>
     <w:p>
       <w:pPr>
@@ -9934,7 +10392,7 @@
           </mc:Choice>
           <mc:Fallback>
             <w:pict>
-              <v:shape w14:anchorId="667CCEEC" id="Text Box 212" o:spid="_x0000_s1048" type="#_x0000_t202" style="position:absolute;left:0;text-align:left;margin-left:145.6pt;margin-top:9.75pt;width:66.5pt;height:16pt;z-index:251786240;visibility:visible;mso-wrap-style:square;mso-width-percent:0;mso-height-percent:0;mso-wrap-distance-left:9pt;mso-wrap-distance-top:0;mso-wrap-distance-right:9pt;mso-wrap-distance-bottom:0;mso-position-horizontal:absolute;mso-position-horizontal-relative:text;mso-position-vertical:absolute;mso-position-vertical-relative:text;mso-width-percent:0;mso-height-percent:0;mso-width-relative:margin;mso-height-relative:margin;v-text-anchor:top" o:gfxdata="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" filled="f" stroked="f" strokeweight=".5pt">
+              <v:shape w14:anchorId="667CCEEC" id="Text Box 212" o:spid="_x0000_s1048" type="#_x0000_t202" style="position:absolute;left:0;text-align:left;margin-left:145.6pt;margin-top:9.75pt;width:66.5pt;height:16pt;z-index:251786240;visibility:visible;mso-wrap-style:square;mso-width-percent:0;mso-height-percent:0;mso-wrap-distance-left:9pt;mso-wrap-distance-top:0;mso-wrap-distance-right:9pt;mso-wrap-distance-bottom:0;mso-position-horizontal:absolute;mso-position-horizontal-relative:text;mso-position-vertical:absolute;mso-position-vertical-relative:text;mso-width-percent:0;mso-height-percent:0;mso-width-relative:margin;mso-height-relative:margin;v-text-anchor:top" o:gfxdata="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" filled="f" stroked="f" strokeweight=".5pt">
                 <v:textbox>
                   <w:txbxContent>
                     <w:p>
@@ -10146,7 +10604,7 @@
           </mc:Choice>
           <mc:Fallback>
             <w:pict>
-              <v:roundrect w14:anchorId="76DB18E9" id="Rectangle: Rounded Corners 213" o:spid="_x0000_s1049" style="position:absolute;left:0;text-align:left;margin-left:326.8pt;margin-top:1pt;width:139pt;height:30.8pt;z-index:251781120;visibility:visible;mso-wrap-style:square;mso-width-percent:0;mso-height-percent:0;mso-wrap-distance-left:9pt;mso-wrap-distance-top:0;mso-wrap-distance-right:9pt;mso-wrap-distance-bottom:0;mso-position-horizontal:absolute;mso-position-horizontal-relative:margin;mso-position-vertical:absolute;mso-position-vertical-relative:text;mso-width-percent:0;mso-height-percent:0;mso-width-relative:margin;mso-height-relative:margin;v-text-anchor:middle" arcsize="10923f" o:gfxdata="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" fillcolor="yellow" strokecolor="#4f81bd [3204]" strokeweight="2pt">
+              <v:roundrect w14:anchorId="76DB18E9" id="Rectangle: Rounded Corners 213" o:spid="_x0000_s1049" style="position:absolute;left:0;text-align:left;margin-left:326.8pt;margin-top:1pt;width:139pt;height:30.8pt;z-index:251781120;visibility:visible;mso-wrap-style:square;mso-width-percent:0;mso-height-percent:0;mso-wrap-distance-left:9pt;mso-wrap-distance-top:0;mso-wrap-distance-right:9pt;mso-wrap-distance-bottom:0;mso-position-horizontal:absolute;mso-position-horizontal-relative:margin;mso-position-vertical:absolute;mso-position-vertical-relative:text;mso-width-percent:0;mso-height-percent:0;mso-width-relative:margin;mso-height-relative:margin;v-text-anchor:middle" arcsize="10923f" o:gfxdata="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" fillcolor="yellow" strokecolor="#4f81bd [3204]" strokeweight="2pt">
                 <v:textbox>
                   <w:txbxContent>
                     <w:p>
@@ -10265,7 +10723,7 @@
           </mc:Choice>
           <mc:Fallback>
             <w:pict>
-              <v:roundrect w14:anchorId="691F68A1" id="Rectangle: Rounded Corners 215" o:spid="_x0000_s1050" style="position:absolute;left:0;text-align:left;margin-left:15.85pt;margin-top:1pt;width:100.5pt;height:26.6pt;z-index:251780096;visibility:visible;mso-wrap-style:square;mso-height-percent:0;mso-wrap-distance-left:9pt;mso-wrap-distance-top:0;mso-wrap-distance-right:9pt;mso-wrap-distance-bottom:0;mso-position-horizontal:absolute;mso-position-horizontal-relative:margin;mso-position-vertical:absolute;mso-position-vertical-relative:text;mso-height-percent:0;mso-height-relative:margin;v-text-anchor:middle" arcsize="10923f" o:gfxdata="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" fillcolor="white [3201]" strokecolor="#4f81bd [3204]" strokeweight="2pt">
+              <v:roundrect w14:anchorId="691F68A1" id="Rectangle: Rounded Corners 215" o:spid="_x0000_s1050" style="position:absolute;left:0;text-align:left;margin-left:15.85pt;margin-top:1pt;width:100.5pt;height:26.6pt;z-index:251780096;visibility:visible;mso-wrap-style:square;mso-height-percent:0;mso-wrap-distance-left:9pt;mso-wrap-distance-top:0;mso-wrap-distance-right:9pt;mso-wrap-distance-bottom:0;mso-position-horizontal:absolute;mso-position-horizontal-relative:margin;mso-position-vertical:absolute;mso-position-vertical-relative:text;mso-height-percent:0;mso-height-relative:margin;v-text-anchor:middle" arcsize="10923f" o:gfxdata="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" fillcolor="white [3201]" strokecolor="#4f81bd [3204]" strokeweight="2pt">
                 <v:textbox>
                   <w:txbxContent>
                     <w:p>
@@ -10461,7 +10919,7 @@
           </mc:Choice>
           <mc:Fallback>
             <w:pict>
-              <v:shape w14:anchorId="178AE79D" id="Text Box 218" o:spid="_x0000_s1051" type="#_x0000_t202" style="position:absolute;left:0;text-align:left;margin-left:115.3pt;margin-top:15.85pt;width:222.25pt;height:43.3pt;z-index:251785216;visibility:visible;mso-wrap-style:square;mso-width-percent:0;mso-height-percent:0;mso-wrap-distance-left:9pt;mso-wrap-distance-top:0;mso-wrap-distance-right:9pt;mso-wrap-distance-bottom:0;mso-position-horizontal:absolute;mso-position-horizontal-relative:text;mso-position-vertical:absolute;mso-position-vertical-relative:text;mso-width-percent:0;mso-height-percent:0;mso-width-relative:margin;mso-height-relative:margin;v-text-anchor:top" o:gfxdata="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" fillcolor="white [3201]" stroked="f" strokeweight=".5pt">
+              <v:shape w14:anchorId="178AE79D" id="Text Box 218" o:spid="_x0000_s1051" type="#_x0000_t202" style="position:absolute;left:0;text-align:left;margin-left:115.3pt;margin-top:15.85pt;width:222.25pt;height:43.3pt;z-index:251785216;visibility:visible;mso-wrap-style:square;mso-width-percent:0;mso-height-percent:0;mso-wrap-distance-left:9pt;mso-wrap-distance-top:0;mso-wrap-distance-right:9pt;mso-wrap-distance-bottom:0;mso-position-horizontal:absolute;mso-position-horizontal-relative:text;mso-position-vertical:absolute;mso-position-vertical-relative:text;mso-width-percent:0;mso-height-percent:0;mso-width-relative:margin;mso-height-relative:margin;v-text-anchor:top" o:gfxdata="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" fillcolor="white [3201]" stroked="f" strokeweight=".5pt">
                 <v:textbox>
                   <w:txbxContent>
                     <w:p>
@@ -10692,7 +11150,7 @@
           <w:u w:val="single"/>
         </w:rPr>
       </w:pPr>
-      <w:bookmarkStart w:id="32" w:name="_Toc36993808"/>
+      <w:bookmarkStart w:id="31" w:name="_Toc36993808"/>
       <w:r>
         <w:rPr>
           <w:rFonts w:eastAsia="Calibri"/>
@@ -10743,7 +11201,7 @@
         </w:rPr>
         <w:t>sends email to desired recipients</w:t>
       </w:r>
-      <w:bookmarkEnd w:id="32"/>
+      <w:bookmarkEnd w:id="31"/>
       <w:r>
         <w:rPr>
           <w:rFonts w:eastAsia="Calibri"/>
@@ -10821,7 +11279,6 @@
                                 <w:szCs w:val="12"/>
                               </w:rPr>
                             </w:pPr>
-                            <w:proofErr w:type="gramStart"/>
                             <w:r>
                               <w:rPr>
                                 <w:rFonts w:eastAsia="Tahoma"/>
@@ -10853,7 +11310,6 @@
                               <w:t>uid</w:t>
                             </w:r>
                             <w:proofErr w:type="spellEnd"/>
-                            <w:proofErr w:type="gramEnd"/>
                             <w:r>
                               <w:rPr>
                                 <w:rFonts w:eastAsia="Tahoma"/>
@@ -10968,16 +11424,7 @@
                                 <w:sz w:val="16"/>
                                 <w:szCs w:val="16"/>
                               </w:rPr>
-                              <w:t xml:space="preserve"> </w:t>
-                            </w:r>
-                            <w:r>
-                              <w:rPr>
-                                <w:rFonts w:eastAsia="Tahoma"/>
-                                <w:color w:val="000000"/>
-                                <w:sz w:val="16"/>
-                                <w:szCs w:val="16"/>
-                              </w:rPr>
-                              <w:t>}</w:t>
+                              <w:t xml:space="preserve"> }</w:t>
                             </w:r>
                           </w:p>
                           <w:p>
@@ -11016,7 +11463,7 @@
           </mc:Choice>
           <mc:Fallback>
             <w:pict>
-              <v:shape w14:anchorId="113A718F" id="Google Shape;784;p37" o:spid="_x0000_s1052" type="#_x0000_t202" style="position:absolute;margin-left:111.85pt;margin-top:7.15pt;width:121.45pt;height:70.95pt;z-index:251848704;visibility:visible;mso-wrap-style:square;mso-width-percent:0;mso-height-percent:0;mso-wrap-distance-left:9pt;mso-wrap-distance-top:0;mso-wrap-distance-right:9pt;mso-wrap-distance-bottom:0;mso-position-horizontal:absolute;mso-position-horizontal-relative:text;mso-position-vertical:absolute;mso-position-vertical-relative:text;mso-width-percent:0;mso-height-percent:0;mso-width-relative:margin;mso-height-relative:margin;v-text-anchor:top" o:gfxdata="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" filled="f" stroked="f">
+              <v:shape w14:anchorId="113A718F" id="Google Shape;784;p37" o:spid="_x0000_s1052" type="#_x0000_t202" style="position:absolute;margin-left:111.85pt;margin-top:7.15pt;width:121.45pt;height:70.95pt;z-index:251848704;visibility:visible;mso-wrap-style:square;mso-width-percent:0;mso-height-percent:0;mso-wrap-distance-left:9pt;mso-wrap-distance-top:0;mso-wrap-distance-right:9pt;mso-wrap-distance-bottom:0;mso-position-horizontal:absolute;mso-position-horizontal-relative:text;mso-position-vertical:absolute;mso-position-vertical-relative:text;mso-width-percent:0;mso-height-percent:0;mso-width-relative:margin;mso-height-relative:margin;v-text-anchor:top" o:gfxdata="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" filled="f" stroked="f">
                 <v:textbox inset="2.53958mm,2.53958mm,2.53958mm,2.53958mm">
                   <w:txbxContent>
                     <w:p>
@@ -11043,7 +11490,6 @@
                           <w:szCs w:val="12"/>
                         </w:rPr>
                       </w:pPr>
-                      <w:proofErr w:type="gramStart"/>
                       <w:r>
                         <w:rPr>
                           <w:rFonts w:eastAsia="Tahoma"/>
@@ -11075,7 +11521,6 @@
                         <w:t>uid</w:t>
                       </w:r>
                       <w:proofErr w:type="spellEnd"/>
-                      <w:proofErr w:type="gramEnd"/>
                       <w:r>
                         <w:rPr>
                           <w:rFonts w:eastAsia="Tahoma"/>
@@ -11190,16 +11635,7 @@
                           <w:sz w:val="16"/>
                           <w:szCs w:val="16"/>
                         </w:rPr>
-                        <w:t xml:space="preserve"> </w:t>
-                      </w:r>
-                      <w:r>
-                        <w:rPr>
-                          <w:rFonts w:eastAsia="Tahoma"/>
-                          <w:color w:val="000000"/>
-                          <w:sz w:val="16"/>
-                          <w:szCs w:val="16"/>
-                        </w:rPr>
-                        <w:t>}</w:t>
+                        <w:t xml:space="preserve"> }</w:t>
                       </w:r>
                     </w:p>
                     <w:p>
@@ -11312,7 +11748,7 @@
           </mc:Choice>
           <mc:Fallback>
             <w:pict>
-              <v:roundrect w14:anchorId="73818AB3" id="Rectangle: Rounded Corners 240" o:spid="_x0000_s1053" style="position:absolute;margin-left:0;margin-top:10.85pt;width:100.5pt;height:28.15pt;z-index:251803648;visibility:visible;mso-wrap-style:square;mso-height-percent:0;mso-wrap-distance-left:9pt;mso-wrap-distance-top:0;mso-wrap-distance-right:9pt;mso-wrap-distance-bottom:0;mso-position-horizontal:left;mso-position-horizontal-relative:margin;mso-position-vertical:absolute;mso-position-vertical-relative:text;mso-height-percent:0;mso-height-relative:margin;v-text-anchor:middle" arcsize="10923f" o:gfxdata="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" fillcolor="white [3201]" strokecolor="#4f81bd [3204]" strokeweight="2pt">
+              <v:roundrect w14:anchorId="73818AB3" id="Rectangle: Rounded Corners 240" o:spid="_x0000_s1053" style="position:absolute;margin-left:0;margin-top:10.85pt;width:100.5pt;height:28.15pt;z-index:251803648;visibility:visible;mso-wrap-style:square;mso-height-percent:0;mso-wrap-distance-left:9pt;mso-wrap-distance-top:0;mso-wrap-distance-right:9pt;mso-wrap-distance-bottom:0;mso-position-horizontal:left;mso-position-horizontal-relative:margin;mso-position-vertical:absolute;mso-position-vertical-relative:text;mso-height-percent:0;mso-height-relative:margin;v-text-anchor:middle" arcsize="10923f" o:gfxdata="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" fillcolor="white [3201]" strokecolor="#4f81bd [3204]" strokeweight="2pt">
                 <v:textbox>
                   <w:txbxContent>
                     <w:p>
@@ -11351,7 +11787,7 @@
           <w:lang w:val="en-US"/>
         </w:rPr>
       </w:pPr>
-      <w:bookmarkStart w:id="33" w:name="_Toc36993809"/>
+      <w:bookmarkStart w:id="32" w:name="_Toc36993809"/>
       <w:r>
         <w:rPr>
           <w:rFonts w:eastAsia="Calibri"/>
@@ -11444,7 +11880,7 @@
           </mc:Choice>
           <mc:Fallback>
             <w:pict>
-              <v:roundrect w14:anchorId="178EEC08" id="Rectangle: Rounded Corners 252" o:spid="_x0000_s1054" style="position:absolute;left:0;text-align:left;margin-left:396.7pt;margin-top:2.5pt;width:118.45pt;height:30.25pt;z-index:251842560;visibility:visible;mso-wrap-style:square;mso-width-percent:0;mso-height-percent:0;mso-wrap-distance-left:9pt;mso-wrap-distance-top:0;mso-wrap-distance-right:9pt;mso-wrap-distance-bottom:0;mso-position-horizontal:absolute;mso-position-horizontal-relative:margin;mso-position-vertical:absolute;mso-position-vertical-relative:text;mso-width-percent:0;mso-height-percent:0;mso-width-relative:margin;mso-height-relative:margin;v-text-anchor:middle" arcsize="10923f" o:gfxdata="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" fillcolor="yellow" strokecolor="#4f81bd [3204]" strokeweight="2pt">
+              <v:roundrect w14:anchorId="178EEC08" id="Rectangle: Rounded Corners 252" o:spid="_x0000_s1054" style="position:absolute;left:0;text-align:left;margin-left:396.7pt;margin-top:2.5pt;width:118.45pt;height:30.25pt;z-index:251842560;visibility:visible;mso-wrap-style:square;mso-width-percent:0;mso-height-percent:0;mso-wrap-distance-left:9pt;mso-wrap-distance-top:0;mso-wrap-distance-right:9pt;mso-wrap-distance-bottom:0;mso-position-horizontal:absolute;mso-position-horizontal-relative:margin;mso-position-vertical:absolute;mso-position-vertical-relative:text;mso-width-percent:0;mso-height-percent:0;mso-width-relative:margin;mso-height-relative:margin;v-text-anchor:middle" arcsize="10923f" o:gfxdata="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" fillcolor="yellow" strokecolor="#4f81bd [3204]" strokeweight="2pt">
                 <v:textbox>
                   <w:txbxContent>
                     <w:p>
@@ -11526,6 +11962,7 @@
                               </w:rPr>
                               <w:t>2. Query user email and email password {</w:t>
                             </w:r>
+                            <w:proofErr w:type="spellStart"/>
                             <w:r>
                               <w:rPr>
                                 <w:rFonts w:eastAsia="Tahoma"/>
@@ -11542,7 +11979,17 @@
                                 <w:sz w:val="16"/>
                                 <w:szCs w:val="16"/>
                               </w:rPr>
-                              <w:t>id}</w:t>
+                              <w:t>id</w:t>
+                            </w:r>
+                            <w:proofErr w:type="spellEnd"/>
+                            <w:r>
+                              <w:rPr>
+                                <w:rFonts w:eastAsia="Tahoma"/>
+                                <w:color w:val="000000"/>
+                                <w:sz w:val="16"/>
+                                <w:szCs w:val="16"/>
+                              </w:rPr>
+                              <w:t>}</w:t>
                             </w:r>
                           </w:p>
                         </w:txbxContent>
@@ -11558,7 +12005,7 @@
           </mc:Choice>
           <mc:Fallback>
             <w:pict>
-              <v:shape w14:anchorId="50FBB81D" id="Google Shape;777;p37" o:spid="_x0000_s1055" type="#_x0000_t202" style="position:absolute;left:0;text-align:left;margin-left:230.55pt;margin-top:6.05pt;width:171.25pt;height:39.85pt;rotation:-1451771fd;z-index:251863040;visibility:visible;mso-wrap-style:square;mso-wrap-distance-left:9pt;mso-wrap-distance-top:0;mso-wrap-distance-right:9pt;mso-wrap-distance-bottom:0;mso-position-horizontal:absolute;mso-position-horizontal-relative:text;mso-position-vertical:absolute;mso-position-vertical-relative:text;v-text-anchor:top" o:gfxdata="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" filled="f" stroked="f">
+              <v:shape w14:anchorId="50FBB81D" id="Google Shape;777;p37" o:spid="_x0000_s1055" type="#_x0000_t202" style="position:absolute;left:0;text-align:left;margin-left:230.55pt;margin-top:6.05pt;width:171.25pt;height:39.85pt;rotation:-1451771fd;z-index:251863040;visibility:visible;mso-wrap-style:square;mso-wrap-distance-left:9pt;mso-wrap-distance-top:0;mso-wrap-distance-right:9pt;mso-wrap-distance-bottom:0;mso-position-horizontal:absolute;mso-position-horizontal-relative:text;mso-position-vertical:absolute;mso-position-vertical-relative:text;v-text-anchor:top" o:gfxdata="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" filled="f" stroked="f">
                 <v:textbox inset="2.53958mm,2.53958mm,2.53958mm,2.53958mm">
                   <w:txbxContent>
                     <w:p>
@@ -11577,6 +12024,7 @@
                         </w:rPr>
                         <w:t>2. Query user email and email password {</w:t>
                       </w:r>
+                      <w:proofErr w:type="spellStart"/>
                       <w:r>
                         <w:rPr>
                           <w:rFonts w:eastAsia="Tahoma"/>
@@ -11593,7 +12041,17 @@
                           <w:sz w:val="16"/>
                           <w:szCs w:val="16"/>
                         </w:rPr>
-                        <w:t>id}</w:t>
+                        <w:t>id</w:t>
+                      </w:r>
+                      <w:proofErr w:type="spellEnd"/>
+                      <w:r>
+                        <w:rPr>
+                          <w:rFonts w:eastAsia="Tahoma"/>
+                          <w:color w:val="000000"/>
+                          <w:sz w:val="16"/>
+                          <w:szCs w:val="16"/>
+                        </w:rPr>
+                        <w:t>}</w:t>
                       </w:r>
                     </w:p>
                   </w:txbxContent>
@@ -11680,7 +12138,7 @@
           </mc:Fallback>
         </mc:AlternateContent>
       </w:r>
-      <w:bookmarkEnd w:id="33"/>
+      <w:bookmarkEnd w:id="32"/>
     </w:p>
     <w:p>
       <w:pPr>
@@ -11789,7 +12247,7 @@
           </mc:Choice>
           <mc:Fallback>
             <w:pict>
-              <v:shape w14:anchorId="09CB384E" id="Google Shape;776;p37" o:spid="_x0000_s1056" type="#_x0000_t202" style="position:absolute;left:0;text-align:left;margin-left:67.9pt;margin-top:14.75pt;width:63.6pt;height:23.45pt;rotation:3086015fd;z-index:251844608;visibility:visible;mso-wrap-style:square;mso-width-percent:0;mso-height-percent:0;mso-wrap-distance-left:9pt;mso-wrap-distance-top:0;mso-wrap-distance-right:9pt;mso-wrap-distance-bottom:0;mso-position-horizontal:absolute;mso-position-horizontal-relative:text;mso-position-vertical:absolute;mso-position-vertical-relative:text;mso-width-percent:0;mso-height-percent:0;mso-width-relative:margin;mso-height-relative:margin;v-text-anchor:top" o:gfxdata="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" filled="f" stroked="f">
+              <v:shape w14:anchorId="09CB384E" id="Google Shape;776;p37" o:spid="_x0000_s1056" type="#_x0000_t202" style="position:absolute;left:0;text-align:left;margin-left:67.9pt;margin-top:14.75pt;width:63.6pt;height:23.45pt;rotation:3086015fd;z-index:251844608;visibility:visible;mso-wrap-style:square;mso-width-percent:0;mso-height-percent:0;mso-wrap-distance-left:9pt;mso-wrap-distance-top:0;mso-wrap-distance-right:9pt;mso-wrap-distance-bottom:0;mso-position-horizontal:absolute;mso-position-horizontal-relative:text;mso-position-vertical:absolute;mso-position-vertical-relative:text;mso-width-percent:0;mso-height-percent:0;mso-width-relative:margin;mso-height-relative:margin;v-text-anchor:top" o:gfxdata="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" filled="f" stroked="f">
                 <v:textbox inset="2.53958mm,2.53958mm,2.53958mm,2.53958mm">
                   <w:txbxContent>
                     <w:p>
@@ -11907,7 +12365,7 @@
                 <v:path arrowok="t" fillok="f" o:connecttype="none"/>
                 <o:lock v:ext="edit" shapetype="t"/>
               </v:shapetype>
-              <v:shape id="Straight Arrow Connector 643" o:spid="_x0000_s1026" type="#_x0000_t32" style="position:absolute;margin-left:238.95pt;margin-top:6.6pt;width:138.35pt;height:57.85pt;flip:x;z-index:251860992;visibility:visible;mso-wrap-style:square;mso-width-percent:0;mso-height-percent:0;mso-wrap-distance-left:9pt;mso-wrap-distance-top:0;mso-wrap-distance-right:9pt;mso-wrap-distance-bottom:0;mso-position-horizontal:absolute;mso-position-horizontal-relative:text;mso-position-vertical:absolute;mso-position-vertical-relative:text;mso-width-percent:0;mso-height-percent:0;mso-width-relative:margin;mso-height-relative:margin" o:gfxdata="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" strokecolor="#4f81bd [3204]" strokeweight="2pt">
+              <v:shape id="Straight Arrow Connector 643" o:spid="_x0000_s1026" type="#_x0000_t32" style="position:absolute;margin-left:238.95pt;margin-top:6.6pt;width:138.35pt;height:57.85pt;flip:x;z-index:251860992;visibility:visible;mso-wrap-style:square;mso-width-percent:0;mso-height-percent:0;mso-wrap-distance-left:9pt;mso-wrap-distance-top:0;mso-wrap-distance-right:9pt;mso-wrap-distance-bottom:0;mso-position-horizontal:absolute;mso-position-horizontal-relative:text;mso-position-vertical:absolute;mso-position-vertical-relative:text;mso-width-percent:0;mso-height-percent:0;mso-width-relative:margin;mso-height-relative:margin" o:gfxdata="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" strokecolor="#4f81bd [3204]" strokeweight="2pt">
                 <v:stroke endarrow="block"/>
                 <v:shadow on="t" color="black" opacity="24903f" origin=",.5" offset="0,.55556mm"/>
               </v:shape>
@@ -12169,7 +12627,7 @@
           </mc:Choice>
           <mc:Fallback>
             <w:pict>
-              <v:shape w14:anchorId="48B046B3" id="Text Box 2" o:spid="_x0000_s1057" type="#_x0000_t202" style="position:absolute;left:0;text-align:left;margin-left:233.65pt;margin-top:16.6pt;width:66.5pt;height:16pt;rotation:-1669314fd;z-index:251869184;visibility:visible;mso-wrap-style:square;mso-width-percent:0;mso-height-percent:0;mso-wrap-distance-left:9pt;mso-wrap-distance-top:0;mso-wrap-distance-right:9pt;mso-wrap-distance-bottom:0;mso-position-horizontal:absolute;mso-position-horizontal-relative:text;mso-position-vertical:absolute;mso-position-vertical-relative:text;mso-width-percent:0;mso-height-percent:0;mso-width-relative:margin;mso-height-relative:margin;v-text-anchor:top" o:gfxdata="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" filled="f" stroked="f" strokeweight=".5pt">
+              <v:shape w14:anchorId="48B046B3" id="Text Box 2" o:spid="_x0000_s1057" type="#_x0000_t202" style="position:absolute;left:0;text-align:left;margin-left:233.65pt;margin-top:16.6pt;width:66.5pt;height:16pt;rotation:-1669314fd;z-index:251869184;visibility:visible;mso-wrap-style:square;mso-width-percent:0;mso-height-percent:0;mso-wrap-distance-left:9pt;mso-wrap-distance-top:0;mso-wrap-distance-right:9pt;mso-wrap-distance-bottom:0;mso-position-horizontal:absolute;mso-position-horizontal-relative:text;mso-position-vertical:absolute;mso-position-vertical-relative:text;mso-width-percent:0;mso-height-percent:0;mso-width-relative:margin;mso-height-relative:margin;v-text-anchor:top" o:gfxdata="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" filled="f" stroked="f" strokeweight=".5pt">
                 <v:textbox>
                   <w:txbxContent>
                     <w:p>
@@ -12294,7 +12752,7 @@
           </mc:Choice>
           <mc:Fallback>
             <w:pict>
-              <v:shape w14:anchorId="17DECF4A" id="Google Shape;780;p37" o:spid="_x0000_s1058" type="#_x0000_t202" style="position:absolute;left:0;text-align:left;margin-left:254.7pt;margin-top:11.2pt;width:166.8pt;height:56.35pt;rotation:-1384922fd;z-index:251865088;visibility:visible;mso-wrap-style:square;mso-wrap-distance-left:9pt;mso-wrap-distance-top:0;mso-wrap-distance-right:9pt;mso-wrap-distance-bottom:0;mso-position-horizontal:absolute;mso-position-horizontal-relative:text;mso-position-vertical:absolute;mso-position-vertical-relative:text;v-text-anchor:top" o:gfxdata="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" filled="f" stroked="f">
+              <v:shape w14:anchorId="17DECF4A" id="Google Shape;780;p37" o:spid="_x0000_s1058" type="#_x0000_t202" style="position:absolute;left:0;text-align:left;margin-left:254.7pt;margin-top:11.2pt;width:166.8pt;height:56.35pt;rotation:-1384922fd;z-index:251865088;visibility:visible;mso-wrap-style:square;mso-wrap-distance-left:9pt;mso-wrap-distance-top:0;mso-wrap-distance-right:9pt;mso-wrap-distance-bottom:0;mso-position-horizontal:absolute;mso-position-horizontal-relative:text;mso-position-vertical:absolute;mso-position-vertical-relative:text;v-text-anchor:top" o:gfxdata="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" filled="f" stroked="f">
                 <v:textbox inset="2.53958mm,2.53958mm,2.53958mm,2.53958mm">
                   <w:txbxContent>
                     <w:p>
@@ -12423,7 +12881,7 @@
           </mc:Choice>
           <mc:Fallback>
             <w:pict>
-              <v:shape w14:anchorId="55D9CD54" id="Google Shape;781;p37" o:spid="_x0000_s1059" type="#_x0000_t202" style="position:absolute;left:0;text-align:left;margin-left:-6.1pt;margin-top:3.45pt;width:95.4pt;height:34.45pt;rotation:-1859fd;z-index:251850752;visibility:visible;mso-wrap-style:square;mso-height-percent:0;mso-wrap-distance-left:9pt;mso-wrap-distance-top:0;mso-wrap-distance-right:9pt;mso-wrap-distance-bottom:0;mso-position-horizontal:absolute;mso-position-horizontal-relative:text;mso-position-vertical:absolute;mso-position-vertical-relative:text;mso-height-percent:0;mso-height-relative:margin;v-text-anchor:top" o:gfxdata="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" filled="f" stroked="f">
+              <v:shape w14:anchorId="55D9CD54" id="Google Shape;781;p37" o:spid="_x0000_s1059" type="#_x0000_t202" style="position:absolute;left:0;text-align:left;margin-left:-6.1pt;margin-top:3.45pt;width:95.4pt;height:34.45pt;rotation:-1859fd;z-index:251850752;visibility:visible;mso-wrap-style:square;mso-height-percent:0;mso-wrap-distance-left:9pt;mso-wrap-distance-top:0;mso-wrap-distance-right:9pt;mso-wrap-distance-bottom:0;mso-position-horizontal:absolute;mso-position-horizontal-relative:text;mso-position-vertical:absolute;mso-position-vertical-relative:text;mso-height-percent:0;mso-height-relative:margin;v-text-anchor:top" o:gfxdata="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" filled="f" stroked="f">
                 <v:textbox inset="2.53958mm,2.53958mm,2.53958mm,2.53958mm">
                   <w:txbxContent>
                     <w:p>
@@ -12563,7 +13021,7 @@
           </mc:Choice>
           <mc:Fallback>
             <w:pict>
-              <v:roundrect w14:anchorId="57837769" id="Rectangle: Rounded Corners 250" o:spid="_x0000_s1060" style="position:absolute;left:0;text-align:left;margin-left:117.5pt;margin-top:8.45pt;width:100.5pt;height:38.6pt;z-index:251838464;visibility:visible;mso-wrap-style:square;mso-width-percent:0;mso-height-percent:0;mso-wrap-distance-left:9pt;mso-wrap-distance-top:0;mso-wrap-distance-right:9pt;mso-wrap-distance-bottom:0;mso-position-horizontal:absolute;mso-position-horizontal-relative:margin;mso-position-vertical:absolute;mso-position-vertical-relative:text;mso-width-percent:0;mso-height-percent:0;mso-width-relative:margin;mso-height-relative:margin;v-text-anchor:middle" arcsize="10923f" o:gfxdata="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" fillcolor="yellow" strokecolor="#4f81bd [3204]" strokeweight="2pt">
+              <v:roundrect w14:anchorId="57837769" id="Rectangle: Rounded Corners 250" o:spid="_x0000_s1060" style="position:absolute;left:0;text-align:left;margin-left:117.5pt;margin-top:8.45pt;width:100.5pt;height:38.6pt;z-index:251838464;visibility:visible;mso-wrap-style:square;mso-width-percent:0;mso-height-percent:0;mso-wrap-distance-left:9pt;mso-wrap-distance-top:0;mso-wrap-distance-right:9pt;mso-wrap-distance-bottom:0;mso-position-horizontal:absolute;mso-position-horizontal-relative:margin;mso-position-vertical:absolute;mso-position-vertical-relative:text;mso-width-percent:0;mso-height-percent:0;mso-width-relative:margin;mso-height-relative:margin;v-text-anchor:middle" arcsize="10923f" o:gfxdata="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" fillcolor="yellow" strokecolor="#4f81bd [3204]" strokeweight="2pt">
                 <v:textbox>
                   <w:txbxContent>
                     <w:p>
@@ -12691,7 +13149,7 @@
           </mc:Choice>
           <mc:Fallback>
             <w:pict>
-              <v:shape w14:anchorId="1372DE2C" id="Google Shape;783;p37" o:spid="_x0000_s1061" type="#_x0000_t202" style="position:absolute;left:0;text-align:left;margin-left:187pt;margin-top:13.2pt;width:44.35pt;height:25.05pt;z-index:251867136;visibility:visible;mso-wrap-style:square;mso-width-percent:0;mso-height-percent:0;mso-wrap-distance-left:9pt;mso-wrap-distance-top:0;mso-wrap-distance-right:9pt;mso-wrap-distance-bottom:0;mso-position-horizontal:absolute;mso-position-horizontal-relative:text;mso-position-vertical:absolute;mso-position-vertical-relative:text;mso-width-percent:0;mso-height-percent:0;mso-width-relative:margin;mso-height-relative:margin;v-text-anchor:top" o:gfxdata="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" filled="f" stroked="f">
+              <v:shape w14:anchorId="1372DE2C" id="Google Shape;783;p37" o:spid="_x0000_s1061" type="#_x0000_t202" style="position:absolute;left:0;text-align:left;margin-left:187pt;margin-top:13.2pt;width:44.35pt;height:25.05pt;z-index:251867136;visibility:visible;mso-wrap-style:square;mso-width-percent:0;mso-height-percent:0;mso-wrap-distance-left:9pt;mso-wrap-distance-top:0;mso-wrap-distance-right:9pt;mso-wrap-distance-bottom:0;mso-position-horizontal:absolute;mso-position-horizontal-relative:text;mso-position-vertical:absolute;mso-position-vertical-relative:text;mso-width-percent:0;mso-height-percent:0;mso-width-relative:margin;mso-height-relative:margin;v-text-anchor:top" o:gfxdata="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" filled="f" stroked="f">
                 <v:textbox inset="2.53958mm,2.53958mm,2.53958mm,2.53958mm">
                   <w:txbxContent>
                     <w:p>
@@ -13087,7 +13545,7 @@
           </mc:Choice>
           <mc:Fallback>
             <w:pict>
-              <v:shape w14:anchorId="5FC36A55" id="_x0000_s1062" type="#_x0000_t202" style="position:absolute;left:0;text-align:left;margin-left:185.25pt;margin-top:.45pt;width:134.55pt;height:57.65pt;z-index:251856896;visibility:visible;mso-wrap-style:square;mso-width-percent:0;mso-wrap-distance-left:9pt;mso-wrap-distance-top:0;mso-wrap-distance-right:9pt;mso-wrap-distance-bottom:0;mso-position-horizontal:absolute;mso-position-horizontal-relative:margin;mso-position-vertical:absolute;mso-position-vertical-relative:text;mso-width-percent:0;mso-width-relative:margin;v-text-anchor:top" o:gfxdata="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" filled="f" stroked="f">
+              <v:shape w14:anchorId="5FC36A55" id="_x0000_s1062" type="#_x0000_t202" style="position:absolute;left:0;text-align:left;margin-left:185.25pt;margin-top:.45pt;width:134.55pt;height:57.65pt;z-index:251856896;visibility:visible;mso-wrap-style:square;mso-width-percent:0;mso-wrap-distance-left:9pt;mso-wrap-distance-top:0;mso-wrap-distance-right:9pt;mso-wrap-distance-bottom:0;mso-position-horizontal:absolute;mso-position-horizontal-relative:margin;mso-position-vertical:absolute;mso-position-vertical-relative:text;mso-width-percent:0;mso-width-relative:margin;v-text-anchor:top" o:gfxdata="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" filled="f" stroked="f">
                 <v:textbox inset="2.53958mm,2.53958mm,2.53958mm,2.53958mm">
                   <w:txbxContent>
                     <w:p>
@@ -13425,7 +13883,7 @@
           </mc:Choice>
           <mc:Fallback>
             <w:pict>
-              <v:roundrect w14:anchorId="5D9E68E5" id="Rectangle: Rounded Corners 251" o:spid="_x0000_s1063" style="position:absolute;left:0;text-align:left;margin-left:354.7pt;margin-top:3.65pt;width:157pt;height:26.05pt;z-index:251840512;visibility:visible;mso-wrap-style:square;mso-width-percent:0;mso-height-percent:0;mso-wrap-distance-left:9pt;mso-wrap-distance-top:0;mso-wrap-distance-right:9pt;mso-wrap-distance-bottom:0;mso-position-horizontal:absolute;mso-position-horizontal-relative:margin;mso-position-vertical:absolute;mso-position-vertical-relative:text;mso-width-percent:0;mso-height-percent:0;mso-width-relative:margin;mso-height-relative:margin;v-text-anchor:middle" arcsize="10923f" o:gfxdata="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" fillcolor="yellow" strokecolor="#4f81bd [3204]" strokeweight="2pt">
+              <v:roundrect w14:anchorId="5D9E68E5" id="Rectangle: Rounded Corners 251" o:spid="_x0000_s1063" style="position:absolute;left:0;text-align:left;margin-left:354.7pt;margin-top:3.65pt;width:157pt;height:26.05pt;z-index:251840512;visibility:visible;mso-wrap-style:square;mso-width-percent:0;mso-height-percent:0;mso-wrap-distance-left:9pt;mso-wrap-distance-top:0;mso-wrap-distance-right:9pt;mso-wrap-distance-bottom:0;mso-position-horizontal:absolute;mso-position-horizontal-relative:margin;mso-position-vertical:absolute;mso-position-vertical-relative:text;mso-width-percent:0;mso-height-percent:0;mso-width-relative:margin;mso-height-relative:margin;v-text-anchor:middle" arcsize="10923f" o:gfxdata="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" fillcolor="yellow" strokecolor="#4f81bd [3204]" strokeweight="2pt">
                 <v:textbox>
                   <w:txbxContent>
                     <w:p>
@@ -13546,37 +14004,14 @@
           <w:u w:val="single"/>
         </w:rPr>
       </w:pPr>
-    </w:p>
-    <w:p>
-      <w:pPr>
-        <w:spacing w:line="360" w:lineRule="auto"/>
-        <w:jc w:val="both"/>
+      <w:r>
         <w:rPr>
           <w:rFonts w:eastAsia="Calibri"/>
           <w:b/>
           <w:bCs/>
           <w:u w:val="single"/>
         </w:rPr>
-      </w:pPr>
-    </w:p>
-    <w:p>
-      <w:pPr>
-        <w:spacing w:line="360" w:lineRule="auto"/>
-        <w:jc w:val="both"/>
-        <w:rPr>
-          <w:rFonts w:eastAsia="Calibri"/>
-          <w:b/>
-          <w:bCs/>
-          <w:u w:val="single"/>
-        </w:rPr>
-      </w:pPr>
-      <w:r>
-        <w:rPr>
-          <w:rFonts w:eastAsia="Calibri"/>
-          <w:b/>
-          <w:bCs/>
-          <w:u w:val="single"/>
-        </w:rPr>
+        <w:lastRenderedPageBreak/>
         <w:t>Detailed Steps for this scenario:</w:t>
       </w:r>
     </w:p>
@@ -13717,61 +14152,73 @@
         <w:rPr>
           <w:rFonts w:eastAsia="Calibri"/>
         </w:rPr>
+        <w:t>Upon selection of</w:t>
+      </w:r>
+      <w:r>
+        <w:rPr>
+          <w:rFonts w:eastAsia="Calibri"/>
+        </w:rPr>
+        <w:t xml:space="preserve"> email</w:t>
+      </w:r>
+      <w:r>
+        <w:rPr>
+          <w:rFonts w:eastAsia="Calibri"/>
+        </w:rPr>
+        <w:t xml:space="preserve"> recipients, t</w:t>
+      </w:r>
+      <w:r>
+        <w:rPr>
+          <w:rFonts w:eastAsia="Calibri"/>
+        </w:rPr>
+        <w:t>he user craft</w:t>
+      </w:r>
+      <w:r>
+        <w:rPr>
+          <w:rFonts w:eastAsia="Calibri"/>
+        </w:rPr>
+        <w:t>s the</w:t>
+      </w:r>
+      <w:r>
+        <w:rPr>
+          <w:rFonts w:eastAsia="Calibri"/>
+        </w:rPr>
+        <w:t xml:space="preserve"> email </w:t>
+      </w:r>
+      <w:r>
+        <w:rPr>
+          <w:rFonts w:eastAsia="Calibri"/>
+        </w:rPr>
+        <w:t xml:space="preserve">subject and message </w:t>
+      </w:r>
+      <w:r>
+        <w:rPr>
+          <w:rFonts w:eastAsia="Calibri"/>
+        </w:rPr>
+        <w:t xml:space="preserve">and sends it out, triggering the UI to invoke the emailing microservice via HTTP </w:t>
+      </w:r>
+      <w:r>
+        <w:rPr>
+          <w:rFonts w:eastAsia="Calibri"/>
+        </w:rPr>
+        <w:t>GET</w:t>
+      </w:r>
+      <w:r>
+        <w:rPr>
+          <w:rFonts w:eastAsia="Calibri"/>
+        </w:rPr>
         <w:t xml:space="preserve"> </w:t>
       </w:r>
       <w:r>
         <w:rPr>
           <w:rFonts w:eastAsia="Calibri"/>
         </w:rPr>
-        <w:t>Upon selection of recipients, t</w:t>
-      </w:r>
-      <w:r>
-        <w:rPr>
-          <w:rFonts w:eastAsia="Calibri"/>
-        </w:rPr>
-        <w:t>he user craft</w:t>
-      </w:r>
-      <w:r>
-        <w:rPr>
-          <w:rFonts w:eastAsia="Calibri"/>
-        </w:rPr>
-        <w:t>s the</w:t>
-      </w:r>
-      <w:r>
-        <w:rPr>
-          <w:rFonts w:eastAsia="Calibri"/>
-        </w:rPr>
-        <w:t xml:space="preserve"> email </w:t>
-      </w:r>
-      <w:r>
-        <w:rPr>
-          <w:rFonts w:eastAsia="Calibri"/>
-        </w:rPr>
-        <w:t xml:space="preserve">and sends it out, triggering the UI to invoke the emailing microservice via HTTP </w:t>
-      </w:r>
-      <w:r>
-        <w:rPr>
-          <w:rFonts w:eastAsia="Calibri"/>
-        </w:rPr>
-        <w:t>GET</w:t>
-      </w:r>
-      <w:r>
-        <w:rPr>
-          <w:rFonts w:eastAsia="Calibri"/>
-        </w:rPr>
-        <w:t xml:space="preserve"> </w:t>
-      </w:r>
-      <w:r>
-        <w:rPr>
-          <w:rFonts w:eastAsia="Calibri"/>
-        </w:rPr>
         <w:t>to send the email message</w:t>
       </w:r>
       <w:r>
         <w:rPr>
           <w:rFonts w:eastAsia="Calibri"/>
         </w:rPr>
-        <w:t>s to each recipient.</w:t>
+        <w:t xml:space="preserve"> to each recipient.</w:t>
       </w:r>
     </w:p>
     <w:p>
@@ -13901,19 +14348,31 @@
         <w:rPr>
           <w:rFonts w:eastAsia="Calibri"/>
         </w:rPr>
-        <w:t xml:space="preserve"> each email.</w:t>
-      </w:r>
-      <w:r>
-        <w:rPr>
-          <w:rFonts w:eastAsia="Calibri"/>
-        </w:rPr>
         <w:t xml:space="preserve"> </w:t>
       </w:r>
       <w:r>
         <w:rPr>
           <w:rFonts w:eastAsia="Calibri"/>
         </w:rPr>
-        <w:t xml:space="preserve">Each email message is </w:t>
+        <w:t>the email they’ll receive</w:t>
+      </w:r>
+      <w:r>
+        <w:rPr>
+          <w:rFonts w:eastAsia="Calibri"/>
+        </w:rPr>
+        <w:t>.</w:t>
+      </w:r>
+      <w:r>
+        <w:rPr>
+          <w:rFonts w:eastAsia="Calibri"/>
+        </w:rPr>
+        <w:t xml:space="preserve"> For each recipient, an</w:t>
+      </w:r>
+      <w:r>
+        <w:rPr>
+          <w:rFonts w:eastAsia="Calibri"/>
+        </w:rPr>
+        <w:t xml:space="preserve"> email message is </w:t>
       </w:r>
       <w:r>
         <w:rPr>
@@ -13931,7 +14390,37 @@
         <w:rPr>
           <w:rFonts w:eastAsia="Calibri"/>
         </w:rPr>
-        <w:t xml:space="preserve"> with the same routing key. </w:t>
+        <w:t xml:space="preserve"> with the routing key</w:t>
+      </w:r>
+      <w:r>
+        <w:rPr>
+          <w:rFonts w:eastAsia="Calibri"/>
+        </w:rPr>
+        <w:t xml:space="preserve"> “</w:t>
+      </w:r>
+      <w:proofErr w:type="spellStart"/>
+      <w:r>
+        <w:rPr>
+          <w:color w:val="000000"/>
+          <w:sz w:val="20"/>
+          <w:szCs w:val="20"/>
+        </w:rPr>
+        <w:t>gmail.email</w:t>
+      </w:r>
+      <w:proofErr w:type="spellEnd"/>
+      <w:r>
+        <w:rPr>
+          <w:color w:val="000000"/>
+          <w:sz w:val="20"/>
+          <w:szCs w:val="20"/>
+        </w:rPr>
+        <w:t>”</w:t>
+      </w:r>
+      <w:r>
+        <w:rPr>
+          <w:rFonts w:eastAsia="Calibri"/>
+        </w:rPr>
+        <w:t xml:space="preserve">. </w:t>
       </w:r>
     </w:p>
     <w:p>
@@ -13951,7 +14440,43 @@
         <w:rPr>
           <w:rFonts w:eastAsia="Calibri"/>
         </w:rPr>
-        <w:t xml:space="preserve">The routing key reaches 1 queue and multiple instances of </w:t>
+        <w:t xml:space="preserve">The </w:t>
+      </w:r>
+      <w:r>
+        <w:rPr>
+          <w:rFonts w:eastAsia="Calibri"/>
+        </w:rPr>
+        <w:t>messages</w:t>
+      </w:r>
+      <w:r>
+        <w:rPr>
+          <w:rFonts w:eastAsia="Calibri"/>
+        </w:rPr>
+        <w:t xml:space="preserve"> reach </w:t>
+      </w:r>
+      <w:r>
+        <w:rPr>
+          <w:rFonts w:eastAsia="Calibri"/>
+        </w:rPr>
+        <w:t>one</w:t>
+      </w:r>
+      <w:r>
+        <w:rPr>
+          <w:rFonts w:eastAsia="Calibri"/>
+        </w:rPr>
+        <w:t xml:space="preserve"> queue</w:t>
+      </w:r>
+      <w:r>
+        <w:rPr>
+          <w:rFonts w:eastAsia="Calibri"/>
+        </w:rPr>
+        <w:t xml:space="preserve"> with</w:t>
+      </w:r>
+      <w:r>
+        <w:rPr>
+          <w:rFonts w:eastAsia="Calibri"/>
+        </w:rPr>
+        <w:t xml:space="preserve"> multiple instances of </w:t>
       </w:r>
       <w:proofErr w:type="spellStart"/>
       <w:r>
@@ -13965,7 +14490,19 @@
         <w:rPr>
           <w:rFonts w:eastAsia="Calibri"/>
         </w:rPr>
-        <w:t xml:space="preserve"> microservice listen to this queue for load balancing. </w:t>
+        <w:t xml:space="preserve"> microservice listen</w:t>
+      </w:r>
+      <w:r>
+        <w:rPr>
+          <w:rFonts w:eastAsia="Calibri"/>
+        </w:rPr>
+        <w:t>ing</w:t>
+      </w:r>
+      <w:r>
+        <w:rPr>
+          <w:rFonts w:eastAsia="Calibri"/>
+        </w:rPr>
+        <w:t xml:space="preserve"> to this. </w:t>
       </w:r>
       <w:r>
         <w:rPr>
@@ -14003,7 +14540,19 @@
         <w:rPr>
           <w:rFonts w:eastAsia="Calibri"/>
         </w:rPr>
-        <w:t xml:space="preserve"> email to the recipient. </w:t>
+        <w:t xml:space="preserve"> email </w:t>
+      </w:r>
+      <w:r>
+        <w:rPr>
+          <w:rFonts w:eastAsia="Calibri"/>
+        </w:rPr>
+        <w:t>its</w:t>
+      </w:r>
+      <w:r>
+        <w:rPr>
+          <w:rFonts w:eastAsia="Calibri"/>
+        </w:rPr>
+        <w:t xml:space="preserve"> recipient. </w:t>
       </w:r>
     </w:p>
     <w:p>
@@ -14055,7 +14604,7 @@
           <w:szCs w:val="24"/>
         </w:rPr>
       </w:pPr>
-      <w:bookmarkStart w:id="34" w:name="_Toc36993810"/>
+      <w:bookmarkStart w:id="33" w:name="_Toc36993810"/>
       <w:r>
         <w:rPr>
           <w:rFonts w:eastAsia="Calibri"/>
@@ -14065,7 +14614,7 @@
         </w:rPr>
         <w:t>Microservice Used</w:t>
       </w:r>
-      <w:bookmarkEnd w:id="34"/>
+      <w:bookmarkEnd w:id="33"/>
     </w:p>
     <w:tbl>
       <w:tblPr>
@@ -14722,6 +15271,7 @@
               </w:rPr>
               <w:t>{</w:t>
             </w:r>
+            <w:proofErr w:type="spellStart"/>
             <w:r>
               <w:rPr>
                 <w:rFonts w:eastAsia="Tahoma"/>
@@ -14730,8 +15280,97 @@
                 <w:szCs w:val="20"/>
                 <w:lang w:val="en-SG"/>
               </w:rPr>
-              <w:t>emailcheck, emailname, emailsubject, emailmessage, uid</w:t>
-            </w:r>
+              <w:t>emailcheck</w:t>
+            </w:r>
+            <w:proofErr w:type="spellEnd"/>
+            <w:r>
+              <w:rPr>
+                <w:rFonts w:eastAsia="Tahoma"/>
+                <w:color w:val="000000"/>
+                <w:sz w:val="20"/>
+                <w:szCs w:val="20"/>
+                <w:lang w:val="en-SG"/>
+              </w:rPr>
+              <w:t xml:space="preserve">, </w:t>
+            </w:r>
+            <w:proofErr w:type="spellStart"/>
+            <w:r>
+              <w:rPr>
+                <w:rFonts w:eastAsia="Tahoma"/>
+                <w:color w:val="000000"/>
+                <w:sz w:val="20"/>
+                <w:szCs w:val="20"/>
+                <w:lang w:val="en-SG"/>
+              </w:rPr>
+              <w:t>emailname</w:t>
+            </w:r>
+            <w:proofErr w:type="spellEnd"/>
+            <w:r>
+              <w:rPr>
+                <w:rFonts w:eastAsia="Tahoma"/>
+                <w:color w:val="000000"/>
+                <w:sz w:val="20"/>
+                <w:szCs w:val="20"/>
+                <w:lang w:val="en-SG"/>
+              </w:rPr>
+              <w:t xml:space="preserve">, </w:t>
+            </w:r>
+            <w:proofErr w:type="spellStart"/>
+            <w:r>
+              <w:rPr>
+                <w:rFonts w:eastAsia="Tahoma"/>
+                <w:color w:val="000000"/>
+                <w:sz w:val="20"/>
+                <w:szCs w:val="20"/>
+                <w:lang w:val="en-SG"/>
+              </w:rPr>
+              <w:t>emailsubject</w:t>
+            </w:r>
+            <w:proofErr w:type="spellEnd"/>
+            <w:r>
+              <w:rPr>
+                <w:rFonts w:eastAsia="Tahoma"/>
+                <w:color w:val="000000"/>
+                <w:sz w:val="20"/>
+                <w:szCs w:val="20"/>
+                <w:lang w:val="en-SG"/>
+              </w:rPr>
+              <w:t xml:space="preserve">, </w:t>
+            </w:r>
+            <w:proofErr w:type="spellStart"/>
+            <w:r>
+              <w:rPr>
+                <w:rFonts w:eastAsia="Tahoma"/>
+                <w:color w:val="000000"/>
+                <w:sz w:val="20"/>
+                <w:szCs w:val="20"/>
+                <w:lang w:val="en-SG"/>
+              </w:rPr>
+              <w:t>emailmessage</w:t>
+            </w:r>
+            <w:proofErr w:type="spellEnd"/>
+            <w:r>
+              <w:rPr>
+                <w:rFonts w:eastAsia="Tahoma"/>
+                <w:color w:val="000000"/>
+                <w:sz w:val="20"/>
+                <w:szCs w:val="20"/>
+                <w:lang w:val="en-SG"/>
+              </w:rPr>
+              <w:t xml:space="preserve">, </w:t>
+            </w:r>
+            <w:proofErr w:type="spellStart"/>
+            <w:r>
+              <w:rPr>
+                <w:rFonts w:eastAsia="Tahoma"/>
+                <w:color w:val="000000"/>
+                <w:sz w:val="20"/>
+                <w:szCs w:val="20"/>
+                <w:lang w:val="en-SG"/>
+              </w:rPr>
+              <w:t>uid</w:t>
+            </w:r>
+            <w:proofErr w:type="spellEnd"/>
             <w:r>
               <w:rPr>
                 <w:rFonts w:eastAsia="Tahoma"/>
@@ -14898,7 +15537,7 @@
                 <w:sz w:val="20"/>
                 <w:szCs w:val="20"/>
               </w:rPr>
-              <w:t>G</w:t>
+              <w:t xml:space="preserve">get the user email and password </w:t>
             </w:r>
             <w:r>
               <w:rPr>
@@ -14906,32 +15545,18 @@
                 <w:sz w:val="20"/>
                 <w:szCs w:val="20"/>
               </w:rPr>
-              <w:t>et</w:t>
-            </w:r>
+              <w:t xml:space="preserve">with matching </w:t>
+            </w:r>
+            <w:proofErr w:type="spellStart"/>
             <w:r>
               <w:rPr>
                 <w:rFonts w:eastAsia="Calibri"/>
                 <w:sz w:val="20"/>
                 <w:szCs w:val="20"/>
               </w:rPr>
-              <w:t>s</w:t>
-            </w:r>
-            <w:r>
-              <w:rPr>
-                <w:rFonts w:eastAsia="Calibri"/>
-                <w:sz w:val="20"/>
-                <w:szCs w:val="20"/>
-              </w:rPr>
-              <w:t xml:space="preserve"> the user email and password </w:t>
-            </w:r>
-            <w:r>
-              <w:rPr>
-                <w:rFonts w:eastAsia="Calibri"/>
-                <w:sz w:val="20"/>
-                <w:szCs w:val="20"/>
-              </w:rPr>
-              <w:t>with matching uid</w:t>
-            </w:r>
+              <w:t>uid</w:t>
+            </w:r>
+            <w:proofErr w:type="spellEnd"/>
           </w:p>
         </w:tc>
         <w:tc>
@@ -14955,7 +15580,27 @@
                 <w:sz w:val="20"/>
                 <w:szCs w:val="20"/>
               </w:rPr>
-              <w:t>{uid}</w:t>
+              <w:t>{</w:t>
+            </w:r>
+            <w:proofErr w:type="spellStart"/>
+            <w:r>
+              <w:rPr>
+                <w:rFonts w:eastAsia="Tahoma"/>
+                <w:color w:val="000000"/>
+                <w:sz w:val="20"/>
+                <w:szCs w:val="20"/>
+              </w:rPr>
+              <w:t>uid</w:t>
+            </w:r>
+            <w:proofErr w:type="spellEnd"/>
+            <w:r>
+              <w:rPr>
+                <w:rFonts w:eastAsia="Tahoma"/>
+                <w:color w:val="000000"/>
+                <w:sz w:val="20"/>
+                <w:szCs w:val="20"/>
+              </w:rPr>
+              <w:t>}</w:t>
             </w:r>
           </w:p>
         </w:tc>
@@ -15131,6 +15776,7 @@
           <w:p>
             <w:pPr>
               <w:spacing w:line="360" w:lineRule="auto"/>
+              <w:jc w:val="both"/>
               <w:rPr>
                 <w:rFonts w:eastAsia="Tahoma"/>
                 <w:color w:val="000000"/>
@@ -15145,25 +15791,7 @@
                 <w:sz w:val="20"/>
                 <w:szCs w:val="20"/>
               </w:rPr>
-              <w:t>{Useremail, emailpassword, name,</w:t>
-            </w:r>
-            <w:r>
-              <w:rPr>
-                <w:rFonts w:eastAsia="Tahoma"/>
-                <w:color w:val="000000"/>
-                <w:sz w:val="20"/>
-                <w:szCs w:val="20"/>
-              </w:rPr>
-              <w:t xml:space="preserve"> </w:t>
-            </w:r>
-            <w:r>
-              <w:rPr>
-                <w:rFonts w:eastAsia="Tahoma"/>
-                <w:color w:val="000000"/>
-                <w:sz w:val="20"/>
-                <w:szCs w:val="20"/>
-              </w:rPr>
-              <w:t>email, email_message}</w:t>
+              <w:t>{Useremail, emailpassword, name,email, email_message}</w:t>
             </w:r>
           </w:p>
           <w:p>
@@ -15220,7 +15848,7 @@
           <w:u w:val="single"/>
         </w:rPr>
       </w:pPr>
-      <w:bookmarkStart w:id="35" w:name="_Toc36993811"/>
+      <w:bookmarkStart w:id="34" w:name="_Toc36993811"/>
       <w:r>
         <w:rPr>
           <w:rFonts w:eastAsia="Calibri"/>
@@ -15231,7 +15859,7 @@
         </w:rPr>
         <w:t xml:space="preserve">Beyond the Labs </w:t>
       </w:r>
-      <w:bookmarkEnd w:id="35"/>
+      <w:bookmarkEnd w:id="34"/>
     </w:p>
     <w:p>
       <w:r>
@@ -15247,9 +15875,47 @@
         <w:t>iple</w:t>
       </w:r>
       <w:r>
-        <w:t xml:space="preserve"> emails. Instead, the SMTP server is invoked when the user clicks “Send”.</w:t>
-      </w:r>
-      <w:bookmarkStart w:id="36" w:name="_Toc36993812"/>
+        <w:t xml:space="preserve"> emails. Instead, th</w:t>
+      </w:r>
+      <w:r>
+        <w:t>e user can send multiple emails with the same message and personalised salutations via a Gmail</w:t>
+      </w:r>
+      <w:r>
+        <w:t xml:space="preserve"> SMTP server</w:t>
+      </w:r>
+      <w:bookmarkStart w:id="35" w:name="_Toc36993812"/>
+      <w:r>
+        <w:t xml:space="preserve">. (As we are using </w:t>
+      </w:r>
+      <w:proofErr w:type="spellStart"/>
+      <w:r>
+        <w:t>gmail</w:t>
+      </w:r>
+      <w:proofErr w:type="spellEnd"/>
+      <w:r>
+        <w:t xml:space="preserve"> SMTP server, the sender’s email needs to be a </w:t>
+      </w:r>
+      <w:proofErr w:type="spellStart"/>
+      <w:r>
+        <w:t>gmail</w:t>
+      </w:r>
+      <w:proofErr w:type="spellEnd"/>
+      <w:r>
+        <w:t xml:space="preserve"> address. For non-</w:t>
+      </w:r>
+      <w:proofErr w:type="spellStart"/>
+      <w:r>
+        <w:t>gmail</w:t>
+      </w:r>
+      <w:proofErr w:type="spellEnd"/>
+      <w:r>
+        <w:t xml:space="preserve"> recipients, please check your junk mail</w:t>
+      </w:r>
+      <w:bookmarkStart w:id="36" w:name="_GoBack"/>
+      <w:bookmarkEnd w:id="36"/>
+      <w:r>
+        <w:t>)</w:t>
+      </w:r>
     </w:p>
     <w:p>
       <w:r>
@@ -15275,6 +15941,9 @@
     <w:p/>
     <w:p/>
     <w:p/>
+    <w:p/>
+    <w:p/>
+    <w:p/>
     <w:p>
       <w:pPr>
         <w:pStyle w:val="Heading2"/>
@@ -15328,7 +15997,7 @@
         </w:rPr>
         <w:t>finds jobs using job scraper</w:t>
       </w:r>
-      <w:bookmarkEnd w:id="36"/>
+      <w:bookmarkEnd w:id="35"/>
     </w:p>
     <w:p/>
     <w:p>
@@ -15430,7 +16099,7 @@
           </mc:Choice>
           <mc:Fallback>
             <w:pict>
-              <v:roundrect w14:anchorId="54329B41" id="Rectangle: Rounded Corners 242" o:spid="_x0000_s1064" style="position:absolute;left:0;text-align:left;margin-left:346.1pt;margin-top:7.4pt;width:100.5pt;height:28.7pt;z-index:251807744;visibility:visible;mso-wrap-style:square;mso-height-percent:0;mso-wrap-distance-left:9pt;mso-wrap-distance-top:0;mso-wrap-distance-right:9pt;mso-wrap-distance-bottom:0;mso-position-horizontal:absolute;mso-position-horizontal-relative:margin;mso-position-vertical:absolute;mso-position-vertical-relative:text;mso-height-percent:0;mso-height-relative:margin;v-text-anchor:middle" arcsize="10923f" o:gfxdata="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" fillcolor="white [3201]" strokecolor="#4f81bd [3204]" strokeweight="2pt">
+              <v:roundrect w14:anchorId="54329B41" id="Rectangle: Rounded Corners 242" o:spid="_x0000_s1064" style="position:absolute;left:0;text-align:left;margin-left:346.1pt;margin-top:7.4pt;width:100.5pt;height:28.7pt;z-index:251807744;visibility:visible;mso-wrap-style:square;mso-height-percent:0;mso-wrap-distance-left:9pt;mso-wrap-distance-top:0;mso-wrap-distance-right:9pt;mso-wrap-distance-bottom:0;mso-position-horizontal:absolute;mso-position-horizontal-relative:margin;mso-position-vertical:absolute;mso-position-vertical-relative:text;mso-height-percent:0;mso-height-relative:margin;v-text-anchor:middle" arcsize="10923f" o:gfxdata="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" fillcolor="white [3201]" strokecolor="#4f81bd [3204]" strokeweight="2pt">
                 <v:textbox>
                   <w:txbxContent>
                     <w:p>
@@ -15548,7 +16217,7 @@
           </mc:Choice>
           <mc:Fallback>
             <w:pict>
-              <v:shape w14:anchorId="760B372C" id="Google Shape;835;p39" o:spid="_x0000_s1065" type="#_x0000_t202" style="position:absolute;left:0;text-align:left;margin-left:260.7pt;margin-top:2.85pt;width:80.85pt;height:61.9pt;z-index:251824128;visibility:visible;mso-wrap-style:square;mso-width-percent:0;mso-wrap-distance-left:9pt;mso-wrap-distance-top:0;mso-wrap-distance-right:9pt;mso-wrap-distance-bottom:0;mso-position-horizontal:absolute;mso-position-horizontal-relative:text;mso-position-vertical:absolute;mso-position-vertical-relative:text;mso-width-percent:0;mso-width-relative:margin;v-text-anchor:top" o:gfxdata="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" filled="f" stroked="f">
+              <v:shape w14:anchorId="760B372C" id="Google Shape;835;p39" o:spid="_x0000_s1065" type="#_x0000_t202" style="position:absolute;left:0;text-align:left;margin-left:260.7pt;margin-top:2.85pt;width:80.85pt;height:61.9pt;z-index:251824128;visibility:visible;mso-wrap-style:square;mso-width-percent:0;mso-wrap-distance-left:9pt;mso-wrap-distance-top:0;mso-wrap-distance-right:9pt;mso-wrap-distance-bottom:0;mso-position-horizontal:absolute;mso-position-horizontal-relative:text;mso-position-vertical:absolute;mso-position-vertical-relative:text;mso-width-percent:0;mso-width-relative:margin;v-text-anchor:top" o:gfxdata="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" filled="f" stroked="f">
                 <v:textbox inset="2.53958mm,2.53958mm,2.53958mm,2.53958mm">
                   <w:txbxContent>
                     <w:p>
@@ -15686,7 +16355,7 @@
           </mc:Choice>
           <mc:Fallback>
             <w:pict>
-              <v:shape w14:anchorId="7BD9A7D4" id="Google Shape;825;p39" o:spid="_x0000_s1066" type="#_x0000_t202" style="position:absolute;left:0;text-align:left;margin-left:106.4pt;margin-top:12.85pt;width:146.1pt;height:39.15pt;z-index:251815936;visibility:visible;mso-wrap-style:square;mso-width-percent:0;mso-height-percent:0;mso-wrap-distance-left:9pt;mso-wrap-distance-top:0;mso-wrap-distance-right:9pt;mso-wrap-distance-bottom:0;mso-position-horizontal:absolute;mso-position-horizontal-relative:margin;mso-position-vertical:absolute;mso-position-vertical-relative:text;mso-width-percent:0;mso-height-percent:0;mso-width-relative:margin;mso-height-relative:margin;v-text-anchor:top" o:gfxdata="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" filled="f" stroked="f">
+              <v:shape w14:anchorId="7BD9A7D4" id="Google Shape;825;p39" o:spid="_x0000_s1066" type="#_x0000_t202" style="position:absolute;left:0;text-align:left;margin-left:106.4pt;margin-top:12.85pt;width:146.1pt;height:39.15pt;z-index:251815936;visibility:visible;mso-wrap-style:square;mso-width-percent:0;mso-height-percent:0;mso-wrap-distance-left:9pt;mso-wrap-distance-top:0;mso-wrap-distance-right:9pt;mso-wrap-distance-bottom:0;mso-position-horizontal:absolute;mso-position-horizontal-relative:margin;mso-position-vertical:absolute;mso-position-vertical-relative:text;mso-width-percent:0;mso-height-percent:0;mso-width-relative:margin;mso-height-relative:margin;v-text-anchor:top" o:gfxdata="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" filled="f" stroked="f">
                 <v:textbox inset="2.53958mm,2.53958mm,2.53958mm,2.53958mm">
                   <w:txbxContent>
                     <w:p>
@@ -15817,7 +16486,7 @@
           </mc:Choice>
           <mc:Fallback>
             <w:pict>
-              <v:roundrect w14:anchorId="12B90A3D" id="Rectangle: Rounded Corners 230" o:spid="_x0000_s1067" style="position:absolute;left:0;text-align:left;margin-left:9.6pt;margin-top:9.5pt;width:100.5pt;height:24pt;z-index:251795456;visibility:visible;mso-wrap-style:square;mso-height-percent:0;mso-wrap-distance-left:9pt;mso-wrap-distance-top:0;mso-wrap-distance-right:9pt;mso-wrap-distance-bottom:0;mso-position-horizontal:absolute;mso-position-horizontal-relative:margin;mso-position-vertical:absolute;mso-position-vertical-relative:text;mso-height-percent:0;mso-height-relative:margin;v-text-anchor:middle" arcsize="10923f" o:gfxdata="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" fillcolor="white [3201]" strokecolor="#4f81bd [3204]" strokeweight="2pt">
+              <v:roundrect w14:anchorId="12B90A3D" id="Rectangle: Rounded Corners 230" o:spid="_x0000_s1067" style="position:absolute;left:0;text-align:left;margin-left:9.6pt;margin-top:9.5pt;width:100.5pt;height:24pt;z-index:251795456;visibility:visible;mso-wrap-style:square;mso-height-percent:0;mso-wrap-distance-left:9pt;mso-wrap-distance-top:0;mso-wrap-distance-right:9pt;mso-wrap-distance-bottom:0;mso-position-horizontal:absolute;mso-position-horizontal-relative:margin;mso-position-vertical:absolute;mso-position-vertical-relative:text;mso-height-percent:0;mso-height-relative:margin;v-text-anchor:middle" arcsize="10923f" o:gfxdata="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" fillcolor="white [3201]" strokecolor="#4f81bd [3204]" strokeweight="2pt">
                 <v:textbox>
                   <w:txbxContent>
                     <w:p>
@@ -15865,15 +16534,15 @@
         <mc:AlternateContent>
           <mc:Choice Requires="wps">
             <w:drawing>
-              <wp:anchor distT="0" distB="0" distL="114300" distR="114300" simplePos="0" relativeHeight="251870208" behindDoc="0" locked="0" layoutInCell="1" allowOverlap="1" wp14:anchorId="78E6D90A" wp14:editId="70171963">
+              <wp:anchor distT="0" distB="0" distL="114300" distR="114300" simplePos="0" relativeHeight="251870208" behindDoc="0" locked="0" layoutInCell="1" allowOverlap="1" wp14:anchorId="78E6D90A" wp14:editId="539A9901">
                 <wp:simplePos x="0" y="0"/>
                 <wp:positionH relativeFrom="column">
-                  <wp:posOffset>706120</wp:posOffset>
+                  <wp:posOffset>706806</wp:posOffset>
                 </wp:positionH>
                 <wp:positionV relativeFrom="paragraph">
-                  <wp:posOffset>49530</wp:posOffset>
+                  <wp:posOffset>48106</wp:posOffset>
                 </wp:positionV>
-                <wp:extent cx="734695" cy="393700"/>
+                <wp:extent cx="734695" cy="301710"/>
                 <wp:effectExtent l="0" t="0" r="0" b="0"/>
                 <wp:wrapNone/>
                 <wp:docPr id="840" name="Google Shape;840;p39"/>
@@ -15885,7 +16554,7 @@
                       <wps:spPr>
                         <a:xfrm>
                           <a:off x="0" y="0"/>
-                          <a:ext cx="734695" cy="393700"/>
+                          <a:ext cx="734695" cy="301710"/>
                         </a:xfrm>
                         <a:prstGeom prst="rect">
                           <a:avLst/>
@@ -15930,7 +16599,7 @@
           </mc:Choice>
           <mc:Fallback>
             <w:pict>
-              <v:shape w14:anchorId="78E6D90A" id="Google Shape;840;p39" o:spid="_x0000_s1068" type="#_x0000_t202" style="position:absolute;left:0;text-align:left;margin-left:55.6pt;margin-top:3.9pt;width:57.85pt;height:31pt;z-index:251870208;visibility:visible;mso-wrap-style:square;mso-height-percent:0;mso-wrap-distance-left:9pt;mso-wrap-distance-top:0;mso-wrap-distance-right:9pt;mso-wrap-distance-bottom:0;mso-position-horizontal:absolute;mso-position-horizontal-relative:text;mso-position-vertical:absolute;mso-position-vertical-relative:text;mso-height-percent:0;mso-height-relative:margin;v-text-anchor:top" o:gfxdata="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" filled="f" stroked="f">
+              <v:shape w14:anchorId="78E6D90A" id="Google Shape;840;p39" o:spid="_x0000_s1068" type="#_x0000_t202" style="position:absolute;left:0;text-align:left;margin-left:55.65pt;margin-top:3.8pt;width:57.85pt;height:23.75pt;z-index:251870208;visibility:visible;mso-wrap-style:square;mso-height-percent:0;mso-wrap-distance-left:9pt;mso-wrap-distance-top:0;mso-wrap-distance-right:9pt;mso-wrap-distance-bottom:0;mso-position-horizontal:absolute;mso-position-horizontal-relative:text;mso-position-vertical:absolute;mso-position-vertical-relative:text;mso-height-percent:0;mso-height-relative:margin;v-text-anchor:top" o:gfxdata="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" filled="f" stroked="f">
                 <v:textbox inset="2.53958mm,2.53958mm,2.53958mm,2.53958mm">
                   <w:txbxContent>
                     <w:p>
@@ -16103,7 +16772,7 @@
           </mc:Choice>
           <mc:Fallback>
             <w:pict>
-              <v:shape w14:anchorId="4E6AE623" id="Straight Arrow Connector 231" o:spid="_x0000_s1026" type="#_x0000_t32" style="position:absolute;margin-left:286pt;margin-top:3.85pt;width:47.6pt;height:45.4pt;flip:y;z-index:251799552;visibility:visible;mso-wrap-style:square;mso-width-percent:0;mso-height-percent:0;mso-wrap-distance-left:9pt;mso-wrap-distance-top:0;mso-wrap-distance-right:9pt;mso-wrap-distance-bottom:0;mso-position-horizontal:absolute;mso-position-horizontal-relative:text;mso-position-vertical:absolute;mso-position-vertical-relative:text;mso-width-percent:0;mso-height-percent:0;mso-width-relative:margin;mso-height-relative:margin" o:gfxdata="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" strokecolor="#4f81bd [3204]" strokeweight="2pt">
+              <v:shape w14:anchorId="4E6AE623" id="Straight Arrow Connector 231" o:spid="_x0000_s1026" type="#_x0000_t32" style="position:absolute;margin-left:286pt;margin-top:3.85pt;width:47.6pt;height:45.4pt;flip:y;z-index:251799552;visibility:visible;mso-wrap-style:square;mso-width-percent:0;mso-height-percent:0;mso-wrap-distance-left:9pt;mso-wrap-distance-top:0;mso-wrap-distance-right:9pt;mso-wrap-distance-bottom:0;mso-position-horizontal:absolute;mso-position-horizontal-relative:text;mso-position-vertical:absolute;mso-position-vertical-relative:text;mso-width-percent:0;mso-height-percent:0;mso-width-relative:margin;mso-height-relative:margin" o:gfxdata="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" strokecolor="#4f81bd [3204]" strokeweight="2pt">
                 <v:stroke endarrow="block"/>
                 <v:shadow on="t" color="black" opacity="24903f" origin=",.5" offset="0,.55556mm"/>
               </v:shape>
@@ -16133,15 +16802,15 @@
         <mc:AlternateContent>
           <mc:Choice Requires="wps">
             <w:drawing>
-              <wp:anchor distT="0" distB="0" distL="114300" distR="114300" simplePos="0" relativeHeight="251822080" behindDoc="0" locked="0" layoutInCell="1" allowOverlap="1" wp14:anchorId="75F2040F" wp14:editId="1853C4C2">
+              <wp:anchor distT="0" distB="0" distL="114300" distR="114300" simplePos="0" relativeHeight="251822080" behindDoc="0" locked="0" layoutInCell="1" allowOverlap="1" wp14:anchorId="75F2040F" wp14:editId="78644236">
                 <wp:simplePos x="0" y="0"/>
                 <wp:positionH relativeFrom="column">
-                  <wp:posOffset>3061970</wp:posOffset>
+                  <wp:posOffset>3062828</wp:posOffset>
                 </wp:positionH>
                 <wp:positionV relativeFrom="paragraph">
-                  <wp:posOffset>21590</wp:posOffset>
+                  <wp:posOffset>19135</wp:posOffset>
                 </wp:positionV>
-                <wp:extent cx="734695" cy="444500"/>
+                <wp:extent cx="734695" cy="383385"/>
                 <wp:effectExtent l="0" t="0" r="0" b="0"/>
                 <wp:wrapNone/>
                 <wp:docPr id="246" name="Google Shape;840;p39"/>
@@ -16153,7 +16822,7 @@
                       <wps:spPr>
                         <a:xfrm>
                           <a:off x="0" y="0"/>
-                          <a:ext cx="734695" cy="444500"/>
+                          <a:ext cx="734695" cy="383385"/>
                         </a:xfrm>
                         <a:prstGeom prst="rect">
                           <a:avLst/>
@@ -16198,7 +16867,7 @@
           </mc:Choice>
           <mc:Fallback>
             <w:pict>
-              <v:shape w14:anchorId="75F2040F" id="_x0000_s1069" type="#_x0000_t202" style="position:absolute;left:0;text-align:left;margin-left:241.1pt;margin-top:1.7pt;width:57.85pt;height:35pt;z-index:251822080;visibility:visible;mso-wrap-style:square;mso-height-percent:0;mso-wrap-distance-left:9pt;mso-wrap-distance-top:0;mso-wrap-distance-right:9pt;mso-wrap-distance-bottom:0;mso-position-horizontal:absolute;mso-position-horizontal-relative:text;mso-position-vertical:absolute;mso-position-vertical-relative:text;mso-height-percent:0;mso-height-relative:margin;v-text-anchor:top" o:gfxdata="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" filled="f" stroked="f">
+              <v:shape w14:anchorId="75F2040F" id="_x0000_s1069" type="#_x0000_t202" style="position:absolute;left:0;text-align:left;margin-left:241.15pt;margin-top:1.5pt;width:57.85pt;height:30.2pt;z-index:251822080;visibility:visible;mso-wrap-style:square;mso-height-percent:0;mso-wrap-distance-left:9pt;mso-wrap-distance-top:0;mso-wrap-distance-right:9pt;mso-wrap-distance-bottom:0;mso-position-horizontal:absolute;mso-position-horizontal-relative:text;mso-position-vertical:absolute;mso-position-vertical-relative:text;mso-height-percent:0;mso-height-relative:margin;v-text-anchor:top" o:gfxdata="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" filled="f" stroked="f">
                 <v:textbox inset="2.53958mm,2.53958mm,2.53958mm,2.53958mm">
                   <w:txbxContent>
                     <w:p>
@@ -16395,7 +17064,7 @@
           </mc:Choice>
           <mc:Fallback>
             <w:pict>
-              <v:shape w14:anchorId="5DB483A0" id="Google Shape;837;p39" o:spid="_x0000_s1070" type="#_x0000_t202" style="position:absolute;left:0;text-align:left;margin-left:331.5pt;margin-top:1.25pt;width:129.4pt;height:48.25pt;z-index:251826176;visibility:visible;mso-wrap-style:square;mso-width-percent:0;mso-wrap-distance-left:9pt;mso-wrap-distance-top:0;mso-wrap-distance-right:9pt;mso-wrap-distance-bottom:0;mso-position-horizontal:absolute;mso-position-horizontal-relative:text;mso-position-vertical:absolute;mso-position-vertical-relative:text;mso-width-percent:0;mso-width-relative:margin;v-text-anchor:top" o:gfxdata="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" filled="f" stroked="f">
+              <v:shape w14:anchorId="5DB483A0" id="Google Shape;837;p39" o:spid="_x0000_s1070" type="#_x0000_t202" style="position:absolute;left:0;text-align:left;margin-left:331.5pt;margin-top:1.25pt;width:129.4pt;height:48.25pt;z-index:251826176;visibility:visible;mso-wrap-style:square;mso-width-percent:0;mso-wrap-distance-left:9pt;mso-wrap-distance-top:0;mso-wrap-distance-right:9pt;mso-wrap-distance-bottom:0;mso-position-horizontal:absolute;mso-position-horizontal-relative:text;mso-position-vertical:absolute;mso-position-vertical-relative:text;mso-width-percent:0;mso-width-relative:margin;v-text-anchor:top" o:gfxdata="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" filled="f" stroked="f">
                 <v:textbox inset="2.53958mm,2.53958mm,2.53958mm,2.53958mm">
                   <w:txbxContent>
                     <w:p>
@@ -16535,7 +17204,7 @@
           </mc:Choice>
           <mc:Fallback>
             <w:pict>
-              <v:shape w14:anchorId="5BC47BB9" id="Google Shape;826;p39" o:spid="_x0000_s1071" type="#_x0000_t202" style="position:absolute;left:0;text-align:left;margin-left:24pt;margin-top:16.9pt;width:91.85pt;height:35.5pt;z-index:251817984;visibility:visible;mso-wrap-style:square;mso-width-percent:0;mso-height-percent:0;mso-wrap-distance-left:9pt;mso-wrap-distance-top:0;mso-wrap-distance-right:9pt;mso-wrap-distance-bottom:0;mso-position-horizontal:absolute;mso-position-horizontal-relative:margin;mso-position-vertical:absolute;mso-position-vertical-relative:text;mso-width-percent:0;mso-height-percent:0;mso-width-relative:margin;mso-height-relative:margin;v-text-anchor:top" o:gfxdata="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" filled="f" stroked="f">
+              <v:shape w14:anchorId="5BC47BB9" id="Google Shape;826;p39" o:spid="_x0000_s1071" type="#_x0000_t202" style="position:absolute;left:0;text-align:left;margin-left:24pt;margin-top:16.9pt;width:91.85pt;height:35.5pt;z-index:251817984;visibility:visible;mso-wrap-style:square;mso-width-percent:0;mso-height-percent:0;mso-wrap-distance-left:9pt;mso-wrap-distance-top:0;mso-wrap-distance-right:9pt;mso-wrap-distance-bottom:0;mso-position-horizontal:absolute;mso-position-horizontal-relative:margin;mso-position-vertical:absolute;mso-position-vertical-relative:text;mso-width-percent:0;mso-height-percent:0;mso-width-relative:margin;mso-height-relative:margin;v-text-anchor:top" o:gfxdata="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" filled="f" stroked="f">
                 <v:textbox inset="2.53958mm,2.53958mm,2.53958mm,2.53958mm">
                   <w:txbxContent>
                     <w:p>
@@ -16690,15 +17359,15 @@
         <mc:AlternateContent>
           <mc:Choice Requires="wps">
             <w:drawing>
-              <wp:anchor distT="0" distB="0" distL="114300" distR="114300" simplePos="0" relativeHeight="251832320" behindDoc="0" locked="0" layoutInCell="1" allowOverlap="1" wp14:anchorId="033ABCE2" wp14:editId="233C576D">
+              <wp:anchor distT="0" distB="0" distL="114300" distR="114300" simplePos="0" relativeHeight="251832320" behindDoc="0" locked="0" layoutInCell="1" allowOverlap="1" wp14:anchorId="033ABCE2" wp14:editId="35367467">
                 <wp:simplePos x="0" y="0"/>
                 <wp:positionH relativeFrom="column">
-                  <wp:posOffset>2763520</wp:posOffset>
+                  <wp:posOffset>2766266</wp:posOffset>
                 </wp:positionH>
                 <wp:positionV relativeFrom="paragraph">
-                  <wp:posOffset>340360</wp:posOffset>
+                  <wp:posOffset>340137</wp:posOffset>
                 </wp:positionV>
-                <wp:extent cx="734695" cy="444500"/>
+                <wp:extent cx="734695" cy="339914"/>
                 <wp:effectExtent l="0" t="0" r="0" b="0"/>
                 <wp:wrapNone/>
                 <wp:docPr id="249" name="Google Shape;840;p39"/>
@@ -16710,7 +17379,7 @@
                       <wps:spPr>
                         <a:xfrm>
                           <a:off x="0" y="0"/>
-                          <a:ext cx="734695" cy="444500"/>
+                          <a:ext cx="734695" cy="339914"/>
                         </a:xfrm>
                         <a:prstGeom prst="rect">
                           <a:avLst/>
@@ -16755,7 +17424,7 @@
           </mc:Choice>
           <mc:Fallback>
             <w:pict>
-              <v:shape w14:anchorId="033ABCE2" id="_x0000_s1072" type="#_x0000_t202" style="position:absolute;left:0;text-align:left;margin-left:217.6pt;margin-top:26.8pt;width:57.85pt;height:35pt;z-index:251832320;visibility:visible;mso-wrap-style:square;mso-height-percent:0;mso-wrap-distance-left:9pt;mso-wrap-distance-top:0;mso-wrap-distance-right:9pt;mso-wrap-distance-bottom:0;mso-position-horizontal:absolute;mso-position-horizontal-relative:text;mso-position-vertical:absolute;mso-position-vertical-relative:text;mso-height-percent:0;mso-height-relative:margin;v-text-anchor:top" o:gfxdata="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" filled="f" stroked="f">
+              <v:shape w14:anchorId="033ABCE2" id="_x0000_s1072" type="#_x0000_t202" style="position:absolute;left:0;text-align:left;margin-left:217.8pt;margin-top:26.8pt;width:57.85pt;height:26.75pt;z-index:251832320;visibility:visible;mso-wrap-style:square;mso-height-percent:0;mso-wrap-distance-left:9pt;mso-wrap-distance-top:0;mso-wrap-distance-right:9pt;mso-wrap-distance-bottom:0;mso-position-horizontal:absolute;mso-position-horizontal-relative:text;mso-position-vertical:absolute;mso-position-vertical-relative:text;mso-height-percent:0;mso-height-relative:margin;v-text-anchor:top" o:gfxdata="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" filled="f" stroked="f">
                 <v:textbox inset="2.53958mm,2.53958mm,2.53958mm,2.53958mm">
                   <w:txbxContent>
                     <w:p>
@@ -16874,7 +17543,7 @@
           </mc:Choice>
           <mc:Fallback>
             <w:pict>
-              <v:roundrect w14:anchorId="30834CCA" id="Rectangle: Rounded Corners 241" o:spid="_x0000_s1073" style="position:absolute;left:0;text-align:left;margin-left:142.8pt;margin-top:.7pt;width:120.9pt;height:23.5pt;z-index:251805696;visibility:visible;mso-wrap-style:square;mso-width-percent:0;mso-height-percent:0;mso-wrap-distance-left:9pt;mso-wrap-distance-top:0;mso-wrap-distance-right:9pt;mso-wrap-distance-bottom:0;mso-position-horizontal:absolute;mso-position-horizontal-relative:margin;mso-position-vertical:absolute;mso-position-vertical-relative:text;mso-width-percent:0;mso-height-percent:0;mso-width-relative:margin;mso-height-relative:margin;v-text-anchor:middle" arcsize="10923f" o:gfxdata="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" fillcolor="yellow" strokecolor="#4f81bd [3204]" strokeweight="2pt">
+              <v:roundrect w14:anchorId="30834CCA" id="Rectangle: Rounded Corners 241" o:spid="_x0000_s1073" style="position:absolute;left:0;text-align:left;margin-left:142.8pt;margin-top:.7pt;width:120.9pt;height:23.5pt;z-index:251805696;visibility:visible;mso-wrap-style:square;mso-width-percent:0;mso-height-percent:0;mso-wrap-distance-left:9pt;mso-wrap-distance-top:0;mso-wrap-distance-right:9pt;mso-wrap-distance-bottom:0;mso-position-horizontal:absolute;mso-position-horizontal-relative:margin;mso-position-vertical:absolute;mso-position-vertical-relative:text;mso-width-percent:0;mso-height-percent:0;mso-width-relative:margin;mso-height-relative:margin;v-text-anchor:middle" arcsize="10923f" o:gfxdata="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" fillcolor="yellow" strokecolor="#4f81bd [3204]" strokeweight="2pt">
                 <v:textbox>
                   <w:txbxContent>
                     <w:p>
@@ -16992,7 +17661,7 @@
           </mc:Choice>
           <mc:Fallback>
             <w:pict>
-              <v:shape w14:anchorId="5ED915D1" id="Google Shape;836;p39" o:spid="_x0000_s1074" type="#_x0000_t202" style="position:absolute;left:0;text-align:left;margin-left:303.8pt;margin-top:19.45pt;width:131.55pt;height:33.9pt;z-index:251834368;visibility:visible;mso-wrap-style:square;mso-height-percent:0;mso-wrap-distance-left:9pt;mso-wrap-distance-top:0;mso-wrap-distance-right:9pt;mso-wrap-distance-bottom:0;mso-position-horizontal:absolute;mso-position-horizontal-relative:text;mso-position-vertical:absolute;mso-position-vertical-relative:text;mso-height-percent:0;mso-height-relative:margin;v-text-anchor:top" o:gfxdata="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" filled="f" stroked="f">
+              <v:shape w14:anchorId="5ED915D1" id="Google Shape;836;p39" o:spid="_x0000_s1074" type="#_x0000_t202" style="position:absolute;left:0;text-align:left;margin-left:303.8pt;margin-top:19.45pt;width:131.55pt;height:33.9pt;z-index:251834368;visibility:visible;mso-wrap-style:square;mso-height-percent:0;mso-wrap-distance-left:9pt;mso-wrap-distance-top:0;mso-wrap-distance-right:9pt;mso-wrap-distance-bottom:0;mso-position-horizontal:absolute;mso-position-horizontal-relative:text;mso-position-vertical:absolute;mso-position-vertical-relative:text;mso-height-percent:0;mso-height-relative:margin;v-text-anchor:top" o:gfxdata="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" filled="f" stroked="f">
                 <v:textbox inset="2.53958mm,2.53958mm,2.53958mm,2.53958mm">
                   <w:txbxContent>
                     <w:p>
@@ -17300,7 +17969,7 @@
           </mc:Choice>
           <mc:Fallback>
             <w:pict>
-              <v:roundrect w14:anchorId="32132007" id="Rectangle: Rounded Corners 243" o:spid="_x0000_s1075" style="position:absolute;left:0;text-align:left;margin-left:339.85pt;margin-top:19.3pt;width:100.5pt;height:29.2pt;z-index:251809792;visibility:visible;mso-wrap-style:square;mso-height-percent:0;mso-wrap-distance-left:9pt;mso-wrap-distance-top:0;mso-wrap-distance-right:9pt;mso-wrap-distance-bottom:0;mso-position-horizontal:absolute;mso-position-horizontal-relative:margin;mso-position-vertical:absolute;mso-position-vertical-relative:text;mso-height-percent:0;mso-height-relative:margin;v-text-anchor:middle" arcsize="10923f" o:gfxdata="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" fillcolor="white [3201]" strokecolor="#4f81bd [3204]" strokeweight="2pt">
+              <v:roundrect w14:anchorId="32132007" id="Rectangle: Rounded Corners 243" o:spid="_x0000_s1075" style="position:absolute;left:0;text-align:left;margin-left:339.85pt;margin-top:19.3pt;width:100.5pt;height:29.2pt;z-index:251809792;visibility:visible;mso-wrap-style:square;mso-height-percent:0;mso-wrap-distance-left:9pt;mso-wrap-distance-top:0;mso-wrap-distance-right:9pt;mso-wrap-distance-bottom:0;mso-position-horizontal:absolute;mso-position-horizontal-relative:margin;mso-position-vertical:absolute;mso-position-vertical-relative:text;mso-height-percent:0;mso-height-relative:margin;v-text-anchor:middle" arcsize="10923f" o:gfxdata="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" fillcolor="white [3201]" strokecolor="#4f81bd [3204]" strokeweight="2pt">
                 <v:textbox>
                   <w:txbxContent>
                     <w:p>
@@ -17421,7 +18090,7 @@
           </mc:Choice>
           <mc:Fallback>
             <w:pict>
-              <v:shape w14:anchorId="28AC74A1" id="Google Shape;838;p39" o:spid="_x0000_s1076" type="#_x0000_t202" style="position:absolute;left:0;text-align:left;margin-left:0;margin-top:11.35pt;width:74.6pt;height:45.9pt;z-index:251836416;visibility:visible;mso-wrap-style:square;mso-width-percent:0;mso-height-percent:0;mso-wrap-distance-left:9pt;mso-wrap-distance-top:0;mso-wrap-distance-right:9pt;mso-wrap-distance-bottom:0;mso-position-horizontal:center;mso-position-horizontal-relative:margin;mso-position-vertical:absolute;mso-position-vertical-relative:text;mso-width-percent:0;mso-height-percent:0;mso-width-relative:margin;mso-height-relative:margin;v-text-anchor:top" o:gfxdata="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" filled="f" stroked="f">
+              <v:shape w14:anchorId="28AC74A1" id="Google Shape;838;p39" o:spid="_x0000_s1076" type="#_x0000_t202" style="position:absolute;left:0;text-align:left;margin-left:0;margin-top:11.35pt;width:74.6pt;height:45.9pt;z-index:251836416;visibility:visible;mso-wrap-style:square;mso-width-percent:0;mso-height-percent:0;mso-wrap-distance-left:9pt;mso-wrap-distance-top:0;mso-wrap-distance-right:9pt;mso-wrap-distance-bottom:0;mso-position-horizontal:center;mso-position-horizontal-relative:margin;mso-position-vertical:absolute;mso-position-vertical-relative:text;mso-width-percent:0;mso-height-percent:0;mso-width-relative:margin;mso-height-relative:margin;v-text-anchor:top" o:gfxdata="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" filled="f" stroked="f">
                 <v:textbox inset="2.53958mm,2.53958mm,2.53958mm,2.53958mm">
                   <w:txbxContent>
                     <w:p>
@@ -17679,6 +18348,7 @@
         </w:rPr>
         <w:t xml:space="preserve">uses python package </w:t>
       </w:r>
+      <w:proofErr w:type="spellStart"/>
       <w:r>
         <w:rPr>
           <w:rFonts w:eastAsia="Calibri"/>
@@ -17701,7 +18371,14 @@
         <w:rPr>
           <w:rFonts w:eastAsia="Calibri"/>
         </w:rPr>
-        <w:t>oup to</w:t>
+        <w:t>oup</w:t>
+      </w:r>
+      <w:proofErr w:type="spellEnd"/>
+      <w:r>
+        <w:rPr>
+          <w:rFonts w:eastAsia="Calibri"/>
+        </w:rPr>
+        <w:t xml:space="preserve"> to</w:t>
       </w:r>
       <w:r>
         <w:rPr>
@@ -18058,7 +18735,7 @@
                 <w:sz w:val="20"/>
                 <w:szCs w:val="20"/>
               </w:rPr>
-              <w:t xml:space="preserve">Scrapes job boards </w:t>
+              <w:t xml:space="preserve">Scrapes job boards from </w:t>
             </w:r>
             <w:r>
               <w:rPr>
@@ -18066,43 +18743,7 @@
                 <w:sz w:val="20"/>
                 <w:szCs w:val="20"/>
               </w:rPr>
-              <w:t xml:space="preserve">from </w:t>
-            </w:r>
-            <w:r>
-              <w:rPr>
-                <w:rFonts w:eastAsia="Calibri"/>
-                <w:i/>
-                <w:iCs/>
-                <w:sz w:val="20"/>
-                <w:szCs w:val="20"/>
-              </w:rPr>
-              <w:t>internjobs.com</w:t>
-            </w:r>
-            <w:r>
-              <w:rPr>
-                <w:rFonts w:eastAsia="Calibri"/>
-                <w:sz w:val="20"/>
-                <w:szCs w:val="20"/>
-              </w:rPr>
-              <w:t xml:space="preserve"> and </w:t>
-            </w:r>
-            <w:r>
-              <w:rPr>
-                <w:rFonts w:eastAsia="Calibri"/>
-                <w:i/>
-                <w:iCs/>
-                <w:sz w:val="20"/>
-                <w:szCs w:val="20"/>
-              </w:rPr>
-              <w:t>indeed.com</w:t>
-            </w:r>
-            <w:r>
-              <w:rPr>
-                <w:rFonts w:eastAsia="Calibri"/>
-                <w:sz w:val="20"/>
-                <w:szCs w:val="20"/>
-              </w:rPr>
-              <w:t xml:space="preserve"> with</w:t>
+              <w:t xml:space="preserve"> internjobs.com and indeed.com with</w:t>
             </w:r>
             <w:r>
               <w:rPr>
@@ -18313,19 +18954,57 @@
         <w:rPr>
           <w:rFonts w:eastAsia="Calibri"/>
         </w:rPr>
-        <w:t>S</w:t>
-      </w:r>
-      <w:r>
-        <w:rPr>
-          <w:rFonts w:eastAsia="Calibri"/>
-        </w:rPr>
-        <w:t>eparate</w:t>
-      </w:r>
-      <w:r>
-        <w:rPr>
-          <w:rFonts w:eastAsia="Calibri"/>
-        </w:rPr>
-        <w:t>ly</w:t>
+        <w:t>Deploy s</w:t>
+      </w:r>
+      <w:r>
+        <w:rPr>
+          <w:rFonts w:eastAsia="Calibri"/>
+        </w:rPr>
+        <w:t>eparate docker containers were used for most of the microservices i</w:t>
+      </w:r>
+      <w:r>
+        <w:rPr>
+          <w:rFonts w:eastAsia="Calibri"/>
+        </w:rPr>
+        <w:t>.</w:t>
+      </w:r>
+      <w:r>
+        <w:rPr>
+          <w:rFonts w:eastAsia="Calibri"/>
+        </w:rPr>
+        <w:t>e</w:t>
+      </w:r>
+      <w:r>
+        <w:rPr>
+          <w:rFonts w:eastAsia="Calibri"/>
+        </w:rPr>
+        <w:t>.</w:t>
+      </w:r>
+      <w:r>
+        <w:rPr>
+          <w:rFonts w:eastAsia="Calibri"/>
+        </w:rPr>
+        <w:t xml:space="preserve"> User, </w:t>
+      </w:r>
+      <w:proofErr w:type="spellStart"/>
+      <w:r>
+        <w:rPr>
+          <w:rFonts w:eastAsia="Calibri"/>
+        </w:rPr>
+        <w:t>Namecard</w:t>
+      </w:r>
+      <w:proofErr w:type="spellEnd"/>
+      <w:r>
+        <w:rPr>
+          <w:rFonts w:eastAsia="Calibri"/>
+        </w:rPr>
+        <w:t xml:space="preserve"> and Job. These docker containers </w:t>
+      </w:r>
+      <w:r>
+        <w:rPr>
+          <w:rFonts w:eastAsia="Calibri"/>
+        </w:rPr>
+        <w:t>enabled</w:t>
       </w:r>
       <w:r>
         <w:rPr>
@@ -18337,81 +19016,31 @@
         <w:rPr>
           <w:rFonts w:eastAsia="Calibri"/>
         </w:rPr>
-        <w:t xml:space="preserve">deployed </w:t>
-      </w:r>
-      <w:r>
-        <w:rPr>
-          <w:rFonts w:eastAsia="Calibri"/>
-        </w:rPr>
-        <w:t>docker containers were used for most of the microservices i</w:t>
-      </w:r>
-      <w:r>
-        <w:rPr>
-          <w:rFonts w:eastAsia="Calibri"/>
-        </w:rPr>
-        <w:t>.</w:t>
-      </w:r>
-      <w:r>
-        <w:rPr>
-          <w:rFonts w:eastAsia="Calibri"/>
-        </w:rPr>
-        <w:t>e</w:t>
-      </w:r>
-      <w:r>
-        <w:rPr>
-          <w:rFonts w:eastAsia="Calibri"/>
-        </w:rPr>
-        <w:t>.</w:t>
-      </w:r>
-      <w:r>
-        <w:rPr>
-          <w:rFonts w:eastAsia="Calibri"/>
-        </w:rPr>
-        <w:t xml:space="preserve"> User, </w:t>
-      </w:r>
-      <w:proofErr w:type="spellStart"/>
-      <w:r>
-        <w:rPr>
-          <w:rFonts w:eastAsia="Calibri"/>
-        </w:rPr>
-        <w:t>Namecard</w:t>
-      </w:r>
-      <w:proofErr w:type="spellEnd"/>
-      <w:r>
-        <w:rPr>
-          <w:rFonts w:eastAsia="Calibri"/>
-        </w:rPr>
-        <w:t xml:space="preserve"> and Job. These docker containers </w:t>
-      </w:r>
-      <w:r>
-        <w:rPr>
-          <w:rFonts w:eastAsia="Calibri"/>
-        </w:rPr>
-        <w:t>enabled easy</w:t>
-      </w:r>
-      <w:r>
-        <w:rPr>
-          <w:rFonts w:eastAsia="Calibri"/>
-        </w:rPr>
-        <w:t xml:space="preserve"> sharing of the microservices</w:t>
-      </w:r>
-      <w:r>
-        <w:rPr>
-          <w:rFonts w:eastAsia="Calibri"/>
-        </w:rPr>
-        <w:t xml:space="preserve"> and </w:t>
-      </w:r>
-      <w:r>
-        <w:rPr>
-          <w:rFonts w:eastAsia="Calibri"/>
-        </w:rPr>
-        <w:t>their</w:t>
-      </w:r>
-      <w:r>
-        <w:rPr>
-          <w:rFonts w:eastAsia="Calibri"/>
-        </w:rPr>
-        <w:t xml:space="preserve"> dependencies</w:t>
+        <w:t>the easy</w:t>
+      </w:r>
+      <w:r>
+        <w:rPr>
+          <w:rFonts w:eastAsia="Calibri"/>
+        </w:rPr>
+        <w:t xml:space="preserve"> sharing of these microservices</w:t>
+      </w:r>
+      <w:r>
+        <w:rPr>
+          <w:rFonts w:eastAsia="Calibri"/>
+        </w:rPr>
+        <w:t xml:space="preserve"> and its dependencies</w:t>
+      </w:r>
+      <w:r>
+        <w:rPr>
+          <w:rFonts w:eastAsia="Calibri"/>
+        </w:rPr>
+        <w:t xml:space="preserve"> to </w:t>
+      </w:r>
+      <w:r>
+        <w:rPr>
+          <w:rFonts w:eastAsia="Calibri"/>
+        </w:rPr>
+        <w:t>others</w:t>
       </w:r>
       <w:r>
         <w:rPr>
@@ -18423,7 +19052,31 @@
         <w:rPr>
           <w:rFonts w:eastAsia="Calibri"/>
         </w:rPr>
-        <w:t>with others, enabling them to run the microservices on their machines too</w:t>
+        <w:t>to run</w:t>
+      </w:r>
+      <w:r>
+        <w:rPr>
+          <w:rFonts w:eastAsia="Calibri"/>
+        </w:rPr>
+        <w:t xml:space="preserve"> </w:t>
+      </w:r>
+      <w:r>
+        <w:rPr>
+          <w:rFonts w:eastAsia="Calibri"/>
+        </w:rPr>
+        <w:t>o</w:t>
+      </w:r>
+      <w:r>
+        <w:rPr>
+          <w:rFonts w:eastAsia="Calibri"/>
+        </w:rPr>
+        <w:t xml:space="preserve">n their </w:t>
+      </w:r>
+      <w:r>
+        <w:rPr>
+          <w:rFonts w:eastAsia="Calibri"/>
+        </w:rPr>
+        <w:t>machine</w:t>
       </w:r>
       <w:r>
         <w:rPr>
@@ -18713,7 +19366,7 @@
         <v:path o:extrusionok="f" gradientshapeok="t" o:connecttype="rect"/>
         <o:lock v:ext="edit" aspectratio="t"/>
       </v:shapetype>
-      <v:shape id="_x0000_i1042" type="#_x0000_t75" alt="Key" style="width:15.45pt;height:10.3pt;visibility:visible" o:gfxdata="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" o:bullet="t">
+      <v:shape id="_x0000_i1096" type="#_x0000_t75" alt="Key" style="width:16.2pt;height:9.1pt;visibility:visible" o:gfxdata="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" o:bullet="t">
         <v:imagedata r:id="rId1" o:title="" croptop="-25381f" cropbottom="-26517f" cropright="-640f"/>
       </v:shape>
     </w:pict>
@@ -21348,7 +22001,6 @@
   <w:style w:type="character" w:default="1" w:styleId="DefaultParagraphFont">
     <w:name w:val="Default Paragraph Font"/>
     <w:uiPriority w:val="1"/>
-    <w:semiHidden/>
     <w:unhideWhenUsed/>
   </w:style>
   <w:style w:type="table" w:default="1" w:styleId="TableNormal">
@@ -21939,7 +22591,7 @@
 </file>
 
 <file path=customXml/itemProps1.xml><?xml version="1.0" encoding="utf-8"?>
-<ds:datastoreItem xmlns:ds="http://schemas.openxmlformats.org/officeDocument/2006/customXml" ds:itemID="{BA6B5DDF-5423-43BF-9D5C-F78DCC434C7A}">
+<ds:datastoreItem xmlns:ds="http://schemas.openxmlformats.org/officeDocument/2006/customXml" ds:itemID="{ADC89935-26C1-A242-93EF-AF21F137B43F}">
   <ds:schemaRefs>
     <ds:schemaRef ds:uri="http://schemas.openxmlformats.org/officeDocument/2006/bibliography"/>
   </ds:schemaRefs>

</xml_diff>